<commit_message>
separado o endereco dos clientes em outra tabela para otimização de pesquisa
</commit_message>
<xml_diff>
--- a/OUTBETH.docx
+++ b/OUTBETH.docx
@@ -403,7 +403,7 @@
           <w:sz w:val="24"/>
           <w:szCs w:val="24"/>
         </w:rPr>
-        <w:t>Id_cliente</w:t>
+        <w:t>cliente_id</w:t>
       </w:r>
       <w:proofErr w:type="spellEnd"/>
       <w:r>
@@ -434,35 +434,15 @@
           <w:szCs w:val="24"/>
         </w:rPr>
       </w:pPr>
-      <w:proofErr w:type="spellStart"/>
-      <w:r>
-        <w:rPr>
-          <w:b/>
-          <w:bCs/>
-          <w:sz w:val="24"/>
-          <w:szCs w:val="24"/>
-        </w:rPr>
-        <w:t>n</w:t>
-      </w:r>
-      <w:r>
-        <w:rPr>
-          <w:b/>
-          <w:bCs/>
-          <w:sz w:val="24"/>
-          <w:szCs w:val="24"/>
-        </w:rPr>
-        <w:t>ome</w:t>
-      </w:r>
-      <w:r>
-        <w:rPr>
-          <w:b/>
-          <w:bCs/>
-          <w:sz w:val="24"/>
-          <w:szCs w:val="24"/>
-        </w:rPr>
-        <w:t>_cliente</w:t>
-      </w:r>
-      <w:proofErr w:type="spellEnd"/>
+      <w:r>
+        <w:rPr>
+          <w:b/>
+          <w:bCs/>
+          <w:sz w:val="24"/>
+          <w:szCs w:val="24"/>
+        </w:rPr>
+        <w:t>nome</w:t>
+      </w:r>
       <w:r>
         <w:rPr>
           <w:b/>
@@ -588,6 +568,415 @@
     </w:p>
     <w:p>
       <w:pPr>
+        <w:rPr>
+          <w:b/>
+          <w:bCs/>
+          <w:sz w:val="24"/>
+          <w:szCs w:val="24"/>
+        </w:rPr>
+      </w:pPr>
+    </w:p>
+    <w:p>
+      <w:pPr>
+        <w:rPr>
+          <w:b/>
+          <w:bCs/>
+          <w:sz w:val="24"/>
+          <w:szCs w:val="24"/>
+        </w:rPr>
+      </w:pPr>
+      <w:r>
+        <w:rPr>
+          <w:b/>
+          <w:bCs/>
+          <w:sz w:val="24"/>
+          <w:szCs w:val="24"/>
+        </w:rPr>
+        <w:t>2</w:t>
+      </w:r>
+      <w:r>
+        <w:rPr>
+          <w:b/>
+          <w:bCs/>
+          <w:sz w:val="24"/>
+          <w:szCs w:val="24"/>
+        </w:rPr>
+        <w:t>. Tabela Endereço</w:t>
+      </w:r>
+    </w:p>
+    <w:p>
+      <w:pPr>
+        <w:numPr>
+          <w:ilvl w:val="0"/>
+          <w:numId w:val="9"/>
+        </w:numPr>
+        <w:rPr>
+          <w:sz w:val="24"/>
+          <w:szCs w:val="24"/>
+        </w:rPr>
+      </w:pPr>
+      <w:proofErr w:type="spellStart"/>
+      <w:r>
+        <w:rPr>
+          <w:b/>
+          <w:bCs/>
+          <w:sz w:val="24"/>
+          <w:szCs w:val="24"/>
+        </w:rPr>
+        <w:t>endereco_id</w:t>
+      </w:r>
+      <w:proofErr w:type="spellEnd"/>
+      <w:r>
+        <w:rPr>
+          <w:b/>
+          <w:bCs/>
+          <w:sz w:val="24"/>
+          <w:szCs w:val="24"/>
+        </w:rPr>
+        <w:t xml:space="preserve"> (INT):</w:t>
+      </w:r>
+      <w:r>
+        <w:rPr>
+          <w:sz w:val="24"/>
+          <w:szCs w:val="24"/>
+        </w:rPr>
+        <w:t xml:space="preserve"> Identificador único para cada endereço.</w:t>
+      </w:r>
+    </w:p>
+    <w:p>
+      <w:pPr>
+        <w:numPr>
+          <w:ilvl w:val="0"/>
+          <w:numId w:val="9"/>
+        </w:numPr>
+        <w:rPr>
+          <w:sz w:val="24"/>
+          <w:szCs w:val="24"/>
+        </w:rPr>
+      </w:pPr>
+      <w:r>
+        <w:rPr>
+          <w:b/>
+          <w:bCs/>
+          <w:sz w:val="24"/>
+          <w:szCs w:val="24"/>
+        </w:rPr>
+        <w:t>rua (VARCHAR):</w:t>
+      </w:r>
+      <w:r>
+        <w:rPr>
+          <w:sz w:val="24"/>
+          <w:szCs w:val="24"/>
+        </w:rPr>
+        <w:t xml:space="preserve"> Nome da rua.</w:t>
+      </w:r>
+    </w:p>
+    <w:p>
+      <w:pPr>
+        <w:numPr>
+          <w:ilvl w:val="0"/>
+          <w:numId w:val="9"/>
+        </w:numPr>
+        <w:rPr>
+          <w:sz w:val="24"/>
+          <w:szCs w:val="24"/>
+        </w:rPr>
+      </w:pPr>
+      <w:proofErr w:type="spellStart"/>
+      <w:r>
+        <w:rPr>
+          <w:b/>
+          <w:bCs/>
+          <w:sz w:val="24"/>
+          <w:szCs w:val="24"/>
+        </w:rPr>
+        <w:t>numero</w:t>
+      </w:r>
+      <w:proofErr w:type="spellEnd"/>
+      <w:r>
+        <w:rPr>
+          <w:b/>
+          <w:bCs/>
+          <w:sz w:val="24"/>
+          <w:szCs w:val="24"/>
+        </w:rPr>
+        <w:t xml:space="preserve"> (VARCHAR):</w:t>
+      </w:r>
+      <w:r>
+        <w:rPr>
+          <w:sz w:val="24"/>
+          <w:szCs w:val="24"/>
+        </w:rPr>
+        <w:t xml:space="preserve"> Número do prédio.</w:t>
+      </w:r>
+    </w:p>
+    <w:p>
+      <w:pPr>
+        <w:numPr>
+          <w:ilvl w:val="0"/>
+          <w:numId w:val="9"/>
+        </w:numPr>
+        <w:rPr>
+          <w:sz w:val="24"/>
+          <w:szCs w:val="24"/>
+        </w:rPr>
+      </w:pPr>
+      <w:r>
+        <w:rPr>
+          <w:b/>
+          <w:bCs/>
+          <w:sz w:val="24"/>
+          <w:szCs w:val="24"/>
+        </w:rPr>
+        <w:t>complemento (VARCHAR):</w:t>
+      </w:r>
+      <w:r>
+        <w:rPr>
+          <w:sz w:val="24"/>
+          <w:szCs w:val="24"/>
+        </w:rPr>
+        <w:t xml:space="preserve"> Informações adicionais como apartamento, bloco, etc.</w:t>
+      </w:r>
+    </w:p>
+    <w:p>
+      <w:pPr>
+        <w:numPr>
+          <w:ilvl w:val="0"/>
+          <w:numId w:val="9"/>
+        </w:numPr>
+        <w:rPr>
+          <w:sz w:val="24"/>
+          <w:szCs w:val="24"/>
+        </w:rPr>
+      </w:pPr>
+      <w:r>
+        <w:rPr>
+          <w:b/>
+          <w:bCs/>
+          <w:sz w:val="24"/>
+          <w:szCs w:val="24"/>
+        </w:rPr>
+        <w:t>bairro (VARCHAR):</w:t>
+      </w:r>
+      <w:r>
+        <w:rPr>
+          <w:sz w:val="24"/>
+          <w:szCs w:val="24"/>
+        </w:rPr>
+        <w:t xml:space="preserve"> Nome do bairro.</w:t>
+      </w:r>
+    </w:p>
+    <w:p>
+      <w:pPr>
+        <w:numPr>
+          <w:ilvl w:val="0"/>
+          <w:numId w:val="9"/>
+        </w:numPr>
+        <w:rPr>
+          <w:sz w:val="24"/>
+          <w:szCs w:val="24"/>
+        </w:rPr>
+      </w:pPr>
+      <w:r>
+        <w:rPr>
+          <w:b/>
+          <w:bCs/>
+          <w:sz w:val="24"/>
+          <w:szCs w:val="24"/>
+        </w:rPr>
+        <w:t>cidade (VARCHAR):</w:t>
+      </w:r>
+      <w:r>
+        <w:rPr>
+          <w:sz w:val="24"/>
+          <w:szCs w:val="24"/>
+        </w:rPr>
+        <w:t xml:space="preserve"> Nome da cidade.</w:t>
+      </w:r>
+    </w:p>
+    <w:p>
+      <w:pPr>
+        <w:numPr>
+          <w:ilvl w:val="0"/>
+          <w:numId w:val="9"/>
+        </w:numPr>
+        <w:rPr>
+          <w:sz w:val="24"/>
+          <w:szCs w:val="24"/>
+        </w:rPr>
+      </w:pPr>
+      <w:r>
+        <w:rPr>
+          <w:b/>
+          <w:bCs/>
+          <w:sz w:val="24"/>
+          <w:szCs w:val="24"/>
+        </w:rPr>
+        <w:t>estado (VARCHAR):</w:t>
+      </w:r>
+      <w:r>
+        <w:rPr>
+          <w:sz w:val="24"/>
+          <w:szCs w:val="24"/>
+        </w:rPr>
+        <w:t xml:space="preserve"> Nome do estado.</w:t>
+      </w:r>
+    </w:p>
+    <w:p>
+      <w:pPr>
+        <w:numPr>
+          <w:ilvl w:val="0"/>
+          <w:numId w:val="9"/>
+        </w:numPr>
+        <w:rPr>
+          <w:sz w:val="24"/>
+          <w:szCs w:val="24"/>
+        </w:rPr>
+      </w:pPr>
+      <w:r>
+        <w:rPr>
+          <w:b/>
+          <w:bCs/>
+          <w:sz w:val="24"/>
+          <w:szCs w:val="24"/>
+        </w:rPr>
+        <w:t>cep (VARCHAR):</w:t>
+      </w:r>
+      <w:r>
+        <w:rPr>
+          <w:sz w:val="24"/>
+          <w:szCs w:val="24"/>
+        </w:rPr>
+        <w:t xml:space="preserve"> Código Postal.</w:t>
+      </w:r>
+    </w:p>
+    <w:p>
+      <w:pPr>
+        <w:rPr>
+          <w:sz w:val="24"/>
+          <w:szCs w:val="24"/>
+        </w:rPr>
+      </w:pPr>
+    </w:p>
+    <w:p>
+      <w:pPr>
+        <w:rPr>
+          <w:b/>
+          <w:bCs/>
+          <w:sz w:val="24"/>
+          <w:szCs w:val="24"/>
+        </w:rPr>
+      </w:pPr>
+      <w:r>
+        <w:rPr>
+          <w:b/>
+          <w:bCs/>
+          <w:sz w:val="24"/>
+          <w:szCs w:val="24"/>
+        </w:rPr>
+        <w:t xml:space="preserve">3. </w:t>
+      </w:r>
+      <w:r>
+        <w:rPr>
+          <w:b/>
+          <w:bCs/>
+          <w:sz w:val="24"/>
+          <w:szCs w:val="24"/>
+        </w:rPr>
+        <w:t xml:space="preserve">Tabela </w:t>
+      </w:r>
+      <w:proofErr w:type="spellStart"/>
+      <w:r>
+        <w:rPr>
+          <w:b/>
+          <w:bCs/>
+          <w:sz w:val="24"/>
+          <w:szCs w:val="24"/>
+        </w:rPr>
+        <w:t>Cliente_Endereco</w:t>
+      </w:r>
+      <w:proofErr w:type="spellEnd"/>
+    </w:p>
+    <w:p>
+      <w:pPr>
+        <w:numPr>
+          <w:ilvl w:val="0"/>
+          <w:numId w:val="10"/>
+        </w:numPr>
+        <w:rPr>
+          <w:sz w:val="24"/>
+          <w:szCs w:val="24"/>
+        </w:rPr>
+      </w:pPr>
+      <w:proofErr w:type="spellStart"/>
+      <w:r>
+        <w:rPr>
+          <w:b/>
+          <w:bCs/>
+          <w:sz w:val="24"/>
+          <w:szCs w:val="24"/>
+        </w:rPr>
+        <w:t>cliente_id</w:t>
+      </w:r>
+      <w:proofErr w:type="spellEnd"/>
+      <w:r>
+        <w:rPr>
+          <w:sz w:val="24"/>
+          <w:szCs w:val="24"/>
+        </w:rPr>
+        <w:t xml:space="preserve"> (INT): Identificador do cliente.</w:t>
+      </w:r>
+    </w:p>
+    <w:p>
+      <w:pPr>
+        <w:numPr>
+          <w:ilvl w:val="0"/>
+          <w:numId w:val="10"/>
+        </w:numPr>
+        <w:rPr>
+          <w:sz w:val="24"/>
+          <w:szCs w:val="24"/>
+        </w:rPr>
+      </w:pPr>
+      <w:proofErr w:type="spellStart"/>
+      <w:r>
+        <w:rPr>
+          <w:b/>
+          <w:bCs/>
+          <w:sz w:val="24"/>
+          <w:szCs w:val="24"/>
+        </w:rPr>
+        <w:t>endereco_id</w:t>
+      </w:r>
+      <w:proofErr w:type="spellEnd"/>
+      <w:r>
+        <w:rPr>
+          <w:sz w:val="24"/>
+          <w:szCs w:val="24"/>
+        </w:rPr>
+        <w:t xml:space="preserve"> (INT): Identificador do endereço.</w:t>
+      </w:r>
+    </w:p>
+    <w:p>
+      <w:pPr>
+        <w:rPr>
+          <w:sz w:val="24"/>
+          <w:szCs w:val="24"/>
+        </w:rPr>
+      </w:pPr>
+    </w:p>
+    <w:p>
+      <w:pPr>
+        <w:rPr>
+          <w:b/>
+          <w:bCs/>
+          <w:sz w:val="24"/>
+          <w:szCs w:val="24"/>
+        </w:rPr>
+      </w:pPr>
+    </w:p>
+    <w:p>
+      <w:pPr>
         <w:ind w:left="720"/>
         <w:rPr>
           <w:sz w:val="24"/>
@@ -716,6 +1105,7 @@
           <w:sz w:val="24"/>
           <w:szCs w:val="24"/>
         </w:rPr>
+        <w:lastRenderedPageBreak/>
         <w:t>preco</w:t>
       </w:r>
       <w:proofErr w:type="spellEnd"/>
@@ -1639,6 +2029,7 @@
           <w:sz w:val="24"/>
           <w:szCs w:val="24"/>
         </w:rPr>
+        <w:lastRenderedPageBreak/>
         <w:t>data_contratacao</w:t>
       </w:r>
       <w:proofErr w:type="spellEnd"/>
@@ -2164,6 +2555,155 @@
     </w:lvl>
   </w:abstractNum>
   <w:abstractNum w:abstractNumId="2" w15:restartNumberingAfterBreak="0">
+    <w:nsid w:val="0D2F7473"/>
+    <w:multiLevelType w:val="multilevel"/>
+    <w:tmpl w:val="7B8C1AD6"/>
+    <w:lvl w:ilvl="0">
+      <w:start w:val="1"/>
+      <w:numFmt w:val="bullet"/>
+      <w:lvlText w:val=""/>
+      <w:lvlJc w:val="left"/>
+      <w:pPr>
+        <w:tabs>
+          <w:tab w:val="num" w:pos="720"/>
+        </w:tabs>
+        <w:ind w:left="720" w:hanging="360"/>
+      </w:pPr>
+      <w:rPr>
+        <w:rFonts w:ascii="Symbol" w:hAnsi="Symbol" w:hint="default"/>
+        <w:sz w:val="20"/>
+      </w:rPr>
+    </w:lvl>
+    <w:lvl w:ilvl="1" w:tentative="1">
+      <w:start w:val="1"/>
+      <w:numFmt w:val="bullet"/>
+      <w:lvlText w:val=""/>
+      <w:lvlJc w:val="left"/>
+      <w:pPr>
+        <w:tabs>
+          <w:tab w:val="num" w:pos="1440"/>
+        </w:tabs>
+        <w:ind w:left="1440" w:hanging="360"/>
+      </w:pPr>
+      <w:rPr>
+        <w:rFonts w:ascii="Symbol" w:hAnsi="Symbol" w:hint="default"/>
+        <w:sz w:val="20"/>
+      </w:rPr>
+    </w:lvl>
+    <w:lvl w:ilvl="2" w:tentative="1">
+      <w:start w:val="1"/>
+      <w:numFmt w:val="bullet"/>
+      <w:lvlText w:val=""/>
+      <w:lvlJc w:val="left"/>
+      <w:pPr>
+        <w:tabs>
+          <w:tab w:val="num" w:pos="2160"/>
+        </w:tabs>
+        <w:ind w:left="2160" w:hanging="360"/>
+      </w:pPr>
+      <w:rPr>
+        <w:rFonts w:ascii="Symbol" w:hAnsi="Symbol" w:hint="default"/>
+        <w:sz w:val="20"/>
+      </w:rPr>
+    </w:lvl>
+    <w:lvl w:ilvl="3" w:tentative="1">
+      <w:start w:val="1"/>
+      <w:numFmt w:val="bullet"/>
+      <w:lvlText w:val=""/>
+      <w:lvlJc w:val="left"/>
+      <w:pPr>
+        <w:tabs>
+          <w:tab w:val="num" w:pos="2880"/>
+        </w:tabs>
+        <w:ind w:left="2880" w:hanging="360"/>
+      </w:pPr>
+      <w:rPr>
+        <w:rFonts w:ascii="Symbol" w:hAnsi="Symbol" w:hint="default"/>
+        <w:sz w:val="20"/>
+      </w:rPr>
+    </w:lvl>
+    <w:lvl w:ilvl="4" w:tentative="1">
+      <w:start w:val="1"/>
+      <w:numFmt w:val="bullet"/>
+      <w:lvlText w:val=""/>
+      <w:lvlJc w:val="left"/>
+      <w:pPr>
+        <w:tabs>
+          <w:tab w:val="num" w:pos="3600"/>
+        </w:tabs>
+        <w:ind w:left="3600" w:hanging="360"/>
+      </w:pPr>
+      <w:rPr>
+        <w:rFonts w:ascii="Symbol" w:hAnsi="Symbol" w:hint="default"/>
+        <w:sz w:val="20"/>
+      </w:rPr>
+    </w:lvl>
+    <w:lvl w:ilvl="5" w:tentative="1">
+      <w:start w:val="1"/>
+      <w:numFmt w:val="bullet"/>
+      <w:lvlText w:val=""/>
+      <w:lvlJc w:val="left"/>
+      <w:pPr>
+        <w:tabs>
+          <w:tab w:val="num" w:pos="4320"/>
+        </w:tabs>
+        <w:ind w:left="4320" w:hanging="360"/>
+      </w:pPr>
+      <w:rPr>
+        <w:rFonts w:ascii="Symbol" w:hAnsi="Symbol" w:hint="default"/>
+        <w:sz w:val="20"/>
+      </w:rPr>
+    </w:lvl>
+    <w:lvl w:ilvl="6" w:tentative="1">
+      <w:start w:val="1"/>
+      <w:numFmt w:val="bullet"/>
+      <w:lvlText w:val=""/>
+      <w:lvlJc w:val="left"/>
+      <w:pPr>
+        <w:tabs>
+          <w:tab w:val="num" w:pos="5040"/>
+        </w:tabs>
+        <w:ind w:left="5040" w:hanging="360"/>
+      </w:pPr>
+      <w:rPr>
+        <w:rFonts w:ascii="Symbol" w:hAnsi="Symbol" w:hint="default"/>
+        <w:sz w:val="20"/>
+      </w:rPr>
+    </w:lvl>
+    <w:lvl w:ilvl="7" w:tentative="1">
+      <w:start w:val="1"/>
+      <w:numFmt w:val="bullet"/>
+      <w:lvlText w:val=""/>
+      <w:lvlJc w:val="left"/>
+      <w:pPr>
+        <w:tabs>
+          <w:tab w:val="num" w:pos="5760"/>
+        </w:tabs>
+        <w:ind w:left="5760" w:hanging="360"/>
+      </w:pPr>
+      <w:rPr>
+        <w:rFonts w:ascii="Symbol" w:hAnsi="Symbol" w:hint="default"/>
+        <w:sz w:val="20"/>
+      </w:rPr>
+    </w:lvl>
+    <w:lvl w:ilvl="8" w:tentative="1">
+      <w:start w:val="1"/>
+      <w:numFmt w:val="bullet"/>
+      <w:lvlText w:val=""/>
+      <w:lvlJc w:val="left"/>
+      <w:pPr>
+        <w:tabs>
+          <w:tab w:val="num" w:pos="6480"/>
+        </w:tabs>
+        <w:ind w:left="6480" w:hanging="360"/>
+      </w:pPr>
+      <w:rPr>
+        <w:rFonts w:ascii="Symbol" w:hAnsi="Symbol" w:hint="default"/>
+        <w:sz w:val="20"/>
+      </w:rPr>
+    </w:lvl>
+  </w:abstractNum>
+  <w:abstractNum w:abstractNumId="3" w15:restartNumberingAfterBreak="0">
     <w:nsid w:val="270E0D32"/>
     <w:multiLevelType w:val="multilevel"/>
     <w:tmpl w:val="CB8A04D6"/>
@@ -2312,7 +2852,7 @@
       </w:rPr>
     </w:lvl>
   </w:abstractNum>
-  <w:abstractNum w:abstractNumId="3" w15:restartNumberingAfterBreak="0">
+  <w:abstractNum w:abstractNumId="4" w15:restartNumberingAfterBreak="0">
     <w:nsid w:val="35A70325"/>
     <w:multiLevelType w:val="multilevel"/>
     <w:tmpl w:val="7F960ED4"/>
@@ -2461,7 +3001,156 @@
       </w:rPr>
     </w:lvl>
   </w:abstractNum>
-  <w:abstractNum w:abstractNumId="4" w15:restartNumberingAfterBreak="0">
+  <w:abstractNum w:abstractNumId="5" w15:restartNumberingAfterBreak="0">
+    <w:nsid w:val="4CCF5C85"/>
+    <w:multiLevelType w:val="multilevel"/>
+    <w:tmpl w:val="3E909F68"/>
+    <w:lvl w:ilvl="0">
+      <w:start w:val="1"/>
+      <w:numFmt w:val="bullet"/>
+      <w:lvlText w:val=""/>
+      <w:lvlJc w:val="left"/>
+      <w:pPr>
+        <w:tabs>
+          <w:tab w:val="num" w:pos="720"/>
+        </w:tabs>
+        <w:ind w:left="720" w:hanging="360"/>
+      </w:pPr>
+      <w:rPr>
+        <w:rFonts w:ascii="Symbol" w:hAnsi="Symbol" w:hint="default"/>
+        <w:sz w:val="20"/>
+      </w:rPr>
+    </w:lvl>
+    <w:lvl w:ilvl="1" w:tentative="1">
+      <w:start w:val="1"/>
+      <w:numFmt w:val="bullet"/>
+      <w:lvlText w:val=""/>
+      <w:lvlJc w:val="left"/>
+      <w:pPr>
+        <w:tabs>
+          <w:tab w:val="num" w:pos="1440"/>
+        </w:tabs>
+        <w:ind w:left="1440" w:hanging="360"/>
+      </w:pPr>
+      <w:rPr>
+        <w:rFonts w:ascii="Symbol" w:hAnsi="Symbol" w:hint="default"/>
+        <w:sz w:val="20"/>
+      </w:rPr>
+    </w:lvl>
+    <w:lvl w:ilvl="2" w:tentative="1">
+      <w:start w:val="1"/>
+      <w:numFmt w:val="bullet"/>
+      <w:lvlText w:val=""/>
+      <w:lvlJc w:val="left"/>
+      <w:pPr>
+        <w:tabs>
+          <w:tab w:val="num" w:pos="2160"/>
+        </w:tabs>
+        <w:ind w:left="2160" w:hanging="360"/>
+      </w:pPr>
+      <w:rPr>
+        <w:rFonts w:ascii="Symbol" w:hAnsi="Symbol" w:hint="default"/>
+        <w:sz w:val="20"/>
+      </w:rPr>
+    </w:lvl>
+    <w:lvl w:ilvl="3" w:tentative="1">
+      <w:start w:val="1"/>
+      <w:numFmt w:val="bullet"/>
+      <w:lvlText w:val=""/>
+      <w:lvlJc w:val="left"/>
+      <w:pPr>
+        <w:tabs>
+          <w:tab w:val="num" w:pos="2880"/>
+        </w:tabs>
+        <w:ind w:left="2880" w:hanging="360"/>
+      </w:pPr>
+      <w:rPr>
+        <w:rFonts w:ascii="Symbol" w:hAnsi="Symbol" w:hint="default"/>
+        <w:sz w:val="20"/>
+      </w:rPr>
+    </w:lvl>
+    <w:lvl w:ilvl="4" w:tentative="1">
+      <w:start w:val="1"/>
+      <w:numFmt w:val="bullet"/>
+      <w:lvlText w:val=""/>
+      <w:lvlJc w:val="left"/>
+      <w:pPr>
+        <w:tabs>
+          <w:tab w:val="num" w:pos="3600"/>
+        </w:tabs>
+        <w:ind w:left="3600" w:hanging="360"/>
+      </w:pPr>
+      <w:rPr>
+        <w:rFonts w:ascii="Symbol" w:hAnsi="Symbol" w:hint="default"/>
+        <w:sz w:val="20"/>
+      </w:rPr>
+    </w:lvl>
+    <w:lvl w:ilvl="5" w:tentative="1">
+      <w:start w:val="1"/>
+      <w:numFmt w:val="bullet"/>
+      <w:lvlText w:val=""/>
+      <w:lvlJc w:val="left"/>
+      <w:pPr>
+        <w:tabs>
+          <w:tab w:val="num" w:pos="4320"/>
+        </w:tabs>
+        <w:ind w:left="4320" w:hanging="360"/>
+      </w:pPr>
+      <w:rPr>
+        <w:rFonts w:ascii="Symbol" w:hAnsi="Symbol" w:hint="default"/>
+        <w:sz w:val="20"/>
+      </w:rPr>
+    </w:lvl>
+    <w:lvl w:ilvl="6" w:tentative="1">
+      <w:start w:val="1"/>
+      <w:numFmt w:val="bullet"/>
+      <w:lvlText w:val=""/>
+      <w:lvlJc w:val="left"/>
+      <w:pPr>
+        <w:tabs>
+          <w:tab w:val="num" w:pos="5040"/>
+        </w:tabs>
+        <w:ind w:left="5040" w:hanging="360"/>
+      </w:pPr>
+      <w:rPr>
+        <w:rFonts w:ascii="Symbol" w:hAnsi="Symbol" w:hint="default"/>
+        <w:sz w:val="20"/>
+      </w:rPr>
+    </w:lvl>
+    <w:lvl w:ilvl="7" w:tentative="1">
+      <w:start w:val="1"/>
+      <w:numFmt w:val="bullet"/>
+      <w:lvlText w:val=""/>
+      <w:lvlJc w:val="left"/>
+      <w:pPr>
+        <w:tabs>
+          <w:tab w:val="num" w:pos="5760"/>
+        </w:tabs>
+        <w:ind w:left="5760" w:hanging="360"/>
+      </w:pPr>
+      <w:rPr>
+        <w:rFonts w:ascii="Symbol" w:hAnsi="Symbol" w:hint="default"/>
+        <w:sz w:val="20"/>
+      </w:rPr>
+    </w:lvl>
+    <w:lvl w:ilvl="8" w:tentative="1">
+      <w:start w:val="1"/>
+      <w:numFmt w:val="bullet"/>
+      <w:lvlText w:val=""/>
+      <w:lvlJc w:val="left"/>
+      <w:pPr>
+        <w:tabs>
+          <w:tab w:val="num" w:pos="6480"/>
+        </w:tabs>
+        <w:ind w:left="6480" w:hanging="360"/>
+      </w:pPr>
+      <w:rPr>
+        <w:rFonts w:ascii="Symbol" w:hAnsi="Symbol" w:hint="default"/>
+        <w:sz w:val="20"/>
+      </w:rPr>
+    </w:lvl>
+  </w:abstractNum>
+  <w:abstractNum w:abstractNumId="6" w15:restartNumberingAfterBreak="0">
     <w:nsid w:val="4E4A328E"/>
     <w:multiLevelType w:val="multilevel"/>
     <w:tmpl w:val="4646829E"/>
@@ -2610,7 +3299,7 @@
       </w:rPr>
     </w:lvl>
   </w:abstractNum>
-  <w:abstractNum w:abstractNumId="5" w15:restartNumberingAfterBreak="0">
+  <w:abstractNum w:abstractNumId="7" w15:restartNumberingAfterBreak="0">
     <w:nsid w:val="4EEF71CC"/>
     <w:multiLevelType w:val="multilevel"/>
     <w:tmpl w:val="D654D90E"/>
@@ -2759,7 +3448,7 @@
       </w:rPr>
     </w:lvl>
   </w:abstractNum>
-  <w:abstractNum w:abstractNumId="6" w15:restartNumberingAfterBreak="0">
+  <w:abstractNum w:abstractNumId="8" w15:restartNumberingAfterBreak="0">
     <w:nsid w:val="783738E8"/>
     <w:multiLevelType w:val="multilevel"/>
     <w:tmpl w:val="AA60ADEE"/>
@@ -2908,8 +3597,94 @@
       </w:rPr>
     </w:lvl>
   </w:abstractNum>
+  <w:abstractNum w:abstractNumId="9" w15:restartNumberingAfterBreak="0">
+    <w:nsid w:val="7F577521"/>
+    <w:multiLevelType w:val="hybridMultilevel"/>
+    <w:tmpl w:val="653C3D94"/>
+    <w:lvl w:ilvl="0" w:tplc="0416000F">
+      <w:start w:val="1"/>
+      <w:numFmt w:val="decimal"/>
+      <w:lvlText w:val="%1."/>
+      <w:lvlJc w:val="left"/>
+      <w:pPr>
+        <w:ind w:left="720" w:hanging="360"/>
+      </w:pPr>
+    </w:lvl>
+    <w:lvl w:ilvl="1" w:tplc="04160019" w:tentative="1">
+      <w:start w:val="1"/>
+      <w:numFmt w:val="lowerLetter"/>
+      <w:lvlText w:val="%2."/>
+      <w:lvlJc w:val="left"/>
+      <w:pPr>
+        <w:ind w:left="1440" w:hanging="360"/>
+      </w:pPr>
+    </w:lvl>
+    <w:lvl w:ilvl="2" w:tplc="0416001B" w:tentative="1">
+      <w:start w:val="1"/>
+      <w:numFmt w:val="lowerRoman"/>
+      <w:lvlText w:val="%3."/>
+      <w:lvlJc w:val="right"/>
+      <w:pPr>
+        <w:ind w:left="2160" w:hanging="180"/>
+      </w:pPr>
+    </w:lvl>
+    <w:lvl w:ilvl="3" w:tplc="0416000F" w:tentative="1">
+      <w:start w:val="1"/>
+      <w:numFmt w:val="decimal"/>
+      <w:lvlText w:val="%4."/>
+      <w:lvlJc w:val="left"/>
+      <w:pPr>
+        <w:ind w:left="2880" w:hanging="360"/>
+      </w:pPr>
+    </w:lvl>
+    <w:lvl w:ilvl="4" w:tplc="04160019" w:tentative="1">
+      <w:start w:val="1"/>
+      <w:numFmt w:val="lowerLetter"/>
+      <w:lvlText w:val="%5."/>
+      <w:lvlJc w:val="left"/>
+      <w:pPr>
+        <w:ind w:left="3600" w:hanging="360"/>
+      </w:pPr>
+    </w:lvl>
+    <w:lvl w:ilvl="5" w:tplc="0416001B" w:tentative="1">
+      <w:start w:val="1"/>
+      <w:numFmt w:val="lowerRoman"/>
+      <w:lvlText w:val="%6."/>
+      <w:lvlJc w:val="right"/>
+      <w:pPr>
+        <w:ind w:left="4320" w:hanging="180"/>
+      </w:pPr>
+    </w:lvl>
+    <w:lvl w:ilvl="6" w:tplc="0416000F" w:tentative="1">
+      <w:start w:val="1"/>
+      <w:numFmt w:val="decimal"/>
+      <w:lvlText w:val="%7."/>
+      <w:lvlJc w:val="left"/>
+      <w:pPr>
+        <w:ind w:left="5040" w:hanging="360"/>
+      </w:pPr>
+    </w:lvl>
+    <w:lvl w:ilvl="7" w:tplc="04160019" w:tentative="1">
+      <w:start w:val="1"/>
+      <w:numFmt w:val="lowerLetter"/>
+      <w:lvlText w:val="%8."/>
+      <w:lvlJc w:val="left"/>
+      <w:pPr>
+        <w:ind w:left="5760" w:hanging="360"/>
+      </w:pPr>
+    </w:lvl>
+    <w:lvl w:ilvl="8" w:tplc="0416001B" w:tentative="1">
+      <w:start w:val="1"/>
+      <w:numFmt w:val="lowerRoman"/>
+      <w:lvlText w:val="%9."/>
+      <w:lvlJc w:val="right"/>
+      <w:pPr>
+        <w:ind w:left="6480" w:hanging="180"/>
+      </w:pPr>
+    </w:lvl>
+  </w:abstractNum>
   <w:num w:numId="1" w16cid:durableId="1097408490">
-    <w:abstractNumId w:val="4"/>
+    <w:abstractNumId w:val="6"/>
   </w:num>
   <w:num w:numId="2" w16cid:durableId="652026261">
     <w:abstractNumId w:val="1"/>
@@ -2918,15 +3693,24 @@
     <w:abstractNumId w:val="0"/>
   </w:num>
   <w:num w:numId="4" w16cid:durableId="815491085">
+    <w:abstractNumId w:val="4"/>
+  </w:num>
+  <w:num w:numId="5" w16cid:durableId="29847289">
+    <w:abstractNumId w:val="8"/>
+  </w:num>
+  <w:num w:numId="6" w16cid:durableId="1871529800">
     <w:abstractNumId w:val="3"/>
   </w:num>
-  <w:num w:numId="5" w16cid:durableId="29847289">
-    <w:abstractNumId w:val="6"/>
+  <w:num w:numId="7" w16cid:durableId="1260717135">
+    <w:abstractNumId w:val="7"/>
   </w:num>
-  <w:num w:numId="6" w16cid:durableId="1871529800">
+  <w:num w:numId="8" w16cid:durableId="1165779183">
+    <w:abstractNumId w:val="9"/>
+  </w:num>
+  <w:num w:numId="9" w16cid:durableId="1997146360">
     <w:abstractNumId w:val="2"/>
   </w:num>
-  <w:num w:numId="7" w16cid:durableId="1260717135">
+  <w:num w:numId="10" w16cid:durableId="2022970653">
     <w:abstractNumId w:val="5"/>
   </w:num>
 </w:numbering>
@@ -3360,6 +4144,17 @@
     <w:semiHidden/>
     <w:unhideWhenUsed/>
   </w:style>
+  <w:style w:type="paragraph" w:styleId="PargrafodaLista">
+    <w:name w:val="List Paragraph"/>
+    <w:basedOn w:val="Normal"/>
+    <w:uiPriority w:val="34"/>
+    <w:qFormat/>
+    <w:rsid w:val="00C81E3B"/>
+    <w:pPr>
+      <w:ind w:left="720"/>
+      <w:contextualSpacing/>
+    </w:pPr>
+  </w:style>
 </w:styles>
 </file>
 

</xml_diff>

<commit_message>
Atualizado tabela de funcionarios
</commit_message>
<xml_diff>
--- a/OUTBETH.docx
+++ b/OUTBETH.docx
@@ -974,33 +974,23 @@
           <w:szCs w:val="24"/>
         </w:rPr>
       </w:pPr>
-    </w:p>
-    <w:p>
-      <w:pPr>
-        <w:ind w:left="720"/>
-        <w:rPr>
-          <w:sz w:val="24"/>
-          <w:szCs w:val="24"/>
-        </w:rPr>
-      </w:pPr>
-    </w:p>
-    <w:p>
-      <w:pPr>
-        <w:rPr>
-          <w:b/>
-          <w:bCs/>
-          <w:sz w:val="24"/>
-          <w:szCs w:val="24"/>
-        </w:rPr>
-      </w:pPr>
-      <w:r>
-        <w:rPr>
-          <w:b/>
-          <w:bCs/>
-          <w:sz w:val="24"/>
-          <w:szCs w:val="24"/>
-        </w:rPr>
-        <w:t>2. Tabela Produtos</w:t>
+      <w:r>
+        <w:rPr>
+          <w:b/>
+          <w:bCs/>
+          <w:sz w:val="24"/>
+          <w:szCs w:val="24"/>
+        </w:rPr>
+        <w:t>4</w:t>
+      </w:r>
+      <w:r>
+        <w:rPr>
+          <w:b/>
+          <w:bCs/>
+          <w:sz w:val="24"/>
+          <w:szCs w:val="24"/>
+        </w:rPr>
+        <w:t>. Tabela Produto</w:t>
       </w:r>
     </w:p>
     <w:p>
@@ -1097,33 +1087,37 @@
           <w:szCs w:val="24"/>
         </w:rPr>
       </w:pPr>
+      <w:r>
+        <w:rPr>
+          <w:b/>
+          <w:bCs/>
+          <w:sz w:val="24"/>
+          <w:szCs w:val="24"/>
+        </w:rPr>
+        <w:t>categoria (VARCHAR):</w:t>
+      </w:r>
+      <w:r>
+        <w:rPr>
+          <w:sz w:val="24"/>
+          <w:szCs w:val="24"/>
+        </w:rPr>
+        <w:t xml:space="preserve"> Categoria do produto (</w:t>
+      </w:r>
       <w:proofErr w:type="spellStart"/>
       <w:r>
         <w:rPr>
-          <w:b/>
-          <w:bCs/>
-          <w:sz w:val="24"/>
-          <w:szCs w:val="24"/>
-        </w:rPr>
-        <w:lastRenderedPageBreak/>
-        <w:t>preco</w:t>
+          <w:sz w:val="24"/>
+          <w:szCs w:val="24"/>
+        </w:rPr>
+        <w:t>ex</w:t>
       </w:r>
       <w:proofErr w:type="spellEnd"/>
       <w:r>
         <w:rPr>
-          <w:b/>
-          <w:bCs/>
-          <w:sz w:val="24"/>
-          <w:szCs w:val="24"/>
-        </w:rPr>
-        <w:t xml:space="preserve"> (DECIMAL):</w:t>
-      </w:r>
-      <w:r>
-        <w:rPr>
-          <w:sz w:val="24"/>
-          <w:szCs w:val="24"/>
-        </w:rPr>
-        <w:t xml:space="preserve"> Preço do produto.</w:t>
+          <w:sz w:val="24"/>
+          <w:szCs w:val="24"/>
+        </w:rPr>
+        <w:t>: Lanches, Bebidas).</w:t>
       </w:r>
     </w:p>
     <w:p>
@@ -1137,25 +1131,171 @@
           <w:szCs w:val="24"/>
         </w:rPr>
       </w:pPr>
-      <w:r>
-        <w:rPr>
-          <w:b/>
-          <w:bCs/>
-          <w:sz w:val="24"/>
-          <w:szCs w:val="24"/>
-        </w:rPr>
-        <w:t>categoria (VARCHAR):</w:t>
-      </w:r>
-      <w:r>
-        <w:rPr>
-          <w:sz w:val="24"/>
-          <w:szCs w:val="24"/>
-        </w:rPr>
-        <w:t xml:space="preserve"> Categoria do produto (</w:t>
-      </w:r>
       <w:proofErr w:type="spellStart"/>
       <w:r>
         <w:rPr>
+          <w:b/>
+          <w:bCs/>
+          <w:sz w:val="24"/>
+          <w:szCs w:val="24"/>
+        </w:rPr>
+        <w:t>preco</w:t>
+      </w:r>
+      <w:proofErr w:type="spellEnd"/>
+      <w:r>
+        <w:rPr>
+          <w:b/>
+          <w:bCs/>
+          <w:sz w:val="24"/>
+          <w:szCs w:val="24"/>
+        </w:rPr>
+        <w:t xml:space="preserve"> (DECIMAL):</w:t>
+      </w:r>
+      <w:r>
+        <w:rPr>
+          <w:sz w:val="24"/>
+          <w:szCs w:val="24"/>
+        </w:rPr>
+        <w:t xml:space="preserve"> Preço do produto.</w:t>
+      </w:r>
+    </w:p>
+    <w:p>
+      <w:pPr>
+        <w:rPr>
+          <w:b/>
+          <w:bCs/>
+          <w:sz w:val="24"/>
+          <w:szCs w:val="24"/>
+        </w:rPr>
+      </w:pPr>
+      <w:r>
+        <w:rPr>
+          <w:b/>
+          <w:bCs/>
+          <w:sz w:val="24"/>
+          <w:szCs w:val="24"/>
+        </w:rPr>
+        <w:lastRenderedPageBreak/>
+        <w:t>5</w:t>
+      </w:r>
+      <w:r>
+        <w:rPr>
+          <w:b/>
+          <w:bCs/>
+          <w:sz w:val="24"/>
+          <w:szCs w:val="24"/>
+        </w:rPr>
+        <w:t xml:space="preserve">. Tabela </w:t>
+      </w:r>
+      <w:proofErr w:type="spellStart"/>
+      <w:r>
+        <w:rPr>
+          <w:b/>
+          <w:bCs/>
+          <w:sz w:val="24"/>
+          <w:szCs w:val="24"/>
+        </w:rPr>
+        <w:t>Funcionarios</w:t>
+      </w:r>
+      <w:proofErr w:type="spellEnd"/>
+    </w:p>
+    <w:p>
+      <w:pPr>
+        <w:numPr>
+          <w:ilvl w:val="0"/>
+          <w:numId w:val="6"/>
+        </w:numPr>
+        <w:rPr>
+          <w:sz w:val="24"/>
+          <w:szCs w:val="24"/>
+        </w:rPr>
+      </w:pPr>
+      <w:proofErr w:type="spellStart"/>
+      <w:r>
+        <w:rPr>
+          <w:b/>
+          <w:bCs/>
+          <w:sz w:val="24"/>
+          <w:szCs w:val="24"/>
+        </w:rPr>
+        <w:t>funcionario_id</w:t>
+      </w:r>
+      <w:proofErr w:type="spellEnd"/>
+      <w:r>
+        <w:rPr>
+          <w:b/>
+          <w:bCs/>
+          <w:sz w:val="24"/>
+          <w:szCs w:val="24"/>
+        </w:rPr>
+        <w:t xml:space="preserve"> (INT):</w:t>
+      </w:r>
+      <w:r>
+        <w:rPr>
+          <w:sz w:val="24"/>
+          <w:szCs w:val="24"/>
+        </w:rPr>
+        <w:t xml:space="preserve"> Identificador único para cada funcionário.</w:t>
+      </w:r>
+    </w:p>
+    <w:p>
+      <w:pPr>
+        <w:numPr>
+          <w:ilvl w:val="0"/>
+          <w:numId w:val="6"/>
+        </w:numPr>
+        <w:rPr>
+          <w:sz w:val="24"/>
+          <w:szCs w:val="24"/>
+        </w:rPr>
+      </w:pPr>
+      <w:r>
+        <w:rPr>
+          <w:b/>
+          <w:bCs/>
+          <w:sz w:val="24"/>
+          <w:szCs w:val="24"/>
+        </w:rPr>
+        <w:t>nome (VARCHAR):</w:t>
+      </w:r>
+      <w:r>
+        <w:rPr>
+          <w:sz w:val="24"/>
+          <w:szCs w:val="24"/>
+        </w:rPr>
+        <w:t xml:space="preserve"> Nome do funcionário.</w:t>
+      </w:r>
+    </w:p>
+    <w:p>
+      <w:pPr>
+        <w:numPr>
+          <w:ilvl w:val="0"/>
+          <w:numId w:val="6"/>
+        </w:numPr>
+        <w:rPr>
+          <w:sz w:val="24"/>
+          <w:szCs w:val="24"/>
+        </w:rPr>
+      </w:pPr>
+      <w:r>
+        <w:rPr>
+          <w:b/>
+          <w:bCs/>
+          <w:sz w:val="24"/>
+          <w:szCs w:val="24"/>
+        </w:rPr>
+        <w:t>cargo (VARCHAR):</w:t>
+      </w:r>
+      <w:r>
+        <w:rPr>
+          <w:sz w:val="24"/>
+          <w:szCs w:val="24"/>
+        </w:rPr>
+        <w:t xml:space="preserve"> Cargo do funcionário (</w:t>
+      </w:r>
+      <w:proofErr w:type="spellStart"/>
+      <w:r>
+        <w:rPr>
           <w:sz w:val="24"/>
           <w:szCs w:val="24"/>
         </w:rPr>
@@ -1167,8 +1307,234 @@
           <w:sz w:val="24"/>
           <w:szCs w:val="24"/>
         </w:rPr>
-        <w:t>: Lanches, Bebidas).</w:t>
-      </w:r>
+        <w:t>: Gerente, Atendente).</w:t>
+      </w:r>
+    </w:p>
+    <w:p>
+      <w:pPr>
+        <w:numPr>
+          <w:ilvl w:val="0"/>
+          <w:numId w:val="6"/>
+        </w:numPr>
+        <w:rPr>
+          <w:sz w:val="24"/>
+          <w:szCs w:val="24"/>
+        </w:rPr>
+      </w:pPr>
+      <w:proofErr w:type="spellStart"/>
+      <w:r>
+        <w:rPr>
+          <w:b/>
+          <w:bCs/>
+          <w:sz w:val="24"/>
+          <w:szCs w:val="24"/>
+        </w:rPr>
+        <w:t>data_contratacao</w:t>
+      </w:r>
+      <w:proofErr w:type="spellEnd"/>
+      <w:r>
+        <w:rPr>
+          <w:b/>
+          <w:bCs/>
+          <w:sz w:val="24"/>
+          <w:szCs w:val="24"/>
+        </w:rPr>
+        <w:t xml:space="preserve"> (DATE):</w:t>
+      </w:r>
+      <w:r>
+        <w:rPr>
+          <w:sz w:val="24"/>
+          <w:szCs w:val="24"/>
+        </w:rPr>
+        <w:t xml:space="preserve"> Data de contratação do funcionário.</w:t>
+      </w:r>
+    </w:p>
+    <w:p>
+      <w:pPr>
+        <w:numPr>
+          <w:ilvl w:val="0"/>
+          <w:numId w:val="6"/>
+        </w:numPr>
+        <w:rPr>
+          <w:sz w:val="24"/>
+          <w:szCs w:val="24"/>
+        </w:rPr>
+      </w:pPr>
+      <w:proofErr w:type="spellStart"/>
+      <w:r>
+        <w:rPr>
+          <w:b/>
+          <w:bCs/>
+          <w:sz w:val="24"/>
+          <w:szCs w:val="24"/>
+        </w:rPr>
+        <w:t>nivel_experiencia</w:t>
+      </w:r>
+      <w:proofErr w:type="spellEnd"/>
+      <w:r>
+        <w:rPr>
+          <w:b/>
+          <w:bCs/>
+          <w:sz w:val="24"/>
+          <w:szCs w:val="24"/>
+        </w:rPr>
+        <w:t xml:space="preserve"> (VARCHAR</w:t>
+      </w:r>
+      <w:proofErr w:type="gramStart"/>
+      <w:r>
+        <w:rPr>
+          <w:b/>
+          <w:bCs/>
+          <w:sz w:val="24"/>
+          <w:szCs w:val="24"/>
+        </w:rPr>
+        <w:t>) :</w:t>
+      </w:r>
+      <w:proofErr w:type="gramEnd"/>
+      <w:r>
+        <w:rPr>
+          <w:sz w:val="24"/>
+          <w:szCs w:val="24"/>
+        </w:rPr>
+        <w:t xml:space="preserve"> Experiencia do funcionário (</w:t>
+      </w:r>
+      <w:proofErr w:type="spellStart"/>
+      <w:r>
+        <w:rPr>
+          <w:sz w:val="24"/>
+          <w:szCs w:val="24"/>
+        </w:rPr>
+        <w:t>ex</w:t>
+      </w:r>
+      <w:proofErr w:type="spellEnd"/>
+      <w:r>
+        <w:rPr>
+          <w:sz w:val="24"/>
+          <w:szCs w:val="24"/>
+        </w:rPr>
+        <w:t xml:space="preserve">: Iniciante, </w:t>
+      </w:r>
+      <w:proofErr w:type="spellStart"/>
+      <w:r>
+        <w:rPr>
+          <w:sz w:val="24"/>
+          <w:szCs w:val="24"/>
+        </w:rPr>
+        <w:t>Intermediario</w:t>
+      </w:r>
+      <w:proofErr w:type="spellEnd"/>
+      <w:r>
+        <w:rPr>
+          <w:sz w:val="24"/>
+          <w:szCs w:val="24"/>
+        </w:rPr>
+        <w:t>, Avançado).</w:t>
+      </w:r>
+    </w:p>
+    <w:p>
+      <w:pPr>
+        <w:numPr>
+          <w:ilvl w:val="0"/>
+          <w:numId w:val="6"/>
+        </w:numPr>
+        <w:rPr>
+          <w:sz w:val="24"/>
+          <w:szCs w:val="24"/>
+        </w:rPr>
+      </w:pPr>
+      <w:r>
+        <w:rPr>
+          <w:b/>
+          <w:bCs/>
+          <w:sz w:val="24"/>
+          <w:szCs w:val="24"/>
+        </w:rPr>
+        <w:t>status (VARCHAR):</w:t>
+      </w:r>
+      <w:r>
+        <w:rPr>
+          <w:sz w:val="24"/>
+          <w:szCs w:val="24"/>
+        </w:rPr>
+        <w:t xml:space="preserve"> Status do funcionário (</w:t>
+      </w:r>
+      <w:proofErr w:type="spellStart"/>
+      <w:r>
+        <w:rPr>
+          <w:sz w:val="24"/>
+          <w:szCs w:val="24"/>
+        </w:rPr>
+        <w:t>ex</w:t>
+      </w:r>
+      <w:proofErr w:type="spellEnd"/>
+      <w:r>
+        <w:rPr>
+          <w:sz w:val="24"/>
+          <w:szCs w:val="24"/>
+        </w:rPr>
+        <w:t xml:space="preserve">: </w:t>
+      </w:r>
+      <w:r>
+        <w:rPr>
+          <w:sz w:val="24"/>
+          <w:szCs w:val="24"/>
+        </w:rPr>
+        <w:t>Ativo</w:t>
+      </w:r>
+      <w:r>
+        <w:rPr>
+          <w:sz w:val="24"/>
+          <w:szCs w:val="24"/>
+        </w:rPr>
+        <w:t>, Afastado, Desligado).</w:t>
+      </w:r>
+    </w:p>
+    <w:p>
+      <w:pPr>
+        <w:numPr>
+          <w:ilvl w:val="0"/>
+          <w:numId w:val="6"/>
+        </w:numPr>
+        <w:rPr>
+          <w:sz w:val="24"/>
+          <w:szCs w:val="24"/>
+        </w:rPr>
+      </w:pPr>
+      <w:proofErr w:type="spellStart"/>
+      <w:r>
+        <w:rPr>
+          <w:b/>
+          <w:bCs/>
+          <w:sz w:val="24"/>
+          <w:szCs w:val="24"/>
+        </w:rPr>
+        <w:t>qualificacoes</w:t>
+      </w:r>
+      <w:proofErr w:type="spellEnd"/>
+      <w:r>
+        <w:rPr>
+          <w:b/>
+          <w:bCs/>
+          <w:sz w:val="24"/>
+          <w:szCs w:val="24"/>
+        </w:rPr>
+        <w:t xml:space="preserve"> (VARCHAR):</w:t>
+      </w:r>
+      <w:r>
+        <w:rPr>
+          <w:sz w:val="24"/>
+          <w:szCs w:val="24"/>
+        </w:rPr>
+        <w:t xml:space="preserve"> Cursos e qualificações do funcionário.</w:t>
+      </w:r>
+    </w:p>
+    <w:p>
+      <w:pPr>
+        <w:rPr>
+          <w:sz w:val="24"/>
+          <w:szCs w:val="24"/>
+        </w:rPr>
+      </w:pPr>
     </w:p>
     <w:p>
       <w:pPr>
@@ -1796,6 +2162,7 @@
           <w:sz w:val="24"/>
           <w:szCs w:val="24"/>
         </w:rPr>
+        <w:lastRenderedPageBreak/>
         <w:t>descricao</w:t>
       </w:r>
       <w:proofErr w:type="spellEnd"/>
@@ -1868,187 +2235,6 @@
           <w:szCs w:val="24"/>
         </w:rPr>
       </w:pPr>
-    </w:p>
-    <w:p>
-      <w:pPr>
-        <w:rPr>
-          <w:b/>
-          <w:bCs/>
-          <w:sz w:val="24"/>
-          <w:szCs w:val="24"/>
-        </w:rPr>
-      </w:pPr>
-      <w:r>
-        <w:rPr>
-          <w:b/>
-          <w:bCs/>
-          <w:sz w:val="24"/>
-          <w:szCs w:val="24"/>
-        </w:rPr>
-        <w:t xml:space="preserve">6. Tabela </w:t>
-      </w:r>
-      <w:proofErr w:type="spellStart"/>
-      <w:r>
-        <w:rPr>
-          <w:b/>
-          <w:bCs/>
-          <w:sz w:val="24"/>
-          <w:szCs w:val="24"/>
-        </w:rPr>
-        <w:t>Funcionarios</w:t>
-      </w:r>
-      <w:proofErr w:type="spellEnd"/>
-    </w:p>
-    <w:p>
-      <w:pPr>
-        <w:numPr>
-          <w:ilvl w:val="0"/>
-          <w:numId w:val="6"/>
-        </w:numPr>
-        <w:rPr>
-          <w:sz w:val="24"/>
-          <w:szCs w:val="24"/>
-        </w:rPr>
-      </w:pPr>
-      <w:proofErr w:type="spellStart"/>
-      <w:r>
-        <w:rPr>
-          <w:b/>
-          <w:bCs/>
-          <w:sz w:val="24"/>
-          <w:szCs w:val="24"/>
-        </w:rPr>
-        <w:t>funcionario_id</w:t>
-      </w:r>
-      <w:proofErr w:type="spellEnd"/>
-      <w:r>
-        <w:rPr>
-          <w:b/>
-          <w:bCs/>
-          <w:sz w:val="24"/>
-          <w:szCs w:val="24"/>
-        </w:rPr>
-        <w:t xml:space="preserve"> (INT):</w:t>
-      </w:r>
-      <w:r>
-        <w:rPr>
-          <w:sz w:val="24"/>
-          <w:szCs w:val="24"/>
-        </w:rPr>
-        <w:t xml:space="preserve"> Identificador único para cada funcionário.</w:t>
-      </w:r>
-    </w:p>
-    <w:p>
-      <w:pPr>
-        <w:numPr>
-          <w:ilvl w:val="0"/>
-          <w:numId w:val="6"/>
-        </w:numPr>
-        <w:rPr>
-          <w:sz w:val="24"/>
-          <w:szCs w:val="24"/>
-        </w:rPr>
-      </w:pPr>
-      <w:r>
-        <w:rPr>
-          <w:b/>
-          <w:bCs/>
-          <w:sz w:val="24"/>
-          <w:szCs w:val="24"/>
-        </w:rPr>
-        <w:t>nome (VARCHAR):</w:t>
-      </w:r>
-      <w:r>
-        <w:rPr>
-          <w:sz w:val="24"/>
-          <w:szCs w:val="24"/>
-        </w:rPr>
-        <w:t xml:space="preserve"> Nome do funcionário.</w:t>
-      </w:r>
-    </w:p>
-    <w:p>
-      <w:pPr>
-        <w:numPr>
-          <w:ilvl w:val="0"/>
-          <w:numId w:val="6"/>
-        </w:numPr>
-        <w:rPr>
-          <w:sz w:val="24"/>
-          <w:szCs w:val="24"/>
-        </w:rPr>
-      </w:pPr>
-      <w:r>
-        <w:rPr>
-          <w:b/>
-          <w:bCs/>
-          <w:sz w:val="24"/>
-          <w:szCs w:val="24"/>
-        </w:rPr>
-        <w:t>cargo (VARCHAR):</w:t>
-      </w:r>
-      <w:r>
-        <w:rPr>
-          <w:sz w:val="24"/>
-          <w:szCs w:val="24"/>
-        </w:rPr>
-        <w:t xml:space="preserve"> Cargo do funcionário (</w:t>
-      </w:r>
-      <w:proofErr w:type="spellStart"/>
-      <w:r>
-        <w:rPr>
-          <w:sz w:val="24"/>
-          <w:szCs w:val="24"/>
-        </w:rPr>
-        <w:t>ex</w:t>
-      </w:r>
-      <w:proofErr w:type="spellEnd"/>
-      <w:r>
-        <w:rPr>
-          <w:sz w:val="24"/>
-          <w:szCs w:val="24"/>
-        </w:rPr>
-        <w:t>: Gerente, Atendente).</w:t>
-      </w:r>
-    </w:p>
-    <w:p>
-      <w:pPr>
-        <w:numPr>
-          <w:ilvl w:val="0"/>
-          <w:numId w:val="6"/>
-        </w:numPr>
-        <w:rPr>
-          <w:sz w:val="24"/>
-          <w:szCs w:val="24"/>
-        </w:rPr>
-      </w:pPr>
-      <w:proofErr w:type="spellStart"/>
-      <w:r>
-        <w:rPr>
-          <w:b/>
-          <w:bCs/>
-          <w:sz w:val="24"/>
-          <w:szCs w:val="24"/>
-        </w:rPr>
-        <w:lastRenderedPageBreak/>
-        <w:t>data_contratacao</w:t>
-      </w:r>
-      <w:proofErr w:type="spellEnd"/>
-      <w:r>
-        <w:rPr>
-          <w:b/>
-          <w:bCs/>
-          <w:sz w:val="24"/>
-          <w:szCs w:val="24"/>
-        </w:rPr>
-        <w:t xml:space="preserve"> (DATE):</w:t>
-      </w:r>
-      <w:r>
-        <w:rPr>
-          <w:sz w:val="24"/>
-          <w:szCs w:val="24"/>
-        </w:rPr>
-        <w:t xml:space="preserve"> Data de contratação do funcionário.</w:t>
-      </w:r>
     </w:p>
     <w:p>
       <w:pPr>
@@ -4121,6 +4307,7 @@
   <w:style w:type="character" w:default="1" w:styleId="Fontepargpadro">
     <w:name w:val="Default Paragraph Font"/>
     <w:uiPriority w:val="1"/>
+    <w:semiHidden/>
     <w:unhideWhenUsed/>
   </w:style>
   <w:style w:type="table" w:default="1" w:styleId="Tabelanormal">

</xml_diff>

<commit_message>
Adicionado tabela de pedidos e itens do pedido e atualizado as datas para melhor consistencia
</commit_message>
<xml_diff>
--- a/OUTBETH.docx
+++ b/OUTBETH.docx
@@ -1378,19 +1378,8 @@
           <w:sz w:val="24"/>
           <w:szCs w:val="24"/>
         </w:rPr>
-        <w:t xml:space="preserve"> (VARCHAR</w:t>
-      </w:r>
-      <w:proofErr w:type="gramStart"/>
-      <w:r>
-        <w:rPr>
-          <w:b/>
-          <w:bCs/>
-          <w:sz w:val="24"/>
-          <w:szCs w:val="24"/>
-        </w:rPr>
-        <w:t>) :</w:t>
-      </w:r>
-      <w:proofErr w:type="gramEnd"/>
+        <w:t xml:space="preserve"> (VARCHAR) :</w:t>
+      </w:r>
       <w:r>
         <w:rPr>
           <w:sz w:val="24"/>
@@ -1538,37 +1527,37 @@
     </w:p>
     <w:p>
       <w:pPr>
-        <w:ind w:left="720"/>
-        <w:rPr>
-          <w:sz w:val="24"/>
-          <w:szCs w:val="24"/>
-        </w:rPr>
-      </w:pPr>
-    </w:p>
-    <w:p>
-      <w:pPr>
-        <w:rPr>
-          <w:b/>
-          <w:bCs/>
-          <w:sz w:val="24"/>
-          <w:szCs w:val="24"/>
-        </w:rPr>
-      </w:pPr>
-      <w:r>
-        <w:rPr>
-          <w:b/>
-          <w:bCs/>
-          <w:sz w:val="24"/>
-          <w:szCs w:val="24"/>
-        </w:rPr>
-        <w:t>3. Tabela Pedidos</w:t>
+        <w:rPr>
+          <w:b/>
+          <w:bCs/>
+          <w:sz w:val="24"/>
+          <w:szCs w:val="24"/>
+        </w:rPr>
+      </w:pPr>
+      <w:r>
+        <w:rPr>
+          <w:b/>
+          <w:bCs/>
+          <w:sz w:val="24"/>
+          <w:szCs w:val="24"/>
+        </w:rPr>
+        <w:t xml:space="preserve">6. </w:t>
+      </w:r>
+      <w:r>
+        <w:rPr>
+          <w:b/>
+          <w:bCs/>
+          <w:sz w:val="24"/>
+          <w:szCs w:val="24"/>
+        </w:rPr>
+        <w:t>Tabela Pedidos</w:t>
       </w:r>
     </w:p>
     <w:p>
       <w:pPr>
         <w:numPr>
           <w:ilvl w:val="0"/>
-          <w:numId w:val="3"/>
+          <w:numId w:val="11"/>
         </w:numPr>
         <w:rPr>
           <w:sz w:val="24"/>
@@ -1593,7 +1582,7 @@
           <w:sz w:val="24"/>
           <w:szCs w:val="24"/>
         </w:rPr>
-        <w:t xml:space="preserve"> (INT):</w:t>
+        <w:t>:</w:t>
       </w:r>
       <w:r>
         <w:rPr>
@@ -1607,7 +1596,7 @@
       <w:pPr>
         <w:numPr>
           <w:ilvl w:val="0"/>
-          <w:numId w:val="3"/>
+          <w:numId w:val="11"/>
         </w:numPr>
         <w:rPr>
           <w:sz w:val="24"/>
@@ -1632,21 +1621,21 @@
           <w:sz w:val="24"/>
           <w:szCs w:val="24"/>
         </w:rPr>
-        <w:t xml:space="preserve"> (INT):</w:t>
-      </w:r>
-      <w:r>
-        <w:rPr>
-          <w:sz w:val="24"/>
-          <w:szCs w:val="24"/>
-        </w:rPr>
-        <w:t xml:space="preserve"> Identificador do cliente que fez o pedido.</w:t>
+        <w:t>:</w:t>
+      </w:r>
+      <w:r>
+        <w:rPr>
+          <w:sz w:val="24"/>
+          <w:szCs w:val="24"/>
+        </w:rPr>
+        <w:t xml:space="preserve"> Relacionado à tabela de clientes.</w:t>
       </w:r>
     </w:p>
     <w:p>
       <w:pPr>
         <w:numPr>
           <w:ilvl w:val="0"/>
-          <w:numId w:val="3"/>
+          <w:numId w:val="11"/>
         </w:numPr>
         <w:rPr>
           <w:sz w:val="24"/>
@@ -1661,7 +1650,7 @@
           <w:sz w:val="24"/>
           <w:szCs w:val="24"/>
         </w:rPr>
-        <w:t>data_hora</w:t>
+        <w:t>funcionario_id</w:t>
       </w:r>
       <w:proofErr w:type="spellEnd"/>
       <w:r>
@@ -1671,132 +1660,135 @@
           <w:sz w:val="24"/>
           <w:szCs w:val="24"/>
         </w:rPr>
-        <w:t xml:space="preserve"> (DATETIME):</w:t>
-      </w:r>
-      <w:r>
-        <w:rPr>
-          <w:sz w:val="24"/>
-          <w:szCs w:val="24"/>
-        </w:rPr>
-        <w:t xml:space="preserve"> Data e hora do pedido.</w:t>
+        <w:t>:</w:t>
+      </w:r>
+      <w:r>
+        <w:rPr>
+          <w:sz w:val="24"/>
+          <w:szCs w:val="24"/>
+        </w:rPr>
+        <w:t xml:space="preserve"> Relacionado à tabela de funcionários, incluindo chapeiros responsáveis pelos pedidos.</w:t>
       </w:r>
     </w:p>
     <w:p>
       <w:pPr>
         <w:numPr>
           <w:ilvl w:val="0"/>
-          <w:numId w:val="3"/>
+          <w:numId w:val="11"/>
         </w:numPr>
         <w:rPr>
           <w:sz w:val="24"/>
           <w:szCs w:val="24"/>
         </w:rPr>
       </w:pPr>
-      <w:r>
-        <w:rPr>
-          <w:b/>
-          <w:bCs/>
-          <w:sz w:val="24"/>
-          <w:szCs w:val="24"/>
-        </w:rPr>
-        <w:t>total (DECIMAL):</w:t>
-      </w:r>
-      <w:r>
-        <w:rPr>
-          <w:sz w:val="24"/>
-          <w:szCs w:val="24"/>
-        </w:rPr>
-        <w:t xml:space="preserve"> Total do pedido.</w:t>
+      <w:proofErr w:type="spellStart"/>
+      <w:r>
+        <w:rPr>
+          <w:b/>
+          <w:bCs/>
+          <w:sz w:val="24"/>
+          <w:szCs w:val="24"/>
+        </w:rPr>
+        <w:t>data_pedido</w:t>
+      </w:r>
+      <w:proofErr w:type="spellEnd"/>
+      <w:r>
+        <w:rPr>
+          <w:b/>
+          <w:bCs/>
+          <w:sz w:val="24"/>
+          <w:szCs w:val="24"/>
+        </w:rPr>
+        <w:t>:</w:t>
+      </w:r>
+      <w:r>
+        <w:rPr>
+          <w:sz w:val="24"/>
+          <w:szCs w:val="24"/>
+        </w:rPr>
+        <w:t xml:space="preserve"> Data em que cada pedido foi feito.</w:t>
+      </w:r>
+    </w:p>
+    <w:p>
+      <w:pPr>
+        <w:rPr>
+          <w:sz w:val="24"/>
+          <w:szCs w:val="24"/>
+        </w:rPr>
+      </w:pPr>
+    </w:p>
+    <w:p>
+      <w:pPr>
+        <w:rPr>
+          <w:b/>
+          <w:bCs/>
+          <w:sz w:val="24"/>
+          <w:szCs w:val="24"/>
+        </w:rPr>
+      </w:pPr>
+      <w:r>
+        <w:rPr>
+          <w:b/>
+          <w:bCs/>
+          <w:sz w:val="24"/>
+          <w:szCs w:val="24"/>
+        </w:rPr>
+        <w:t xml:space="preserve">7. </w:t>
+      </w:r>
+      <w:r>
+        <w:rPr>
+          <w:b/>
+          <w:bCs/>
+          <w:sz w:val="24"/>
+          <w:szCs w:val="24"/>
+        </w:rPr>
+        <w:t>Tabela Itens do Pedido</w:t>
       </w:r>
     </w:p>
     <w:p>
       <w:pPr>
         <w:numPr>
           <w:ilvl w:val="0"/>
-          <w:numId w:val="3"/>
+          <w:numId w:val="12"/>
         </w:numPr>
         <w:rPr>
           <w:sz w:val="24"/>
           <w:szCs w:val="24"/>
         </w:rPr>
       </w:pPr>
-      <w:r>
-        <w:rPr>
-          <w:b/>
-          <w:bCs/>
-          <w:sz w:val="24"/>
-          <w:szCs w:val="24"/>
-        </w:rPr>
-        <w:t>status (VARCHAR):</w:t>
-      </w:r>
-      <w:r>
-        <w:rPr>
-          <w:sz w:val="24"/>
-          <w:szCs w:val="24"/>
-        </w:rPr>
-        <w:t xml:space="preserve"> Status do pedido (</w:t>
-      </w:r>
       <w:proofErr w:type="spellStart"/>
       <w:r>
         <w:rPr>
-          <w:sz w:val="24"/>
-          <w:szCs w:val="24"/>
-        </w:rPr>
-        <w:t>ex</w:t>
+          <w:b/>
+          <w:bCs/>
+          <w:sz w:val="24"/>
+          <w:szCs w:val="24"/>
+        </w:rPr>
+        <w:t>item_id</w:t>
       </w:r>
       <w:proofErr w:type="spellEnd"/>
       <w:r>
         <w:rPr>
-          <w:sz w:val="24"/>
-          <w:szCs w:val="24"/>
-        </w:rPr>
-        <w:t>: Em preparo, Concluído).</w:t>
-      </w:r>
-    </w:p>
-    <w:p>
-      <w:pPr>
-        <w:ind w:left="720"/>
-        <w:rPr>
-          <w:sz w:val="24"/>
-          <w:szCs w:val="24"/>
-        </w:rPr>
-      </w:pPr>
-    </w:p>
-    <w:p>
-      <w:pPr>
-        <w:rPr>
-          <w:b/>
-          <w:bCs/>
-          <w:sz w:val="24"/>
-          <w:szCs w:val="24"/>
-        </w:rPr>
-      </w:pPr>
-      <w:r>
-        <w:rPr>
-          <w:b/>
-          <w:bCs/>
-          <w:sz w:val="24"/>
-          <w:szCs w:val="24"/>
-        </w:rPr>
-        <w:t xml:space="preserve">4. Tabela </w:t>
-      </w:r>
-      <w:proofErr w:type="spellStart"/>
-      <w:r>
-        <w:rPr>
-          <w:b/>
-          <w:bCs/>
-          <w:sz w:val="24"/>
-          <w:szCs w:val="24"/>
-        </w:rPr>
-        <w:t>Itens_Pedido</w:t>
-      </w:r>
-      <w:proofErr w:type="spellEnd"/>
+          <w:b/>
+          <w:bCs/>
+          <w:sz w:val="24"/>
+          <w:szCs w:val="24"/>
+        </w:rPr>
+        <w:t>:</w:t>
+      </w:r>
+      <w:r>
+        <w:rPr>
+          <w:sz w:val="24"/>
+          <w:szCs w:val="24"/>
+        </w:rPr>
+        <w:t xml:space="preserve"> Identificador único para cada item em um pedido.</w:t>
+      </w:r>
     </w:p>
     <w:p>
       <w:pPr>
         <w:numPr>
           <w:ilvl w:val="0"/>
-          <w:numId w:val="4"/>
+          <w:numId w:val="12"/>
         </w:numPr>
         <w:rPr>
           <w:sz w:val="24"/>
@@ -1811,7 +1803,7 @@
           <w:sz w:val="24"/>
           <w:szCs w:val="24"/>
         </w:rPr>
-        <w:t>item_pedido_id</w:t>
+        <w:t>pedido_id</w:t>
       </w:r>
       <w:proofErr w:type="spellEnd"/>
       <w:r>
@@ -1821,21 +1813,21 @@
           <w:sz w:val="24"/>
           <w:szCs w:val="24"/>
         </w:rPr>
-        <w:t xml:space="preserve"> (INT):</w:t>
-      </w:r>
-      <w:r>
-        <w:rPr>
-          <w:sz w:val="24"/>
-          <w:szCs w:val="24"/>
-        </w:rPr>
-        <w:t xml:space="preserve"> Identificador único para cada item no pedido.</w:t>
+        <w:t>:</w:t>
+      </w:r>
+      <w:r>
+        <w:rPr>
+          <w:sz w:val="24"/>
+          <w:szCs w:val="24"/>
+        </w:rPr>
+        <w:t xml:space="preserve"> Relacionado à tabela de pedidos.</w:t>
       </w:r>
     </w:p>
     <w:p>
       <w:pPr>
         <w:numPr>
           <w:ilvl w:val="0"/>
-          <w:numId w:val="4"/>
+          <w:numId w:val="12"/>
         </w:numPr>
         <w:rPr>
           <w:sz w:val="24"/>
@@ -1850,7 +1842,7 @@
           <w:sz w:val="24"/>
           <w:szCs w:val="24"/>
         </w:rPr>
-        <w:t>pedido_id</w:t>
+        <w:t>produto_id</w:t>
       </w:r>
       <w:proofErr w:type="spellEnd"/>
       <w:r>
@@ -1860,94 +1852,55 @@
           <w:sz w:val="24"/>
           <w:szCs w:val="24"/>
         </w:rPr>
-        <w:t xml:space="preserve"> (INT):</w:t>
-      </w:r>
-      <w:r>
-        <w:rPr>
-          <w:sz w:val="24"/>
-          <w:szCs w:val="24"/>
-        </w:rPr>
-        <w:t xml:space="preserve"> Identificador do pedido ao qual o item pertence.</w:t>
+        <w:t>:</w:t>
+      </w:r>
+      <w:r>
+        <w:rPr>
+          <w:sz w:val="24"/>
+          <w:szCs w:val="24"/>
+        </w:rPr>
+        <w:t xml:space="preserve"> Relacionado à tabela de produtos.</w:t>
       </w:r>
     </w:p>
     <w:p>
       <w:pPr>
         <w:numPr>
           <w:ilvl w:val="0"/>
-          <w:numId w:val="4"/>
+          <w:numId w:val="12"/>
         </w:numPr>
         <w:rPr>
           <w:sz w:val="24"/>
           <w:szCs w:val="24"/>
         </w:rPr>
       </w:pPr>
-      <w:proofErr w:type="spellStart"/>
-      <w:r>
-        <w:rPr>
-          <w:b/>
-          <w:bCs/>
-          <w:sz w:val="24"/>
-          <w:szCs w:val="24"/>
-        </w:rPr>
-        <w:t>produto_id</w:t>
-      </w:r>
-      <w:proofErr w:type="spellEnd"/>
-      <w:r>
-        <w:rPr>
-          <w:b/>
-          <w:bCs/>
-          <w:sz w:val="24"/>
-          <w:szCs w:val="24"/>
-        </w:rPr>
-        <w:t xml:space="preserve"> (INT):</w:t>
-      </w:r>
-      <w:r>
-        <w:rPr>
-          <w:sz w:val="24"/>
-          <w:szCs w:val="24"/>
-        </w:rPr>
-        <w:t xml:space="preserve"> Identificador do produto pedido.</w:t>
+      <w:r>
+        <w:rPr>
+          <w:b/>
+          <w:bCs/>
+          <w:sz w:val="24"/>
+          <w:szCs w:val="24"/>
+        </w:rPr>
+        <w:t>quantidade:</w:t>
+      </w:r>
+      <w:r>
+        <w:rPr>
+          <w:sz w:val="24"/>
+          <w:szCs w:val="24"/>
+        </w:rPr>
+        <w:t xml:space="preserve"> Quantidade de cada produto no pedido.</w:t>
       </w:r>
     </w:p>
     <w:p>
       <w:pPr>
         <w:numPr>
           <w:ilvl w:val="0"/>
-          <w:numId w:val="4"/>
+          <w:numId w:val="12"/>
         </w:numPr>
         <w:rPr>
           <w:sz w:val="24"/>
           <w:szCs w:val="24"/>
         </w:rPr>
       </w:pPr>
-      <w:r>
-        <w:rPr>
-          <w:b/>
-          <w:bCs/>
-          <w:sz w:val="24"/>
-          <w:szCs w:val="24"/>
-        </w:rPr>
-        <w:t>quantidade (INT):</w:t>
-      </w:r>
-      <w:r>
-        <w:rPr>
-          <w:sz w:val="24"/>
-          <w:szCs w:val="24"/>
-        </w:rPr>
-        <w:t xml:space="preserve"> Quantidade do produto pedido.</w:t>
-      </w:r>
-    </w:p>
-    <w:p>
-      <w:pPr>
-        <w:numPr>
-          <w:ilvl w:val="0"/>
-          <w:numId w:val="4"/>
-        </w:numPr>
-        <w:rPr>
-          <w:sz w:val="24"/>
-          <w:szCs w:val="24"/>
-        </w:rPr>
-      </w:pPr>
       <w:proofErr w:type="spellStart"/>
       <w:r>
         <w:rPr>
@@ -1956,7 +1909,7 @@
           <w:sz w:val="24"/>
           <w:szCs w:val="24"/>
         </w:rPr>
-        <w:t>preco_item</w:t>
+        <w:t>preco_unitario</w:t>
       </w:r>
       <w:proofErr w:type="spellEnd"/>
       <w:r>
@@ -1966,22 +1919,36 @@
           <w:sz w:val="24"/>
           <w:szCs w:val="24"/>
         </w:rPr>
-        <w:t xml:space="preserve"> (DECIMAL):</w:t>
-      </w:r>
-      <w:r>
-        <w:rPr>
-          <w:sz w:val="24"/>
-          <w:szCs w:val="24"/>
-        </w:rPr>
-        <w:t xml:space="preserve"> Preço do item no momento do pedido.</w:t>
-      </w:r>
+        <w:t>:</w:t>
+      </w:r>
+      <w:r>
+        <w:rPr>
+          <w:sz w:val="24"/>
+          <w:szCs w:val="24"/>
+        </w:rPr>
+        <w:t xml:space="preserve"> Preço unitário do produto no momento do pedido, copiado da tabela de produtos.</w:t>
+      </w:r>
+    </w:p>
+    <w:p>
+      <w:pPr>
+        <w:rPr>
+          <w:sz w:val="24"/>
+          <w:szCs w:val="24"/>
+        </w:rPr>
+      </w:pPr>
+    </w:p>
+    <w:p>
+      <w:pPr>
+        <w:rPr>
+          <w:sz w:val="24"/>
+          <w:szCs w:val="24"/>
+        </w:rPr>
+      </w:pPr>
     </w:p>
     <w:p>
       <w:pPr>
         <w:ind w:left="720"/>
         <w:rPr>
-          <w:b/>
-          <w:bCs/>
           <w:sz w:val="24"/>
           <w:szCs w:val="24"/>
         </w:rPr>
@@ -2084,6 +2051,7 @@
           <w:sz w:val="24"/>
           <w:szCs w:val="24"/>
         </w:rPr>
+        <w:lastRenderedPageBreak/>
         <w:t>pedido_id</w:t>
       </w:r>
       <w:proofErr w:type="spellEnd"/>
@@ -2162,7 +2130,6 @@
           <w:sz w:val="24"/>
           <w:szCs w:val="24"/>
         </w:rPr>
-        <w:lastRenderedPageBreak/>
         <w:t>descricao</w:t>
       </w:r>
       <w:proofErr w:type="spellEnd"/>
@@ -3635,6 +3602,304 @@
     </w:lvl>
   </w:abstractNum>
   <w:abstractNum w:abstractNumId="8" w15:restartNumberingAfterBreak="0">
+    <w:nsid w:val="5C26743D"/>
+    <w:multiLevelType w:val="multilevel"/>
+    <w:tmpl w:val="1146F516"/>
+    <w:lvl w:ilvl="0">
+      <w:start w:val="1"/>
+      <w:numFmt w:val="bullet"/>
+      <w:lvlText w:val=""/>
+      <w:lvlJc w:val="left"/>
+      <w:pPr>
+        <w:tabs>
+          <w:tab w:val="num" w:pos="720"/>
+        </w:tabs>
+        <w:ind w:left="720" w:hanging="360"/>
+      </w:pPr>
+      <w:rPr>
+        <w:rFonts w:ascii="Symbol" w:hAnsi="Symbol" w:hint="default"/>
+        <w:sz w:val="20"/>
+      </w:rPr>
+    </w:lvl>
+    <w:lvl w:ilvl="1" w:tentative="1">
+      <w:start w:val="1"/>
+      <w:numFmt w:val="bullet"/>
+      <w:lvlText w:val=""/>
+      <w:lvlJc w:val="left"/>
+      <w:pPr>
+        <w:tabs>
+          <w:tab w:val="num" w:pos="1440"/>
+        </w:tabs>
+        <w:ind w:left="1440" w:hanging="360"/>
+      </w:pPr>
+      <w:rPr>
+        <w:rFonts w:ascii="Symbol" w:hAnsi="Symbol" w:hint="default"/>
+        <w:sz w:val="20"/>
+      </w:rPr>
+    </w:lvl>
+    <w:lvl w:ilvl="2" w:tentative="1">
+      <w:start w:val="1"/>
+      <w:numFmt w:val="bullet"/>
+      <w:lvlText w:val=""/>
+      <w:lvlJc w:val="left"/>
+      <w:pPr>
+        <w:tabs>
+          <w:tab w:val="num" w:pos="2160"/>
+        </w:tabs>
+        <w:ind w:left="2160" w:hanging="360"/>
+      </w:pPr>
+      <w:rPr>
+        <w:rFonts w:ascii="Symbol" w:hAnsi="Symbol" w:hint="default"/>
+        <w:sz w:val="20"/>
+      </w:rPr>
+    </w:lvl>
+    <w:lvl w:ilvl="3" w:tentative="1">
+      <w:start w:val="1"/>
+      <w:numFmt w:val="bullet"/>
+      <w:lvlText w:val=""/>
+      <w:lvlJc w:val="left"/>
+      <w:pPr>
+        <w:tabs>
+          <w:tab w:val="num" w:pos="2880"/>
+        </w:tabs>
+        <w:ind w:left="2880" w:hanging="360"/>
+      </w:pPr>
+      <w:rPr>
+        <w:rFonts w:ascii="Symbol" w:hAnsi="Symbol" w:hint="default"/>
+        <w:sz w:val="20"/>
+      </w:rPr>
+    </w:lvl>
+    <w:lvl w:ilvl="4" w:tentative="1">
+      <w:start w:val="1"/>
+      <w:numFmt w:val="bullet"/>
+      <w:lvlText w:val=""/>
+      <w:lvlJc w:val="left"/>
+      <w:pPr>
+        <w:tabs>
+          <w:tab w:val="num" w:pos="3600"/>
+        </w:tabs>
+        <w:ind w:left="3600" w:hanging="360"/>
+      </w:pPr>
+      <w:rPr>
+        <w:rFonts w:ascii="Symbol" w:hAnsi="Symbol" w:hint="default"/>
+        <w:sz w:val="20"/>
+      </w:rPr>
+    </w:lvl>
+    <w:lvl w:ilvl="5" w:tentative="1">
+      <w:start w:val="1"/>
+      <w:numFmt w:val="bullet"/>
+      <w:lvlText w:val=""/>
+      <w:lvlJc w:val="left"/>
+      <w:pPr>
+        <w:tabs>
+          <w:tab w:val="num" w:pos="4320"/>
+        </w:tabs>
+        <w:ind w:left="4320" w:hanging="360"/>
+      </w:pPr>
+      <w:rPr>
+        <w:rFonts w:ascii="Symbol" w:hAnsi="Symbol" w:hint="default"/>
+        <w:sz w:val="20"/>
+      </w:rPr>
+    </w:lvl>
+    <w:lvl w:ilvl="6" w:tentative="1">
+      <w:start w:val="1"/>
+      <w:numFmt w:val="bullet"/>
+      <w:lvlText w:val=""/>
+      <w:lvlJc w:val="left"/>
+      <w:pPr>
+        <w:tabs>
+          <w:tab w:val="num" w:pos="5040"/>
+        </w:tabs>
+        <w:ind w:left="5040" w:hanging="360"/>
+      </w:pPr>
+      <w:rPr>
+        <w:rFonts w:ascii="Symbol" w:hAnsi="Symbol" w:hint="default"/>
+        <w:sz w:val="20"/>
+      </w:rPr>
+    </w:lvl>
+    <w:lvl w:ilvl="7" w:tentative="1">
+      <w:start w:val="1"/>
+      <w:numFmt w:val="bullet"/>
+      <w:lvlText w:val=""/>
+      <w:lvlJc w:val="left"/>
+      <w:pPr>
+        <w:tabs>
+          <w:tab w:val="num" w:pos="5760"/>
+        </w:tabs>
+        <w:ind w:left="5760" w:hanging="360"/>
+      </w:pPr>
+      <w:rPr>
+        <w:rFonts w:ascii="Symbol" w:hAnsi="Symbol" w:hint="default"/>
+        <w:sz w:val="20"/>
+      </w:rPr>
+    </w:lvl>
+    <w:lvl w:ilvl="8" w:tentative="1">
+      <w:start w:val="1"/>
+      <w:numFmt w:val="bullet"/>
+      <w:lvlText w:val=""/>
+      <w:lvlJc w:val="left"/>
+      <w:pPr>
+        <w:tabs>
+          <w:tab w:val="num" w:pos="6480"/>
+        </w:tabs>
+        <w:ind w:left="6480" w:hanging="360"/>
+      </w:pPr>
+      <w:rPr>
+        <w:rFonts w:ascii="Symbol" w:hAnsi="Symbol" w:hint="default"/>
+        <w:sz w:val="20"/>
+      </w:rPr>
+    </w:lvl>
+  </w:abstractNum>
+  <w:abstractNum w:abstractNumId="9" w15:restartNumberingAfterBreak="0">
+    <w:nsid w:val="720E4435"/>
+    <w:multiLevelType w:val="multilevel"/>
+    <w:tmpl w:val="EBD295A8"/>
+    <w:lvl w:ilvl="0">
+      <w:start w:val="1"/>
+      <w:numFmt w:val="bullet"/>
+      <w:lvlText w:val=""/>
+      <w:lvlJc w:val="left"/>
+      <w:pPr>
+        <w:tabs>
+          <w:tab w:val="num" w:pos="720"/>
+        </w:tabs>
+        <w:ind w:left="720" w:hanging="360"/>
+      </w:pPr>
+      <w:rPr>
+        <w:rFonts w:ascii="Symbol" w:hAnsi="Symbol" w:hint="default"/>
+        <w:sz w:val="20"/>
+      </w:rPr>
+    </w:lvl>
+    <w:lvl w:ilvl="1" w:tentative="1">
+      <w:start w:val="1"/>
+      <w:numFmt w:val="bullet"/>
+      <w:lvlText w:val=""/>
+      <w:lvlJc w:val="left"/>
+      <w:pPr>
+        <w:tabs>
+          <w:tab w:val="num" w:pos="1440"/>
+        </w:tabs>
+        <w:ind w:left="1440" w:hanging="360"/>
+      </w:pPr>
+      <w:rPr>
+        <w:rFonts w:ascii="Symbol" w:hAnsi="Symbol" w:hint="default"/>
+        <w:sz w:val="20"/>
+      </w:rPr>
+    </w:lvl>
+    <w:lvl w:ilvl="2" w:tentative="1">
+      <w:start w:val="1"/>
+      <w:numFmt w:val="bullet"/>
+      <w:lvlText w:val=""/>
+      <w:lvlJc w:val="left"/>
+      <w:pPr>
+        <w:tabs>
+          <w:tab w:val="num" w:pos="2160"/>
+        </w:tabs>
+        <w:ind w:left="2160" w:hanging="360"/>
+      </w:pPr>
+      <w:rPr>
+        <w:rFonts w:ascii="Symbol" w:hAnsi="Symbol" w:hint="default"/>
+        <w:sz w:val="20"/>
+      </w:rPr>
+    </w:lvl>
+    <w:lvl w:ilvl="3" w:tentative="1">
+      <w:start w:val="1"/>
+      <w:numFmt w:val="bullet"/>
+      <w:lvlText w:val=""/>
+      <w:lvlJc w:val="left"/>
+      <w:pPr>
+        <w:tabs>
+          <w:tab w:val="num" w:pos="2880"/>
+        </w:tabs>
+        <w:ind w:left="2880" w:hanging="360"/>
+      </w:pPr>
+      <w:rPr>
+        <w:rFonts w:ascii="Symbol" w:hAnsi="Symbol" w:hint="default"/>
+        <w:sz w:val="20"/>
+      </w:rPr>
+    </w:lvl>
+    <w:lvl w:ilvl="4" w:tentative="1">
+      <w:start w:val="1"/>
+      <w:numFmt w:val="bullet"/>
+      <w:lvlText w:val=""/>
+      <w:lvlJc w:val="left"/>
+      <w:pPr>
+        <w:tabs>
+          <w:tab w:val="num" w:pos="3600"/>
+        </w:tabs>
+        <w:ind w:left="3600" w:hanging="360"/>
+      </w:pPr>
+      <w:rPr>
+        <w:rFonts w:ascii="Symbol" w:hAnsi="Symbol" w:hint="default"/>
+        <w:sz w:val="20"/>
+      </w:rPr>
+    </w:lvl>
+    <w:lvl w:ilvl="5" w:tentative="1">
+      <w:start w:val="1"/>
+      <w:numFmt w:val="bullet"/>
+      <w:lvlText w:val=""/>
+      <w:lvlJc w:val="left"/>
+      <w:pPr>
+        <w:tabs>
+          <w:tab w:val="num" w:pos="4320"/>
+        </w:tabs>
+        <w:ind w:left="4320" w:hanging="360"/>
+      </w:pPr>
+      <w:rPr>
+        <w:rFonts w:ascii="Symbol" w:hAnsi="Symbol" w:hint="default"/>
+        <w:sz w:val="20"/>
+      </w:rPr>
+    </w:lvl>
+    <w:lvl w:ilvl="6" w:tentative="1">
+      <w:start w:val="1"/>
+      <w:numFmt w:val="bullet"/>
+      <w:lvlText w:val=""/>
+      <w:lvlJc w:val="left"/>
+      <w:pPr>
+        <w:tabs>
+          <w:tab w:val="num" w:pos="5040"/>
+        </w:tabs>
+        <w:ind w:left="5040" w:hanging="360"/>
+      </w:pPr>
+      <w:rPr>
+        <w:rFonts w:ascii="Symbol" w:hAnsi="Symbol" w:hint="default"/>
+        <w:sz w:val="20"/>
+      </w:rPr>
+    </w:lvl>
+    <w:lvl w:ilvl="7" w:tentative="1">
+      <w:start w:val="1"/>
+      <w:numFmt w:val="bullet"/>
+      <w:lvlText w:val=""/>
+      <w:lvlJc w:val="left"/>
+      <w:pPr>
+        <w:tabs>
+          <w:tab w:val="num" w:pos="5760"/>
+        </w:tabs>
+        <w:ind w:left="5760" w:hanging="360"/>
+      </w:pPr>
+      <w:rPr>
+        <w:rFonts w:ascii="Symbol" w:hAnsi="Symbol" w:hint="default"/>
+        <w:sz w:val="20"/>
+      </w:rPr>
+    </w:lvl>
+    <w:lvl w:ilvl="8" w:tentative="1">
+      <w:start w:val="1"/>
+      <w:numFmt w:val="bullet"/>
+      <w:lvlText w:val=""/>
+      <w:lvlJc w:val="left"/>
+      <w:pPr>
+        <w:tabs>
+          <w:tab w:val="num" w:pos="6480"/>
+        </w:tabs>
+        <w:ind w:left="6480" w:hanging="360"/>
+      </w:pPr>
+      <w:rPr>
+        <w:rFonts w:ascii="Symbol" w:hAnsi="Symbol" w:hint="default"/>
+        <w:sz w:val="20"/>
+      </w:rPr>
+    </w:lvl>
+  </w:abstractNum>
+  <w:abstractNum w:abstractNumId="10" w15:restartNumberingAfterBreak="0">
     <w:nsid w:val="783738E8"/>
     <w:multiLevelType w:val="multilevel"/>
     <w:tmpl w:val="AA60ADEE"/>
@@ -3783,7 +4048,7 @@
       </w:rPr>
     </w:lvl>
   </w:abstractNum>
-  <w:abstractNum w:abstractNumId="9" w15:restartNumberingAfterBreak="0">
+  <w:abstractNum w:abstractNumId="11" w15:restartNumberingAfterBreak="0">
     <w:nsid w:val="7F577521"/>
     <w:multiLevelType w:val="hybridMultilevel"/>
     <w:tmpl w:val="653C3D94"/>
@@ -3882,7 +4147,7 @@
     <w:abstractNumId w:val="4"/>
   </w:num>
   <w:num w:numId="5" w16cid:durableId="29847289">
-    <w:abstractNumId w:val="8"/>
+    <w:abstractNumId w:val="10"/>
   </w:num>
   <w:num w:numId="6" w16cid:durableId="1871529800">
     <w:abstractNumId w:val="3"/>
@@ -3891,13 +4156,19 @@
     <w:abstractNumId w:val="7"/>
   </w:num>
   <w:num w:numId="8" w16cid:durableId="1165779183">
-    <w:abstractNumId w:val="9"/>
+    <w:abstractNumId w:val="11"/>
   </w:num>
   <w:num w:numId="9" w16cid:durableId="1997146360">
     <w:abstractNumId w:val="2"/>
   </w:num>
   <w:num w:numId="10" w16cid:durableId="2022970653">
     <w:abstractNumId w:val="5"/>
+  </w:num>
+  <w:num w:numId="11" w16cid:durableId="1567686911">
+    <w:abstractNumId w:val="9"/>
+  </w:num>
+  <w:num w:numId="12" w16cid:durableId="1913272315">
+    <w:abstractNumId w:val="8"/>
   </w:num>
 </w:numbering>
 </file>
@@ -4307,7 +4578,6 @@
   <w:style w:type="character" w:default="1" w:styleId="Fontepargpadro">
     <w:name w:val="Default Paragraph Font"/>
     <w:uiPriority w:val="1"/>
-    <w:semiHidden/>
     <w:unhideWhenUsed/>
   </w:style>
   <w:style w:type="table" w:default="1" w:styleId="Tabelanormal">

</xml_diff>

<commit_message>
Adicionado a tabela de reclamacoes
</commit_message>
<xml_diff>
--- a/OUTBETH.docx
+++ b/OUTBETH.docx
@@ -1378,8 +1378,19 @@
           <w:sz w:val="24"/>
           <w:szCs w:val="24"/>
         </w:rPr>
-        <w:t xml:space="preserve"> (VARCHAR) :</w:t>
-      </w:r>
+        <w:t xml:space="preserve"> (VARCHAR</w:t>
+      </w:r>
+      <w:proofErr w:type="gramStart"/>
+      <w:r>
+        <w:rPr>
+          <w:b/>
+          <w:bCs/>
+          <w:sz w:val="24"/>
+          <w:szCs w:val="24"/>
+        </w:rPr>
+        <w:t>) :</w:t>
+      </w:r>
+      <w:proofErr w:type="gramEnd"/>
       <w:r>
         <w:rPr>
           <w:sz w:val="24"/>
@@ -1940,64 +1951,36 @@
     <w:p>
       <w:pPr>
         <w:rPr>
-          <w:sz w:val="24"/>
-          <w:szCs w:val="24"/>
-        </w:rPr>
-      </w:pPr>
-    </w:p>
-    <w:p>
-      <w:pPr>
-        <w:ind w:left="720"/>
-        <w:rPr>
-          <w:sz w:val="24"/>
-          <w:szCs w:val="24"/>
-        </w:rPr>
-      </w:pPr>
-    </w:p>
-    <w:p>
-      <w:pPr>
-        <w:ind w:left="720"/>
-        <w:rPr>
-          <w:sz w:val="24"/>
-          <w:szCs w:val="24"/>
-        </w:rPr>
-      </w:pPr>
-    </w:p>
-    <w:p>
-      <w:pPr>
-        <w:rPr>
-          <w:b/>
-          <w:bCs/>
-          <w:sz w:val="24"/>
-          <w:szCs w:val="24"/>
-        </w:rPr>
-      </w:pPr>
-      <w:r>
-        <w:rPr>
-          <w:b/>
-          <w:bCs/>
-          <w:sz w:val="24"/>
-          <w:szCs w:val="24"/>
-        </w:rPr>
-        <w:t xml:space="preserve">5. Tabela </w:t>
-      </w:r>
-      <w:proofErr w:type="spellStart"/>
-      <w:r>
-        <w:rPr>
-          <w:b/>
-          <w:bCs/>
-          <w:sz w:val="24"/>
-          <w:szCs w:val="24"/>
-        </w:rPr>
-        <w:t>Reclamacoes</w:t>
-      </w:r>
-      <w:proofErr w:type="spellEnd"/>
+          <w:b/>
+          <w:bCs/>
+          <w:sz w:val="24"/>
+          <w:szCs w:val="24"/>
+        </w:rPr>
+      </w:pPr>
+      <w:r>
+        <w:rPr>
+          <w:b/>
+          <w:bCs/>
+          <w:sz w:val="24"/>
+          <w:szCs w:val="24"/>
+        </w:rPr>
+        <w:t xml:space="preserve">8. </w:t>
+      </w:r>
+      <w:r>
+        <w:rPr>
+          <w:b/>
+          <w:bCs/>
+          <w:sz w:val="24"/>
+          <w:szCs w:val="24"/>
+        </w:rPr>
+        <w:t>Tabela Reclamações</w:t>
+      </w:r>
     </w:p>
     <w:p>
       <w:pPr>
         <w:numPr>
           <w:ilvl w:val="0"/>
-          <w:numId w:val="5"/>
+          <w:numId w:val="13"/>
         </w:numPr>
         <w:rPr>
           <w:sz w:val="24"/>
@@ -2036,7 +2019,7 @@
       <w:pPr>
         <w:numPr>
           <w:ilvl w:val="0"/>
-          <w:numId w:val="5"/>
+          <w:numId w:val="13"/>
         </w:numPr>
         <w:rPr>
           <w:sz w:val="24"/>
@@ -2051,7 +2034,6 @@
           <w:sz w:val="24"/>
           <w:szCs w:val="24"/>
         </w:rPr>
-        <w:lastRenderedPageBreak/>
         <w:t>pedido_id</w:t>
       </w:r>
       <w:proofErr w:type="spellEnd"/>
@@ -2069,14 +2051,14 @@
           <w:sz w:val="24"/>
           <w:szCs w:val="24"/>
         </w:rPr>
-        <w:t xml:space="preserve"> Identificador do pedido relacionado à reclamação.</w:t>
+        <w:t xml:space="preserve"> Relaciona a reclamação a um pedido específico.</w:t>
       </w:r>
     </w:p>
     <w:p>
       <w:pPr>
         <w:numPr>
           <w:ilvl w:val="0"/>
-          <w:numId w:val="5"/>
+          <w:numId w:val="13"/>
         </w:numPr>
         <w:rPr>
           <w:sz w:val="24"/>
@@ -2091,7 +2073,7 @@
           <w:sz w:val="24"/>
           <w:szCs w:val="24"/>
         </w:rPr>
-        <w:t>data_hora</w:t>
+        <w:t>cliente_id</w:t>
       </w:r>
       <w:proofErr w:type="spellEnd"/>
       <w:r>
@@ -2101,21 +2083,21 @@
           <w:sz w:val="24"/>
           <w:szCs w:val="24"/>
         </w:rPr>
-        <w:t xml:space="preserve"> (DATETIME):</w:t>
-      </w:r>
-      <w:r>
-        <w:rPr>
-          <w:sz w:val="24"/>
-          <w:szCs w:val="24"/>
-        </w:rPr>
-        <w:t xml:space="preserve"> Data e hora quando a reclamação foi registrada.</w:t>
+        <w:t xml:space="preserve"> (INT):</w:t>
+      </w:r>
+      <w:r>
+        <w:rPr>
+          <w:sz w:val="24"/>
+          <w:szCs w:val="24"/>
+        </w:rPr>
+        <w:t xml:space="preserve"> Identificador do cliente que fez a reclamação.</w:t>
       </w:r>
     </w:p>
     <w:p>
       <w:pPr>
         <w:numPr>
           <w:ilvl w:val="0"/>
-          <w:numId w:val="5"/>
+          <w:numId w:val="13"/>
         </w:numPr>
         <w:rPr>
           <w:sz w:val="24"/>
@@ -2130,7 +2112,7 @@
           <w:sz w:val="24"/>
           <w:szCs w:val="24"/>
         </w:rPr>
-        <w:t>descricao</w:t>
+        <w:t>funcionario_id</w:t>
       </w:r>
       <w:proofErr w:type="spellEnd"/>
       <w:r>
@@ -2140,102 +2122,61 @@
           <w:sz w:val="24"/>
           <w:szCs w:val="24"/>
         </w:rPr>
-        <w:t xml:space="preserve"> (TEXT):</w:t>
-      </w:r>
-      <w:r>
-        <w:rPr>
-          <w:sz w:val="24"/>
-          <w:szCs w:val="24"/>
-        </w:rPr>
-        <w:t xml:space="preserve"> Descrição detalhada da reclamação.</w:t>
+        <w:t xml:space="preserve"> (INT):</w:t>
+      </w:r>
+      <w:r>
+        <w:rPr>
+          <w:sz w:val="24"/>
+          <w:szCs w:val="24"/>
+        </w:rPr>
+        <w:t xml:space="preserve"> Identificador do funcionário responsável pelo pedido no momento da reclamação.</w:t>
       </w:r>
     </w:p>
     <w:p>
       <w:pPr>
         <w:numPr>
           <w:ilvl w:val="0"/>
-          <w:numId w:val="5"/>
+          <w:numId w:val="13"/>
         </w:numPr>
         <w:rPr>
           <w:sz w:val="24"/>
           <w:szCs w:val="24"/>
         </w:rPr>
       </w:pPr>
-      <w:r>
-        <w:rPr>
-          <w:b/>
-          <w:bCs/>
-          <w:sz w:val="24"/>
-          <w:szCs w:val="24"/>
-        </w:rPr>
-        <w:t>status (VARCHAR):</w:t>
-      </w:r>
-      <w:r>
-        <w:rPr>
-          <w:sz w:val="24"/>
-          <w:szCs w:val="24"/>
-        </w:rPr>
-        <w:t xml:space="preserve"> Status da reclamação (</w:t>
-      </w:r>
       <w:proofErr w:type="spellStart"/>
       <w:r>
         <w:rPr>
-          <w:sz w:val="24"/>
-          <w:szCs w:val="24"/>
-        </w:rPr>
-        <w:t>ex</w:t>
+          <w:b/>
+          <w:bCs/>
+          <w:sz w:val="24"/>
+          <w:szCs w:val="24"/>
+        </w:rPr>
+        <w:lastRenderedPageBreak/>
+        <w:t>data_reclamacao</w:t>
       </w:r>
       <w:proofErr w:type="spellEnd"/>
       <w:r>
         <w:rPr>
-          <w:sz w:val="24"/>
-          <w:szCs w:val="24"/>
-        </w:rPr>
-        <w:t>: Em análise, Resolvida).</w:t>
-      </w:r>
-    </w:p>
-    <w:p>
-      <w:pPr>
-        <w:ind w:left="720"/>
-        <w:rPr>
-          <w:sz w:val="24"/>
-          <w:szCs w:val="24"/>
-        </w:rPr>
-      </w:pPr>
-    </w:p>
-    <w:p>
-      <w:pPr>
-        <w:ind w:left="720"/>
-        <w:rPr>
-          <w:sz w:val="24"/>
-          <w:szCs w:val="24"/>
-        </w:rPr>
-      </w:pPr>
-    </w:p>
-    <w:p>
-      <w:pPr>
-        <w:rPr>
-          <w:b/>
-          <w:bCs/>
-          <w:sz w:val="24"/>
-          <w:szCs w:val="24"/>
-        </w:rPr>
-      </w:pPr>
-      <w:r>
-        <w:rPr>
-          <w:b/>
-          <w:bCs/>
-          <w:sz w:val="24"/>
-          <w:szCs w:val="24"/>
-        </w:rPr>
-        <w:t>7. Tabela Feedbacks</w:t>
+          <w:b/>
+          <w:bCs/>
+          <w:sz w:val="24"/>
+          <w:szCs w:val="24"/>
+        </w:rPr>
+        <w:t xml:space="preserve"> (DATE):</w:t>
+      </w:r>
+      <w:r>
+        <w:rPr>
+          <w:sz w:val="24"/>
+          <w:szCs w:val="24"/>
+        </w:rPr>
+        <w:t xml:space="preserve"> Data em que a reclamação foi registrada.</w:t>
       </w:r>
     </w:p>
     <w:p>
       <w:pPr>
         <w:numPr>
           <w:ilvl w:val="0"/>
-          <w:numId w:val="7"/>
+          <w:numId w:val="13"/>
         </w:numPr>
         <w:rPr>
           <w:sz w:val="24"/>
@@ -2250,7 +2191,7 @@
           <w:sz w:val="24"/>
           <w:szCs w:val="24"/>
         </w:rPr>
-        <w:t>feedback_id</w:t>
+        <w:t>tipo_reclamacao</w:t>
       </w:r>
       <w:proofErr w:type="spellEnd"/>
       <w:r>
@@ -2260,140 +2201,30 @@
           <w:sz w:val="24"/>
           <w:szCs w:val="24"/>
         </w:rPr>
-        <w:t xml:space="preserve"> (INT):</w:t>
-      </w:r>
-      <w:r>
-        <w:rPr>
-          <w:sz w:val="24"/>
-          <w:szCs w:val="24"/>
-        </w:rPr>
-        <w:t xml:space="preserve"> Identificador único para cada feedback.</w:t>
-      </w:r>
-    </w:p>
-    <w:p>
-      <w:pPr>
-        <w:numPr>
-          <w:ilvl w:val="0"/>
-          <w:numId w:val="7"/>
-        </w:numPr>
-        <w:rPr>
-          <w:sz w:val="24"/>
-          <w:szCs w:val="24"/>
-        </w:rPr>
-      </w:pPr>
-      <w:proofErr w:type="spellStart"/>
-      <w:r>
-        <w:rPr>
-          <w:b/>
-          <w:bCs/>
-          <w:sz w:val="24"/>
-          <w:szCs w:val="24"/>
-        </w:rPr>
-        <w:t>pedido_id</w:t>
-      </w:r>
-      <w:proofErr w:type="spellEnd"/>
-      <w:r>
-        <w:rPr>
-          <w:b/>
-          <w:bCs/>
-          <w:sz w:val="24"/>
-          <w:szCs w:val="24"/>
-        </w:rPr>
-        <w:t xml:space="preserve"> (INT):</w:t>
-      </w:r>
-      <w:r>
-        <w:rPr>
-          <w:sz w:val="24"/>
-          <w:szCs w:val="24"/>
-        </w:rPr>
-        <w:t xml:space="preserve"> Identificador do pedido relacionado ao feedback.</w:t>
-      </w:r>
-    </w:p>
-    <w:p>
-      <w:pPr>
-        <w:numPr>
-          <w:ilvl w:val="0"/>
-          <w:numId w:val="7"/>
-        </w:numPr>
-        <w:rPr>
-          <w:sz w:val="24"/>
-          <w:szCs w:val="24"/>
-        </w:rPr>
-      </w:pPr>
-      <w:proofErr w:type="spellStart"/>
-      <w:r>
-        <w:rPr>
-          <w:b/>
-          <w:bCs/>
-          <w:sz w:val="24"/>
-          <w:szCs w:val="24"/>
-        </w:rPr>
-        <w:t>data_hora</w:t>
-      </w:r>
-      <w:proofErr w:type="spellEnd"/>
-      <w:r>
-        <w:rPr>
-          <w:b/>
-          <w:bCs/>
-          <w:sz w:val="24"/>
-          <w:szCs w:val="24"/>
-        </w:rPr>
-        <w:t xml:space="preserve"> (DATETIME):</w:t>
-      </w:r>
-      <w:r>
-        <w:rPr>
-          <w:sz w:val="24"/>
-          <w:szCs w:val="24"/>
-        </w:rPr>
-        <w:t xml:space="preserve"> Data e hora do feedback.</w:t>
-      </w:r>
-    </w:p>
-    <w:p>
-      <w:pPr>
-        <w:numPr>
-          <w:ilvl w:val="0"/>
-          <w:numId w:val="7"/>
-        </w:numPr>
-        <w:rPr>
-          <w:sz w:val="24"/>
-          <w:szCs w:val="24"/>
-        </w:rPr>
-      </w:pPr>
-      <w:proofErr w:type="spellStart"/>
-      <w:r>
-        <w:rPr>
-          <w:b/>
-          <w:bCs/>
-          <w:sz w:val="24"/>
-          <w:szCs w:val="24"/>
-        </w:rPr>
-        <w:t>comentario</w:t>
-      </w:r>
-      <w:proofErr w:type="spellEnd"/>
-      <w:r>
-        <w:rPr>
-          <w:b/>
-          <w:bCs/>
-          <w:sz w:val="24"/>
-          <w:szCs w:val="24"/>
-        </w:rPr>
-        <w:t xml:space="preserve"> (TEXT):</w:t>
-      </w:r>
-      <w:r>
-        <w:rPr>
-          <w:sz w:val="24"/>
-          <w:szCs w:val="24"/>
-        </w:rPr>
-        <w:t xml:space="preserve"> Comentário do cliente sobre o serviço ou produto.</w:t>
-      </w:r>
-    </w:p>
-    <w:p>
-      <w:pPr>
-        <w:rPr>
-          <w:b/>
-          <w:bCs/>
-          <w:sz w:val="32"/>
-          <w:szCs w:val="32"/>
+        <w:t xml:space="preserve"> (VARCHAR):</w:t>
+      </w:r>
+      <w:r>
+        <w:rPr>
+          <w:sz w:val="24"/>
+          <w:szCs w:val="24"/>
+        </w:rPr>
+        <w:t xml:space="preserve"> Categoria da reclamação, como 'Qualidade do Produto', 'Atraso na Entrega', etc.</w:t>
+      </w:r>
+    </w:p>
+    <w:p>
+      <w:pPr>
+        <w:ind w:left="720"/>
+        <w:rPr>
+          <w:sz w:val="24"/>
+          <w:szCs w:val="24"/>
+        </w:rPr>
+      </w:pPr>
+    </w:p>
+    <w:p>
+      <w:pPr>
+        <w:rPr>
+          <w:sz w:val="24"/>
+          <w:szCs w:val="24"/>
         </w:rPr>
       </w:pPr>
     </w:p>
@@ -3602,6 +3433,155 @@
     </w:lvl>
   </w:abstractNum>
   <w:abstractNum w:abstractNumId="8" w15:restartNumberingAfterBreak="0">
+    <w:nsid w:val="5581775C"/>
+    <w:multiLevelType w:val="multilevel"/>
+    <w:tmpl w:val="A1A26EB4"/>
+    <w:lvl w:ilvl="0">
+      <w:start w:val="1"/>
+      <w:numFmt w:val="bullet"/>
+      <w:lvlText w:val=""/>
+      <w:lvlJc w:val="left"/>
+      <w:pPr>
+        <w:tabs>
+          <w:tab w:val="num" w:pos="720"/>
+        </w:tabs>
+        <w:ind w:left="720" w:hanging="360"/>
+      </w:pPr>
+      <w:rPr>
+        <w:rFonts w:ascii="Symbol" w:hAnsi="Symbol" w:hint="default"/>
+        <w:sz w:val="20"/>
+      </w:rPr>
+    </w:lvl>
+    <w:lvl w:ilvl="1" w:tentative="1">
+      <w:start w:val="1"/>
+      <w:numFmt w:val="bullet"/>
+      <w:lvlText w:val=""/>
+      <w:lvlJc w:val="left"/>
+      <w:pPr>
+        <w:tabs>
+          <w:tab w:val="num" w:pos="1440"/>
+        </w:tabs>
+        <w:ind w:left="1440" w:hanging="360"/>
+      </w:pPr>
+      <w:rPr>
+        <w:rFonts w:ascii="Symbol" w:hAnsi="Symbol" w:hint="default"/>
+        <w:sz w:val="20"/>
+      </w:rPr>
+    </w:lvl>
+    <w:lvl w:ilvl="2" w:tentative="1">
+      <w:start w:val="1"/>
+      <w:numFmt w:val="bullet"/>
+      <w:lvlText w:val=""/>
+      <w:lvlJc w:val="left"/>
+      <w:pPr>
+        <w:tabs>
+          <w:tab w:val="num" w:pos="2160"/>
+        </w:tabs>
+        <w:ind w:left="2160" w:hanging="360"/>
+      </w:pPr>
+      <w:rPr>
+        <w:rFonts w:ascii="Symbol" w:hAnsi="Symbol" w:hint="default"/>
+        <w:sz w:val="20"/>
+      </w:rPr>
+    </w:lvl>
+    <w:lvl w:ilvl="3" w:tentative="1">
+      <w:start w:val="1"/>
+      <w:numFmt w:val="bullet"/>
+      <w:lvlText w:val=""/>
+      <w:lvlJc w:val="left"/>
+      <w:pPr>
+        <w:tabs>
+          <w:tab w:val="num" w:pos="2880"/>
+        </w:tabs>
+        <w:ind w:left="2880" w:hanging="360"/>
+      </w:pPr>
+      <w:rPr>
+        <w:rFonts w:ascii="Symbol" w:hAnsi="Symbol" w:hint="default"/>
+        <w:sz w:val="20"/>
+      </w:rPr>
+    </w:lvl>
+    <w:lvl w:ilvl="4" w:tentative="1">
+      <w:start w:val="1"/>
+      <w:numFmt w:val="bullet"/>
+      <w:lvlText w:val=""/>
+      <w:lvlJc w:val="left"/>
+      <w:pPr>
+        <w:tabs>
+          <w:tab w:val="num" w:pos="3600"/>
+        </w:tabs>
+        <w:ind w:left="3600" w:hanging="360"/>
+      </w:pPr>
+      <w:rPr>
+        <w:rFonts w:ascii="Symbol" w:hAnsi="Symbol" w:hint="default"/>
+        <w:sz w:val="20"/>
+      </w:rPr>
+    </w:lvl>
+    <w:lvl w:ilvl="5" w:tentative="1">
+      <w:start w:val="1"/>
+      <w:numFmt w:val="bullet"/>
+      <w:lvlText w:val=""/>
+      <w:lvlJc w:val="left"/>
+      <w:pPr>
+        <w:tabs>
+          <w:tab w:val="num" w:pos="4320"/>
+        </w:tabs>
+        <w:ind w:left="4320" w:hanging="360"/>
+      </w:pPr>
+      <w:rPr>
+        <w:rFonts w:ascii="Symbol" w:hAnsi="Symbol" w:hint="default"/>
+        <w:sz w:val="20"/>
+      </w:rPr>
+    </w:lvl>
+    <w:lvl w:ilvl="6" w:tentative="1">
+      <w:start w:val="1"/>
+      <w:numFmt w:val="bullet"/>
+      <w:lvlText w:val=""/>
+      <w:lvlJc w:val="left"/>
+      <w:pPr>
+        <w:tabs>
+          <w:tab w:val="num" w:pos="5040"/>
+        </w:tabs>
+        <w:ind w:left="5040" w:hanging="360"/>
+      </w:pPr>
+      <w:rPr>
+        <w:rFonts w:ascii="Symbol" w:hAnsi="Symbol" w:hint="default"/>
+        <w:sz w:val="20"/>
+      </w:rPr>
+    </w:lvl>
+    <w:lvl w:ilvl="7" w:tentative="1">
+      <w:start w:val="1"/>
+      <w:numFmt w:val="bullet"/>
+      <w:lvlText w:val=""/>
+      <w:lvlJc w:val="left"/>
+      <w:pPr>
+        <w:tabs>
+          <w:tab w:val="num" w:pos="5760"/>
+        </w:tabs>
+        <w:ind w:left="5760" w:hanging="360"/>
+      </w:pPr>
+      <w:rPr>
+        <w:rFonts w:ascii="Symbol" w:hAnsi="Symbol" w:hint="default"/>
+        <w:sz w:val="20"/>
+      </w:rPr>
+    </w:lvl>
+    <w:lvl w:ilvl="8" w:tentative="1">
+      <w:start w:val="1"/>
+      <w:numFmt w:val="bullet"/>
+      <w:lvlText w:val=""/>
+      <w:lvlJc w:val="left"/>
+      <w:pPr>
+        <w:tabs>
+          <w:tab w:val="num" w:pos="6480"/>
+        </w:tabs>
+        <w:ind w:left="6480" w:hanging="360"/>
+      </w:pPr>
+      <w:rPr>
+        <w:rFonts w:ascii="Symbol" w:hAnsi="Symbol" w:hint="default"/>
+        <w:sz w:val="20"/>
+      </w:rPr>
+    </w:lvl>
+  </w:abstractNum>
+  <w:abstractNum w:abstractNumId="9" w15:restartNumberingAfterBreak="0">
     <w:nsid w:val="5C26743D"/>
     <w:multiLevelType w:val="multilevel"/>
     <w:tmpl w:val="1146F516"/>
@@ -3750,7 +3730,7 @@
       </w:rPr>
     </w:lvl>
   </w:abstractNum>
-  <w:abstractNum w:abstractNumId="9" w15:restartNumberingAfterBreak="0">
+  <w:abstractNum w:abstractNumId="10" w15:restartNumberingAfterBreak="0">
     <w:nsid w:val="720E4435"/>
     <w:multiLevelType w:val="multilevel"/>
     <w:tmpl w:val="EBD295A8"/>
@@ -3899,7 +3879,7 @@
       </w:rPr>
     </w:lvl>
   </w:abstractNum>
-  <w:abstractNum w:abstractNumId="10" w15:restartNumberingAfterBreak="0">
+  <w:abstractNum w:abstractNumId="11" w15:restartNumberingAfterBreak="0">
     <w:nsid w:val="783738E8"/>
     <w:multiLevelType w:val="multilevel"/>
     <w:tmpl w:val="AA60ADEE"/>
@@ -4048,7 +4028,7 @@
       </w:rPr>
     </w:lvl>
   </w:abstractNum>
-  <w:abstractNum w:abstractNumId="11" w15:restartNumberingAfterBreak="0">
+  <w:abstractNum w:abstractNumId="12" w15:restartNumberingAfterBreak="0">
     <w:nsid w:val="7F577521"/>
     <w:multiLevelType w:val="hybridMultilevel"/>
     <w:tmpl w:val="653C3D94"/>
@@ -4147,7 +4127,7 @@
     <w:abstractNumId w:val="4"/>
   </w:num>
   <w:num w:numId="5" w16cid:durableId="29847289">
-    <w:abstractNumId w:val="10"/>
+    <w:abstractNumId w:val="11"/>
   </w:num>
   <w:num w:numId="6" w16cid:durableId="1871529800">
     <w:abstractNumId w:val="3"/>
@@ -4156,7 +4136,7 @@
     <w:abstractNumId w:val="7"/>
   </w:num>
   <w:num w:numId="8" w16cid:durableId="1165779183">
-    <w:abstractNumId w:val="11"/>
+    <w:abstractNumId w:val="12"/>
   </w:num>
   <w:num w:numId="9" w16cid:durableId="1997146360">
     <w:abstractNumId w:val="2"/>
@@ -4165,9 +4145,12 @@
     <w:abstractNumId w:val="5"/>
   </w:num>
   <w:num w:numId="11" w16cid:durableId="1567686911">
+    <w:abstractNumId w:val="10"/>
+  </w:num>
+  <w:num w:numId="12" w16cid:durableId="1913272315">
     <w:abstractNumId w:val="9"/>
   </w:num>
-  <w:num w:numId="12" w16cid:durableId="1913272315">
+  <w:num w:numId="13" w16cid:durableId="773942654">
     <w:abstractNumId w:val="8"/>
   </w:num>
 </w:numbering>

</xml_diff>

<commit_message>
Alterado script SQL e atualizado a documentação
</commit_message>
<xml_diff>
--- a/OUTBETH.docx
+++ b/OUTBETH.docx
@@ -358,10 +358,8 @@
     <w:p>
       <w:pPr>
         <w:rPr>
-          <w:b/>
-          <w:bCs/>
-          <w:sz w:val="32"/>
-          <w:szCs w:val="32"/>
+          <w:sz w:val="24"/>
+          <w:szCs w:val="24"/>
         </w:rPr>
       </w:pPr>
     </w:p>
@@ -388,7 +386,7 @@
       <w:pPr>
         <w:numPr>
           <w:ilvl w:val="0"/>
-          <w:numId w:val="1"/>
+          <w:numId w:val="14"/>
         </w:numPr>
         <w:rPr>
           <w:sz w:val="24"/>
@@ -413,7 +411,7 @@
           <w:sz w:val="24"/>
           <w:szCs w:val="24"/>
         </w:rPr>
-        <w:t xml:space="preserve"> (INT):</w:t>
+        <w:t xml:space="preserve"> (INT) [PK]:</w:t>
       </w:r>
       <w:r>
         <w:rPr>
@@ -427,7 +425,7 @@
       <w:pPr>
         <w:numPr>
           <w:ilvl w:val="0"/>
-          <w:numId w:val="1"/>
+          <w:numId w:val="14"/>
         </w:numPr>
         <w:rPr>
           <w:sz w:val="24"/>
@@ -441,16 +439,7 @@
           <w:sz w:val="24"/>
           <w:szCs w:val="24"/>
         </w:rPr>
-        <w:t>nome</w:t>
-      </w:r>
-      <w:r>
-        <w:rPr>
-          <w:b/>
-          <w:bCs/>
-          <w:sz w:val="24"/>
-          <w:szCs w:val="24"/>
-        </w:rPr>
-        <w:t xml:space="preserve"> (VARCHAR):</w:t>
+        <w:t>nome (VARCHAR):</w:t>
       </w:r>
       <w:r>
         <w:rPr>
@@ -464,7 +453,7 @@
       <w:pPr>
         <w:numPr>
           <w:ilvl w:val="0"/>
-          <w:numId w:val="1"/>
+          <w:numId w:val="14"/>
         </w:numPr>
         <w:rPr>
           <w:sz w:val="24"/>
@@ -503,7 +492,7 @@
       <w:pPr>
         <w:numPr>
           <w:ilvl w:val="0"/>
-          <w:numId w:val="1"/>
+          <w:numId w:val="14"/>
         </w:numPr>
         <w:rPr>
           <w:sz w:val="24"/>
@@ -531,7 +520,7 @@
       <w:pPr>
         <w:numPr>
           <w:ilvl w:val="0"/>
-          <w:numId w:val="1"/>
+          <w:numId w:val="14"/>
         </w:numPr>
         <w:rPr>
           <w:sz w:val="24"/>
@@ -556,7 +545,7 @@
           <w:sz w:val="24"/>
           <w:szCs w:val="24"/>
         </w:rPr>
-        <w:t>:</w:t>
+        <w:t xml:space="preserve"> (DATE):</w:t>
       </w:r>
       <w:r>
         <w:rPr>
@@ -568,47 +557,37 @@
     </w:p>
     <w:p>
       <w:pPr>
-        <w:rPr>
-          <w:b/>
-          <w:bCs/>
-          <w:sz w:val="24"/>
-          <w:szCs w:val="24"/>
-        </w:rPr>
-      </w:pPr>
-    </w:p>
-    <w:p>
-      <w:pPr>
-        <w:rPr>
-          <w:b/>
-          <w:bCs/>
-          <w:sz w:val="24"/>
-          <w:szCs w:val="24"/>
-        </w:rPr>
-      </w:pPr>
-      <w:r>
-        <w:rPr>
-          <w:b/>
-          <w:bCs/>
-          <w:sz w:val="24"/>
-          <w:szCs w:val="24"/>
-        </w:rPr>
-        <w:t>2</w:t>
-      </w:r>
-      <w:r>
-        <w:rPr>
-          <w:b/>
-          <w:bCs/>
-          <w:sz w:val="24"/>
-          <w:szCs w:val="24"/>
-        </w:rPr>
-        <w:t>. Tabela Endereço</w:t>
+        <w:ind w:left="720"/>
+        <w:rPr>
+          <w:sz w:val="24"/>
+          <w:szCs w:val="24"/>
+        </w:rPr>
+      </w:pPr>
+    </w:p>
+    <w:p>
+      <w:pPr>
+        <w:rPr>
+          <w:b/>
+          <w:bCs/>
+          <w:sz w:val="24"/>
+          <w:szCs w:val="24"/>
+        </w:rPr>
+      </w:pPr>
+      <w:r>
+        <w:rPr>
+          <w:b/>
+          <w:bCs/>
+          <w:sz w:val="24"/>
+          <w:szCs w:val="24"/>
+        </w:rPr>
+        <w:t>2. Tabela Endereço</w:t>
       </w:r>
     </w:p>
     <w:p>
       <w:pPr>
         <w:numPr>
           <w:ilvl w:val="0"/>
-          <w:numId w:val="9"/>
+          <w:numId w:val="15"/>
         </w:numPr>
         <w:rPr>
           <w:sz w:val="24"/>
@@ -633,7 +612,7 @@
           <w:sz w:val="24"/>
           <w:szCs w:val="24"/>
         </w:rPr>
-        <w:t xml:space="preserve"> (INT):</w:t>
+        <w:t xml:space="preserve"> (INT) [PK]:</w:t>
       </w:r>
       <w:r>
         <w:rPr>
@@ -647,7 +626,7 @@
       <w:pPr>
         <w:numPr>
           <w:ilvl w:val="0"/>
-          <w:numId w:val="9"/>
+          <w:numId w:val="15"/>
         </w:numPr>
         <w:rPr>
           <w:sz w:val="24"/>
@@ -675,7 +654,7 @@
       <w:pPr>
         <w:numPr>
           <w:ilvl w:val="0"/>
-          <w:numId w:val="9"/>
+          <w:numId w:val="15"/>
         </w:numPr>
         <w:rPr>
           <w:sz w:val="24"/>
@@ -714,7 +693,7 @@
       <w:pPr>
         <w:numPr>
           <w:ilvl w:val="0"/>
-          <w:numId w:val="9"/>
+          <w:numId w:val="15"/>
         </w:numPr>
         <w:rPr>
           <w:sz w:val="24"/>
@@ -742,7 +721,7 @@
       <w:pPr>
         <w:numPr>
           <w:ilvl w:val="0"/>
-          <w:numId w:val="9"/>
+          <w:numId w:val="15"/>
         </w:numPr>
         <w:rPr>
           <w:sz w:val="24"/>
@@ -770,7 +749,7 @@
       <w:pPr>
         <w:numPr>
           <w:ilvl w:val="0"/>
-          <w:numId w:val="9"/>
+          <w:numId w:val="15"/>
         </w:numPr>
         <w:rPr>
           <w:sz w:val="24"/>
@@ -798,7 +777,7 @@
       <w:pPr>
         <w:numPr>
           <w:ilvl w:val="0"/>
-          <w:numId w:val="9"/>
+          <w:numId w:val="15"/>
         </w:numPr>
         <w:rPr>
           <w:sz w:val="24"/>
@@ -826,7 +805,7 @@
       <w:pPr>
         <w:numPr>
           <w:ilvl w:val="0"/>
-          <w:numId w:val="9"/>
+          <w:numId w:val="15"/>
         </w:numPr>
         <w:rPr>
           <w:sz w:val="24"/>
@@ -852,38 +831,30 @@
     </w:p>
     <w:p>
       <w:pPr>
-        <w:rPr>
-          <w:sz w:val="24"/>
-          <w:szCs w:val="24"/>
-        </w:rPr>
-      </w:pPr>
-    </w:p>
-    <w:p>
-      <w:pPr>
-        <w:rPr>
-          <w:b/>
-          <w:bCs/>
-          <w:sz w:val="24"/>
-          <w:szCs w:val="24"/>
-        </w:rPr>
-      </w:pPr>
-      <w:r>
-        <w:rPr>
-          <w:b/>
-          <w:bCs/>
-          <w:sz w:val="24"/>
-          <w:szCs w:val="24"/>
-        </w:rPr>
-        <w:t xml:space="preserve">3. </w:t>
-      </w:r>
-      <w:r>
-        <w:rPr>
-          <w:b/>
-          <w:bCs/>
-          <w:sz w:val="24"/>
-          <w:szCs w:val="24"/>
-        </w:rPr>
-        <w:t xml:space="preserve">Tabela </w:t>
+        <w:ind w:left="720"/>
+        <w:rPr>
+          <w:sz w:val="24"/>
+          <w:szCs w:val="24"/>
+        </w:rPr>
+      </w:pPr>
+    </w:p>
+    <w:p>
+      <w:pPr>
+        <w:rPr>
+          <w:b/>
+          <w:bCs/>
+          <w:sz w:val="24"/>
+          <w:szCs w:val="24"/>
+        </w:rPr>
+      </w:pPr>
+      <w:r>
+        <w:rPr>
+          <w:b/>
+          <w:bCs/>
+          <w:sz w:val="24"/>
+          <w:szCs w:val="24"/>
+        </w:rPr>
+        <w:t xml:space="preserve">3. Tabela </w:t>
       </w:r>
       <w:proofErr w:type="spellStart"/>
       <w:r>
@@ -901,7 +872,7 @@
       <w:pPr>
         <w:numPr>
           <w:ilvl w:val="0"/>
-          <w:numId w:val="10"/>
+          <w:numId w:val="16"/>
         </w:numPr>
         <w:rPr>
           <w:sz w:val="24"/>
@@ -921,17 +892,46 @@
       <w:proofErr w:type="spellEnd"/>
       <w:r>
         <w:rPr>
-          <w:sz w:val="24"/>
-          <w:szCs w:val="24"/>
-        </w:rPr>
-        <w:t xml:space="preserve"> (INT): Identificador do cliente.</w:t>
+          <w:b/>
+          <w:bCs/>
+          <w:sz w:val="24"/>
+          <w:szCs w:val="24"/>
+        </w:rPr>
+        <w:t xml:space="preserve"> (INT) [FK -&gt; </w:t>
+      </w:r>
+      <w:proofErr w:type="spellStart"/>
+      <w:r>
+        <w:rPr>
+          <w:b/>
+          <w:bCs/>
+          <w:sz w:val="24"/>
+          <w:szCs w:val="24"/>
+        </w:rPr>
+        <w:t>Clientes.cliente_id</w:t>
+      </w:r>
+      <w:proofErr w:type="spellEnd"/>
+      <w:r>
+        <w:rPr>
+          <w:b/>
+          <w:bCs/>
+          <w:sz w:val="24"/>
+          <w:szCs w:val="24"/>
+        </w:rPr>
+        <w:t>]:</w:t>
+      </w:r>
+      <w:r>
+        <w:rPr>
+          <w:sz w:val="24"/>
+          <w:szCs w:val="24"/>
+        </w:rPr>
+        <w:t xml:space="preserve"> Identificador do cliente.</w:t>
       </w:r>
     </w:p>
     <w:p>
       <w:pPr>
         <w:numPr>
           <w:ilvl w:val="0"/>
-          <w:numId w:val="10"/>
+          <w:numId w:val="16"/>
         </w:numPr>
         <w:rPr>
           <w:sz w:val="24"/>
@@ -951,53 +951,75 @@
       <w:proofErr w:type="spellEnd"/>
       <w:r>
         <w:rPr>
-          <w:sz w:val="24"/>
-          <w:szCs w:val="24"/>
-        </w:rPr>
-        <w:t xml:space="preserve"> (INT): Identificador do endereço.</w:t>
-      </w:r>
-    </w:p>
-    <w:p>
-      <w:pPr>
-        <w:rPr>
-          <w:sz w:val="24"/>
-          <w:szCs w:val="24"/>
-        </w:rPr>
-      </w:pPr>
-    </w:p>
-    <w:p>
-      <w:pPr>
-        <w:rPr>
-          <w:b/>
-          <w:bCs/>
-          <w:sz w:val="24"/>
-          <w:szCs w:val="24"/>
-        </w:rPr>
-      </w:pPr>
-      <w:r>
-        <w:rPr>
-          <w:b/>
-          <w:bCs/>
-          <w:sz w:val="24"/>
-          <w:szCs w:val="24"/>
-        </w:rPr>
-        <w:t>4</w:t>
-      </w:r>
-      <w:r>
-        <w:rPr>
-          <w:b/>
-          <w:bCs/>
-          <w:sz w:val="24"/>
-          <w:szCs w:val="24"/>
-        </w:rPr>
-        <w:t>. Tabela Produto</w:t>
+          <w:b/>
+          <w:bCs/>
+          <w:sz w:val="24"/>
+          <w:szCs w:val="24"/>
+        </w:rPr>
+        <w:t xml:space="preserve"> (INT) [FK -&gt; </w:t>
+      </w:r>
+      <w:proofErr w:type="spellStart"/>
+      <w:r>
+        <w:rPr>
+          <w:b/>
+          <w:bCs/>
+          <w:sz w:val="24"/>
+          <w:szCs w:val="24"/>
+        </w:rPr>
+        <w:t>Endereço.endereco_id</w:t>
+      </w:r>
+      <w:proofErr w:type="spellEnd"/>
+      <w:r>
+        <w:rPr>
+          <w:b/>
+          <w:bCs/>
+          <w:sz w:val="24"/>
+          <w:szCs w:val="24"/>
+        </w:rPr>
+        <w:t>]:</w:t>
+      </w:r>
+      <w:r>
+        <w:rPr>
+          <w:sz w:val="24"/>
+          <w:szCs w:val="24"/>
+        </w:rPr>
+        <w:t xml:space="preserve"> Identificador do endereço.</w:t>
+      </w:r>
+    </w:p>
+    <w:p>
+      <w:pPr>
+        <w:rPr>
+          <w:b/>
+          <w:bCs/>
+          <w:sz w:val="24"/>
+          <w:szCs w:val="24"/>
+        </w:rPr>
+      </w:pPr>
+    </w:p>
+    <w:p>
+      <w:pPr>
+        <w:rPr>
+          <w:b/>
+          <w:bCs/>
+          <w:sz w:val="24"/>
+          <w:szCs w:val="24"/>
+        </w:rPr>
+      </w:pPr>
+      <w:r>
+        <w:rPr>
+          <w:b/>
+          <w:bCs/>
+          <w:sz w:val="24"/>
+          <w:szCs w:val="24"/>
+        </w:rPr>
+        <w:t>4. Tabela Produto</w:t>
       </w:r>
     </w:p>
     <w:p>
       <w:pPr>
         <w:numPr>
           <w:ilvl w:val="0"/>
-          <w:numId w:val="2"/>
+          <w:numId w:val="17"/>
         </w:numPr>
         <w:rPr>
           <w:sz w:val="24"/>
@@ -1022,7 +1044,7 @@
           <w:sz w:val="24"/>
           <w:szCs w:val="24"/>
         </w:rPr>
-        <w:t xml:space="preserve"> (INT):</w:t>
+        <w:t xml:space="preserve"> (INT) [PK]:</w:t>
       </w:r>
       <w:r>
         <w:rPr>
@@ -1036,7 +1058,7 @@
       <w:pPr>
         <w:numPr>
           <w:ilvl w:val="0"/>
-          <w:numId w:val="2"/>
+          <w:numId w:val="17"/>
         </w:numPr>
         <w:rPr>
           <w:sz w:val="24"/>
@@ -1080,7 +1102,7 @@
       <w:pPr>
         <w:numPr>
           <w:ilvl w:val="0"/>
-          <w:numId w:val="2"/>
+          <w:numId w:val="17"/>
         </w:numPr>
         <w:rPr>
           <w:sz w:val="24"/>
@@ -1124,7 +1146,7 @@
       <w:pPr>
         <w:numPr>
           <w:ilvl w:val="0"/>
-          <w:numId w:val="2"/>
+          <w:numId w:val="17"/>
         </w:numPr>
         <w:rPr>
           <w:sz w:val="24"/>
@@ -1176,16 +1198,7 @@
           <w:szCs w:val="24"/>
         </w:rPr>
         <w:lastRenderedPageBreak/>
-        <w:t>5</w:t>
-      </w:r>
-      <w:r>
-        <w:rPr>
-          <w:b/>
-          <w:bCs/>
-          <w:sz w:val="24"/>
-          <w:szCs w:val="24"/>
-        </w:rPr>
-        <w:t xml:space="preserve">. Tabela </w:t>
+        <w:t xml:space="preserve">5. Tabela </w:t>
       </w:r>
       <w:proofErr w:type="spellStart"/>
       <w:r>
@@ -1203,7 +1216,7 @@
       <w:pPr>
         <w:numPr>
           <w:ilvl w:val="0"/>
-          <w:numId w:val="6"/>
+          <w:numId w:val="18"/>
         </w:numPr>
         <w:rPr>
           <w:sz w:val="24"/>
@@ -1228,7 +1241,7 @@
           <w:sz w:val="24"/>
           <w:szCs w:val="24"/>
         </w:rPr>
-        <w:t xml:space="preserve"> (INT):</w:t>
+        <w:t xml:space="preserve"> (INT) [PK]:</w:t>
       </w:r>
       <w:r>
         <w:rPr>
@@ -1242,7 +1255,7 @@
       <w:pPr>
         <w:numPr>
           <w:ilvl w:val="0"/>
-          <w:numId w:val="6"/>
+          <w:numId w:val="18"/>
         </w:numPr>
         <w:rPr>
           <w:sz w:val="24"/>
@@ -1270,7 +1283,7 @@
       <w:pPr>
         <w:numPr>
           <w:ilvl w:val="0"/>
-          <w:numId w:val="6"/>
+          <w:numId w:val="18"/>
         </w:numPr>
         <w:rPr>
           <w:sz w:val="24"/>
@@ -1314,7 +1327,7 @@
       <w:pPr>
         <w:numPr>
           <w:ilvl w:val="0"/>
-          <w:numId w:val="6"/>
+          <w:numId w:val="18"/>
         </w:numPr>
         <w:rPr>
           <w:sz w:val="24"/>
@@ -1353,7 +1366,7 @@
       <w:pPr>
         <w:numPr>
           <w:ilvl w:val="0"/>
-          <w:numId w:val="6"/>
+          <w:numId w:val="18"/>
         </w:numPr>
         <w:rPr>
           <w:sz w:val="24"/>
@@ -1378,25 +1391,14 @@
           <w:sz w:val="24"/>
           <w:szCs w:val="24"/>
         </w:rPr>
-        <w:t xml:space="preserve"> (VARCHAR</w:t>
-      </w:r>
-      <w:proofErr w:type="gramStart"/>
-      <w:r>
-        <w:rPr>
-          <w:b/>
-          <w:bCs/>
-          <w:sz w:val="24"/>
-          <w:szCs w:val="24"/>
-        </w:rPr>
-        <w:t>) :</w:t>
-      </w:r>
-      <w:proofErr w:type="gramEnd"/>
-      <w:r>
-        <w:rPr>
-          <w:sz w:val="24"/>
-          <w:szCs w:val="24"/>
-        </w:rPr>
-        <w:t xml:space="preserve"> Experiencia do funcionário (</w:t>
+        <w:t xml:space="preserve"> (VARCHAR):</w:t>
+      </w:r>
+      <w:r>
+        <w:rPr>
+          <w:sz w:val="24"/>
+          <w:szCs w:val="24"/>
+        </w:rPr>
+        <w:t xml:space="preserve"> Experiência do funcionário (</w:t>
       </w:r>
       <w:proofErr w:type="spellStart"/>
       <w:r>
@@ -1412,30 +1414,14 @@
           <w:sz w:val="24"/>
           <w:szCs w:val="24"/>
         </w:rPr>
-        <w:t xml:space="preserve">: Iniciante, </w:t>
-      </w:r>
-      <w:proofErr w:type="spellStart"/>
-      <w:r>
-        <w:rPr>
-          <w:sz w:val="24"/>
-          <w:szCs w:val="24"/>
-        </w:rPr>
-        <w:t>Intermediario</w:t>
-      </w:r>
-      <w:proofErr w:type="spellEnd"/>
-      <w:r>
-        <w:rPr>
-          <w:sz w:val="24"/>
-          <w:szCs w:val="24"/>
-        </w:rPr>
-        <w:t>, Avançado).</w:t>
+        <w:t>: Iniciante, Intermediário, Avançado).</w:t>
       </w:r>
     </w:p>
     <w:p>
       <w:pPr>
         <w:numPr>
           <w:ilvl w:val="0"/>
-          <w:numId w:val="6"/>
+          <w:numId w:val="18"/>
         </w:numPr>
         <w:rPr>
           <w:sz w:val="24"/>
@@ -1472,28 +1458,14 @@
           <w:sz w:val="24"/>
           <w:szCs w:val="24"/>
         </w:rPr>
-        <w:t xml:space="preserve">: </w:t>
-      </w:r>
-      <w:r>
-        <w:rPr>
-          <w:sz w:val="24"/>
-          <w:szCs w:val="24"/>
-        </w:rPr>
-        <w:t>Ativo</w:t>
-      </w:r>
-      <w:r>
-        <w:rPr>
-          <w:sz w:val="24"/>
-          <w:szCs w:val="24"/>
-        </w:rPr>
-        <w:t>, Afastado, Desligado).</w:t>
+        <w:t>: Ativo, Afastado, Desligado).</w:t>
       </w:r>
     </w:p>
     <w:p>
       <w:pPr>
         <w:numPr>
           <w:ilvl w:val="0"/>
-          <w:numId w:val="6"/>
+          <w:numId w:val="18"/>
         </w:numPr>
         <w:rPr>
           <w:sz w:val="24"/>
@@ -1531,44 +1503,37 @@
     <w:p>
       <w:pPr>
         <w:rPr>
-          <w:sz w:val="24"/>
-          <w:szCs w:val="24"/>
-        </w:rPr>
-      </w:pPr>
-    </w:p>
-    <w:p>
-      <w:pPr>
-        <w:rPr>
-          <w:b/>
-          <w:bCs/>
-          <w:sz w:val="24"/>
-          <w:szCs w:val="24"/>
-        </w:rPr>
-      </w:pPr>
-      <w:r>
-        <w:rPr>
-          <w:b/>
-          <w:bCs/>
-          <w:sz w:val="24"/>
-          <w:szCs w:val="24"/>
-        </w:rPr>
-        <w:t xml:space="preserve">6. </w:t>
-      </w:r>
-      <w:r>
-        <w:rPr>
-          <w:b/>
-          <w:bCs/>
-          <w:sz w:val="24"/>
-          <w:szCs w:val="24"/>
-        </w:rPr>
-        <w:t>Tabela Pedidos</w:t>
+          <w:b/>
+          <w:bCs/>
+          <w:sz w:val="24"/>
+          <w:szCs w:val="24"/>
+        </w:rPr>
+      </w:pPr>
+    </w:p>
+    <w:p>
+      <w:pPr>
+        <w:rPr>
+          <w:b/>
+          <w:bCs/>
+          <w:sz w:val="24"/>
+          <w:szCs w:val="24"/>
+        </w:rPr>
+      </w:pPr>
+      <w:r>
+        <w:rPr>
+          <w:b/>
+          <w:bCs/>
+          <w:sz w:val="24"/>
+          <w:szCs w:val="24"/>
+        </w:rPr>
+        <w:t>6. Tabela Pedidos</w:t>
       </w:r>
     </w:p>
     <w:p>
       <w:pPr>
         <w:numPr>
           <w:ilvl w:val="0"/>
-          <w:numId w:val="11"/>
+          <w:numId w:val="19"/>
         </w:numPr>
         <w:rPr>
           <w:sz w:val="24"/>
@@ -1593,7 +1558,7 @@
           <w:sz w:val="24"/>
           <w:szCs w:val="24"/>
         </w:rPr>
-        <w:t>:</w:t>
+        <w:t xml:space="preserve"> (INT) [PK]:</w:t>
       </w:r>
       <w:r>
         <w:rPr>
@@ -1607,7 +1572,7 @@
       <w:pPr>
         <w:numPr>
           <w:ilvl w:val="0"/>
-          <w:numId w:val="11"/>
+          <w:numId w:val="19"/>
         </w:numPr>
         <w:rPr>
           <w:sz w:val="24"/>
@@ -1632,7 +1597,27 @@
           <w:sz w:val="24"/>
           <w:szCs w:val="24"/>
         </w:rPr>
-        <w:t>:</w:t>
+        <w:t xml:space="preserve"> (INT) [FK -&gt; </w:t>
+      </w:r>
+      <w:proofErr w:type="spellStart"/>
+      <w:r>
+        <w:rPr>
+          <w:b/>
+          <w:bCs/>
+          <w:sz w:val="24"/>
+          <w:szCs w:val="24"/>
+        </w:rPr>
+        <w:t>Clientes.cliente_id</w:t>
+      </w:r>
+      <w:proofErr w:type="spellEnd"/>
+      <w:r>
+        <w:rPr>
+          <w:b/>
+          <w:bCs/>
+          <w:sz w:val="24"/>
+          <w:szCs w:val="24"/>
+        </w:rPr>
+        <w:t>]:</w:t>
       </w:r>
       <w:r>
         <w:rPr>
@@ -1646,7 +1631,7 @@
       <w:pPr>
         <w:numPr>
           <w:ilvl w:val="0"/>
-          <w:numId w:val="11"/>
+          <w:numId w:val="19"/>
         </w:numPr>
         <w:rPr>
           <w:sz w:val="24"/>
@@ -1671,7 +1656,27 @@
           <w:sz w:val="24"/>
           <w:szCs w:val="24"/>
         </w:rPr>
-        <w:t>:</w:t>
+        <w:t xml:space="preserve"> (INT) [FK -&gt; </w:t>
+      </w:r>
+      <w:proofErr w:type="spellStart"/>
+      <w:r>
+        <w:rPr>
+          <w:b/>
+          <w:bCs/>
+          <w:sz w:val="24"/>
+          <w:szCs w:val="24"/>
+        </w:rPr>
+        <w:t>Funcionarios.funcionario_id</w:t>
+      </w:r>
+      <w:proofErr w:type="spellEnd"/>
+      <w:r>
+        <w:rPr>
+          <w:b/>
+          <w:bCs/>
+          <w:sz w:val="24"/>
+          <w:szCs w:val="24"/>
+        </w:rPr>
+        <w:t>]:</w:t>
       </w:r>
       <w:r>
         <w:rPr>
@@ -1685,7 +1690,7 @@
       <w:pPr>
         <w:numPr>
           <w:ilvl w:val="0"/>
-          <w:numId w:val="11"/>
+          <w:numId w:val="19"/>
         </w:numPr>
         <w:rPr>
           <w:sz w:val="24"/>
@@ -1710,7 +1715,7 @@
           <w:sz w:val="24"/>
           <w:szCs w:val="24"/>
         </w:rPr>
-        <w:t>:</w:t>
+        <w:t xml:space="preserve"> (DATE):</w:t>
       </w:r>
       <w:r>
         <w:rPr>
@@ -1723,44 +1728,37 @@
     <w:p>
       <w:pPr>
         <w:rPr>
-          <w:sz w:val="24"/>
-          <w:szCs w:val="24"/>
-        </w:rPr>
-      </w:pPr>
-    </w:p>
-    <w:p>
-      <w:pPr>
-        <w:rPr>
-          <w:b/>
-          <w:bCs/>
-          <w:sz w:val="24"/>
-          <w:szCs w:val="24"/>
-        </w:rPr>
-      </w:pPr>
-      <w:r>
-        <w:rPr>
-          <w:b/>
-          <w:bCs/>
-          <w:sz w:val="24"/>
-          <w:szCs w:val="24"/>
-        </w:rPr>
-        <w:t xml:space="preserve">7. </w:t>
-      </w:r>
-      <w:r>
-        <w:rPr>
-          <w:b/>
-          <w:bCs/>
-          <w:sz w:val="24"/>
-          <w:szCs w:val="24"/>
-        </w:rPr>
-        <w:t>Tabela Itens do Pedido</w:t>
+          <w:b/>
+          <w:bCs/>
+          <w:sz w:val="24"/>
+          <w:szCs w:val="24"/>
+        </w:rPr>
+      </w:pPr>
+    </w:p>
+    <w:p>
+      <w:pPr>
+        <w:rPr>
+          <w:b/>
+          <w:bCs/>
+          <w:sz w:val="24"/>
+          <w:szCs w:val="24"/>
+        </w:rPr>
+      </w:pPr>
+      <w:r>
+        <w:rPr>
+          <w:b/>
+          <w:bCs/>
+          <w:sz w:val="24"/>
+          <w:szCs w:val="24"/>
+        </w:rPr>
+        <w:t>7. Tabela Itens do Pedido</w:t>
       </w:r>
     </w:p>
     <w:p>
       <w:pPr>
         <w:numPr>
           <w:ilvl w:val="0"/>
-          <w:numId w:val="12"/>
+          <w:numId w:val="20"/>
         </w:numPr>
         <w:rPr>
           <w:sz w:val="24"/>
@@ -1785,7 +1783,7 @@
           <w:sz w:val="24"/>
           <w:szCs w:val="24"/>
         </w:rPr>
-        <w:t>:</w:t>
+        <w:t xml:space="preserve"> (INT) [PK]:</w:t>
       </w:r>
       <w:r>
         <w:rPr>
@@ -1799,7 +1797,7 @@
       <w:pPr>
         <w:numPr>
           <w:ilvl w:val="0"/>
-          <w:numId w:val="12"/>
+          <w:numId w:val="20"/>
         </w:numPr>
         <w:rPr>
           <w:sz w:val="24"/>
@@ -1824,7 +1822,27 @@
           <w:sz w:val="24"/>
           <w:szCs w:val="24"/>
         </w:rPr>
-        <w:t>:</w:t>
+        <w:t xml:space="preserve"> (INT) [FK -&gt; </w:t>
+      </w:r>
+      <w:proofErr w:type="spellStart"/>
+      <w:r>
+        <w:rPr>
+          <w:b/>
+          <w:bCs/>
+          <w:sz w:val="24"/>
+          <w:szCs w:val="24"/>
+        </w:rPr>
+        <w:t>Pedidos.pedido_id</w:t>
+      </w:r>
+      <w:proofErr w:type="spellEnd"/>
+      <w:r>
+        <w:rPr>
+          <w:b/>
+          <w:bCs/>
+          <w:sz w:val="24"/>
+          <w:szCs w:val="24"/>
+        </w:rPr>
+        <w:t>]:</w:t>
       </w:r>
       <w:r>
         <w:rPr>
@@ -1838,7 +1856,7 @@
       <w:pPr>
         <w:numPr>
           <w:ilvl w:val="0"/>
-          <w:numId w:val="12"/>
+          <w:numId w:val="20"/>
         </w:numPr>
         <w:rPr>
           <w:sz w:val="24"/>
@@ -1863,7 +1881,27 @@
           <w:sz w:val="24"/>
           <w:szCs w:val="24"/>
         </w:rPr>
-        <w:t>:</w:t>
+        <w:t xml:space="preserve"> (INT) [FK -&gt; </w:t>
+      </w:r>
+      <w:proofErr w:type="spellStart"/>
+      <w:r>
+        <w:rPr>
+          <w:b/>
+          <w:bCs/>
+          <w:sz w:val="24"/>
+          <w:szCs w:val="24"/>
+        </w:rPr>
+        <w:t>Produto.produto_id</w:t>
+      </w:r>
+      <w:proofErr w:type="spellEnd"/>
+      <w:r>
+        <w:rPr>
+          <w:b/>
+          <w:bCs/>
+          <w:sz w:val="24"/>
+          <w:szCs w:val="24"/>
+        </w:rPr>
+        <w:t>]:</w:t>
       </w:r>
       <w:r>
         <w:rPr>
@@ -1877,7 +1915,7 @@
       <w:pPr>
         <w:numPr>
           <w:ilvl w:val="0"/>
-          <w:numId w:val="12"/>
+          <w:numId w:val="20"/>
         </w:numPr>
         <w:rPr>
           <w:sz w:val="24"/>
@@ -1891,7 +1929,7 @@
           <w:sz w:val="24"/>
           <w:szCs w:val="24"/>
         </w:rPr>
-        <w:t>quantidade:</w:t>
+        <w:t>quantidade (INT):</w:t>
       </w:r>
       <w:r>
         <w:rPr>
@@ -1905,7 +1943,7 @@
       <w:pPr>
         <w:numPr>
           <w:ilvl w:val="0"/>
-          <w:numId w:val="12"/>
+          <w:numId w:val="20"/>
         </w:numPr>
         <w:rPr>
           <w:sz w:val="24"/>
@@ -1930,7 +1968,7 @@
           <w:sz w:val="24"/>
           <w:szCs w:val="24"/>
         </w:rPr>
-        <w:t>:</w:t>
+        <w:t xml:space="preserve"> (DECIMAL):</w:t>
       </w:r>
       <w:r>
         <w:rPr>
@@ -1943,44 +1981,37 @@
     <w:p>
       <w:pPr>
         <w:rPr>
-          <w:sz w:val="24"/>
-          <w:szCs w:val="24"/>
-        </w:rPr>
-      </w:pPr>
-    </w:p>
-    <w:p>
-      <w:pPr>
-        <w:rPr>
-          <w:b/>
-          <w:bCs/>
-          <w:sz w:val="24"/>
-          <w:szCs w:val="24"/>
-        </w:rPr>
-      </w:pPr>
-      <w:r>
-        <w:rPr>
-          <w:b/>
-          <w:bCs/>
-          <w:sz w:val="24"/>
-          <w:szCs w:val="24"/>
-        </w:rPr>
-        <w:t xml:space="preserve">8. </w:t>
-      </w:r>
-      <w:r>
-        <w:rPr>
-          <w:b/>
-          <w:bCs/>
-          <w:sz w:val="24"/>
-          <w:szCs w:val="24"/>
-        </w:rPr>
-        <w:t>Tabela Reclamações</w:t>
+          <w:b/>
+          <w:bCs/>
+          <w:sz w:val="24"/>
+          <w:szCs w:val="24"/>
+        </w:rPr>
+      </w:pPr>
+    </w:p>
+    <w:p>
+      <w:pPr>
+        <w:rPr>
+          <w:b/>
+          <w:bCs/>
+          <w:sz w:val="24"/>
+          <w:szCs w:val="24"/>
+        </w:rPr>
+      </w:pPr>
+      <w:r>
+        <w:rPr>
+          <w:b/>
+          <w:bCs/>
+          <w:sz w:val="24"/>
+          <w:szCs w:val="24"/>
+        </w:rPr>
+        <w:t>8. Tabela Reclamações</w:t>
       </w:r>
     </w:p>
     <w:p>
       <w:pPr>
         <w:numPr>
           <w:ilvl w:val="0"/>
-          <w:numId w:val="13"/>
+          <w:numId w:val="21"/>
         </w:numPr>
         <w:rPr>
           <w:sz w:val="24"/>
@@ -2005,7 +2036,7 @@
           <w:sz w:val="24"/>
           <w:szCs w:val="24"/>
         </w:rPr>
-        <w:t xml:space="preserve"> (INT):</w:t>
+        <w:t xml:space="preserve"> (INT) [PK]:</w:t>
       </w:r>
       <w:r>
         <w:rPr>
@@ -2019,7 +2050,7 @@
       <w:pPr>
         <w:numPr>
           <w:ilvl w:val="0"/>
-          <w:numId w:val="13"/>
+          <w:numId w:val="21"/>
         </w:numPr>
         <w:rPr>
           <w:sz w:val="24"/>
@@ -2044,7 +2075,27 @@
           <w:sz w:val="24"/>
           <w:szCs w:val="24"/>
         </w:rPr>
-        <w:t xml:space="preserve"> (INT):</w:t>
+        <w:t xml:space="preserve"> (INT) [FK -&gt; </w:t>
+      </w:r>
+      <w:proofErr w:type="spellStart"/>
+      <w:r>
+        <w:rPr>
+          <w:b/>
+          <w:bCs/>
+          <w:sz w:val="24"/>
+          <w:szCs w:val="24"/>
+        </w:rPr>
+        <w:t>Pedidos.pedido_id</w:t>
+      </w:r>
+      <w:proofErr w:type="spellEnd"/>
+      <w:r>
+        <w:rPr>
+          <w:b/>
+          <w:bCs/>
+          <w:sz w:val="24"/>
+          <w:szCs w:val="24"/>
+        </w:rPr>
+        <w:t>]:</w:t>
       </w:r>
       <w:r>
         <w:rPr>
@@ -2058,7 +2109,7 @@
       <w:pPr>
         <w:numPr>
           <w:ilvl w:val="0"/>
-          <w:numId w:val="13"/>
+          <w:numId w:val="21"/>
         </w:numPr>
         <w:rPr>
           <w:sz w:val="24"/>
@@ -2073,6 +2124,7 @@
           <w:sz w:val="24"/>
           <w:szCs w:val="24"/>
         </w:rPr>
+        <w:lastRenderedPageBreak/>
         <w:t>cliente_id</w:t>
       </w:r>
       <w:proofErr w:type="spellEnd"/>
@@ -2083,7 +2135,27 @@
           <w:sz w:val="24"/>
           <w:szCs w:val="24"/>
         </w:rPr>
-        <w:t xml:space="preserve"> (INT):</w:t>
+        <w:t xml:space="preserve"> (INT) [FK -&gt; </w:t>
+      </w:r>
+      <w:proofErr w:type="spellStart"/>
+      <w:r>
+        <w:rPr>
+          <w:b/>
+          <w:bCs/>
+          <w:sz w:val="24"/>
+          <w:szCs w:val="24"/>
+        </w:rPr>
+        <w:t>Clientes.cliente_id</w:t>
+      </w:r>
+      <w:proofErr w:type="spellEnd"/>
+      <w:r>
+        <w:rPr>
+          <w:b/>
+          <w:bCs/>
+          <w:sz w:val="24"/>
+          <w:szCs w:val="24"/>
+        </w:rPr>
+        <w:t>]:</w:t>
       </w:r>
       <w:r>
         <w:rPr>
@@ -2097,7 +2169,7 @@
       <w:pPr>
         <w:numPr>
           <w:ilvl w:val="0"/>
-          <w:numId w:val="13"/>
+          <w:numId w:val="21"/>
         </w:numPr>
         <w:rPr>
           <w:sz w:val="24"/>
@@ -2122,7 +2194,27 @@
           <w:sz w:val="24"/>
           <w:szCs w:val="24"/>
         </w:rPr>
-        <w:t xml:space="preserve"> (INT):</w:t>
+        <w:t xml:space="preserve"> (INT) [FK -&gt; </w:t>
+      </w:r>
+      <w:proofErr w:type="spellStart"/>
+      <w:r>
+        <w:rPr>
+          <w:b/>
+          <w:bCs/>
+          <w:sz w:val="24"/>
+          <w:szCs w:val="24"/>
+        </w:rPr>
+        <w:t>Funcionarios.funcionario_id</w:t>
+      </w:r>
+      <w:proofErr w:type="spellEnd"/>
+      <w:r>
+        <w:rPr>
+          <w:b/>
+          <w:bCs/>
+          <w:sz w:val="24"/>
+          <w:szCs w:val="24"/>
+        </w:rPr>
+        <w:t>]:</w:t>
       </w:r>
       <w:r>
         <w:rPr>
@@ -2136,7 +2228,7 @@
       <w:pPr>
         <w:numPr>
           <w:ilvl w:val="0"/>
-          <w:numId w:val="13"/>
+          <w:numId w:val="21"/>
         </w:numPr>
         <w:rPr>
           <w:sz w:val="24"/>
@@ -2151,7 +2243,6 @@
           <w:sz w:val="24"/>
           <w:szCs w:val="24"/>
         </w:rPr>
-        <w:lastRenderedPageBreak/>
         <w:t>data_reclamacao</w:t>
       </w:r>
       <w:proofErr w:type="spellEnd"/>
@@ -2176,7 +2267,7 @@
       <w:pPr>
         <w:numPr>
           <w:ilvl w:val="0"/>
-          <w:numId w:val="13"/>
+          <w:numId w:val="21"/>
         </w:numPr>
         <w:rPr>
           <w:sz w:val="24"/>
@@ -2210,6 +2301,14 @@
         </w:rPr>
         <w:t xml:space="preserve"> Categoria da reclamação, como 'Qualidade do Produto', 'Atraso na Entrega', etc.</w:t>
       </w:r>
+    </w:p>
+    <w:p>
+      <w:pPr>
+        <w:rPr>
+          <w:sz w:val="24"/>
+          <w:szCs w:val="24"/>
+        </w:rPr>
+      </w:pPr>
     </w:p>
     <w:p>
       <w:pPr>
@@ -2539,6 +2638,304 @@
     </w:lvl>
   </w:abstractNum>
   <w:abstractNum w:abstractNumId="2" w15:restartNumberingAfterBreak="0">
+    <w:nsid w:val="08166741"/>
+    <w:multiLevelType w:val="multilevel"/>
+    <w:tmpl w:val="F4CA83B4"/>
+    <w:lvl w:ilvl="0">
+      <w:start w:val="1"/>
+      <w:numFmt w:val="bullet"/>
+      <w:lvlText w:val=""/>
+      <w:lvlJc w:val="left"/>
+      <w:pPr>
+        <w:tabs>
+          <w:tab w:val="num" w:pos="720"/>
+        </w:tabs>
+        <w:ind w:left="720" w:hanging="360"/>
+      </w:pPr>
+      <w:rPr>
+        <w:rFonts w:ascii="Symbol" w:hAnsi="Symbol" w:hint="default"/>
+        <w:sz w:val="20"/>
+      </w:rPr>
+    </w:lvl>
+    <w:lvl w:ilvl="1" w:tentative="1">
+      <w:start w:val="1"/>
+      <w:numFmt w:val="bullet"/>
+      <w:lvlText w:val=""/>
+      <w:lvlJc w:val="left"/>
+      <w:pPr>
+        <w:tabs>
+          <w:tab w:val="num" w:pos="1440"/>
+        </w:tabs>
+        <w:ind w:left="1440" w:hanging="360"/>
+      </w:pPr>
+      <w:rPr>
+        <w:rFonts w:ascii="Symbol" w:hAnsi="Symbol" w:hint="default"/>
+        <w:sz w:val="20"/>
+      </w:rPr>
+    </w:lvl>
+    <w:lvl w:ilvl="2" w:tentative="1">
+      <w:start w:val="1"/>
+      <w:numFmt w:val="bullet"/>
+      <w:lvlText w:val=""/>
+      <w:lvlJc w:val="left"/>
+      <w:pPr>
+        <w:tabs>
+          <w:tab w:val="num" w:pos="2160"/>
+        </w:tabs>
+        <w:ind w:left="2160" w:hanging="360"/>
+      </w:pPr>
+      <w:rPr>
+        <w:rFonts w:ascii="Symbol" w:hAnsi="Symbol" w:hint="default"/>
+        <w:sz w:val="20"/>
+      </w:rPr>
+    </w:lvl>
+    <w:lvl w:ilvl="3" w:tentative="1">
+      <w:start w:val="1"/>
+      <w:numFmt w:val="bullet"/>
+      <w:lvlText w:val=""/>
+      <w:lvlJc w:val="left"/>
+      <w:pPr>
+        <w:tabs>
+          <w:tab w:val="num" w:pos="2880"/>
+        </w:tabs>
+        <w:ind w:left="2880" w:hanging="360"/>
+      </w:pPr>
+      <w:rPr>
+        <w:rFonts w:ascii="Symbol" w:hAnsi="Symbol" w:hint="default"/>
+        <w:sz w:val="20"/>
+      </w:rPr>
+    </w:lvl>
+    <w:lvl w:ilvl="4" w:tentative="1">
+      <w:start w:val="1"/>
+      <w:numFmt w:val="bullet"/>
+      <w:lvlText w:val=""/>
+      <w:lvlJc w:val="left"/>
+      <w:pPr>
+        <w:tabs>
+          <w:tab w:val="num" w:pos="3600"/>
+        </w:tabs>
+        <w:ind w:left="3600" w:hanging="360"/>
+      </w:pPr>
+      <w:rPr>
+        <w:rFonts w:ascii="Symbol" w:hAnsi="Symbol" w:hint="default"/>
+        <w:sz w:val="20"/>
+      </w:rPr>
+    </w:lvl>
+    <w:lvl w:ilvl="5" w:tentative="1">
+      <w:start w:val="1"/>
+      <w:numFmt w:val="bullet"/>
+      <w:lvlText w:val=""/>
+      <w:lvlJc w:val="left"/>
+      <w:pPr>
+        <w:tabs>
+          <w:tab w:val="num" w:pos="4320"/>
+        </w:tabs>
+        <w:ind w:left="4320" w:hanging="360"/>
+      </w:pPr>
+      <w:rPr>
+        <w:rFonts w:ascii="Symbol" w:hAnsi="Symbol" w:hint="default"/>
+        <w:sz w:val="20"/>
+      </w:rPr>
+    </w:lvl>
+    <w:lvl w:ilvl="6" w:tentative="1">
+      <w:start w:val="1"/>
+      <w:numFmt w:val="bullet"/>
+      <w:lvlText w:val=""/>
+      <w:lvlJc w:val="left"/>
+      <w:pPr>
+        <w:tabs>
+          <w:tab w:val="num" w:pos="5040"/>
+        </w:tabs>
+        <w:ind w:left="5040" w:hanging="360"/>
+      </w:pPr>
+      <w:rPr>
+        <w:rFonts w:ascii="Symbol" w:hAnsi="Symbol" w:hint="default"/>
+        <w:sz w:val="20"/>
+      </w:rPr>
+    </w:lvl>
+    <w:lvl w:ilvl="7" w:tentative="1">
+      <w:start w:val="1"/>
+      <w:numFmt w:val="bullet"/>
+      <w:lvlText w:val=""/>
+      <w:lvlJc w:val="left"/>
+      <w:pPr>
+        <w:tabs>
+          <w:tab w:val="num" w:pos="5760"/>
+        </w:tabs>
+        <w:ind w:left="5760" w:hanging="360"/>
+      </w:pPr>
+      <w:rPr>
+        <w:rFonts w:ascii="Symbol" w:hAnsi="Symbol" w:hint="default"/>
+        <w:sz w:val="20"/>
+      </w:rPr>
+    </w:lvl>
+    <w:lvl w:ilvl="8" w:tentative="1">
+      <w:start w:val="1"/>
+      <w:numFmt w:val="bullet"/>
+      <w:lvlText w:val=""/>
+      <w:lvlJc w:val="left"/>
+      <w:pPr>
+        <w:tabs>
+          <w:tab w:val="num" w:pos="6480"/>
+        </w:tabs>
+        <w:ind w:left="6480" w:hanging="360"/>
+      </w:pPr>
+      <w:rPr>
+        <w:rFonts w:ascii="Symbol" w:hAnsi="Symbol" w:hint="default"/>
+        <w:sz w:val="20"/>
+      </w:rPr>
+    </w:lvl>
+  </w:abstractNum>
+  <w:abstractNum w:abstractNumId="3" w15:restartNumberingAfterBreak="0">
+    <w:nsid w:val="0B9D42C4"/>
+    <w:multiLevelType w:val="multilevel"/>
+    <w:tmpl w:val="423A2920"/>
+    <w:lvl w:ilvl="0">
+      <w:start w:val="1"/>
+      <w:numFmt w:val="bullet"/>
+      <w:lvlText w:val=""/>
+      <w:lvlJc w:val="left"/>
+      <w:pPr>
+        <w:tabs>
+          <w:tab w:val="num" w:pos="720"/>
+        </w:tabs>
+        <w:ind w:left="720" w:hanging="360"/>
+      </w:pPr>
+      <w:rPr>
+        <w:rFonts w:ascii="Symbol" w:hAnsi="Symbol" w:hint="default"/>
+        <w:sz w:val="20"/>
+      </w:rPr>
+    </w:lvl>
+    <w:lvl w:ilvl="1" w:tentative="1">
+      <w:start w:val="1"/>
+      <w:numFmt w:val="bullet"/>
+      <w:lvlText w:val=""/>
+      <w:lvlJc w:val="left"/>
+      <w:pPr>
+        <w:tabs>
+          <w:tab w:val="num" w:pos="1440"/>
+        </w:tabs>
+        <w:ind w:left="1440" w:hanging="360"/>
+      </w:pPr>
+      <w:rPr>
+        <w:rFonts w:ascii="Symbol" w:hAnsi="Symbol" w:hint="default"/>
+        <w:sz w:val="20"/>
+      </w:rPr>
+    </w:lvl>
+    <w:lvl w:ilvl="2" w:tentative="1">
+      <w:start w:val="1"/>
+      <w:numFmt w:val="bullet"/>
+      <w:lvlText w:val=""/>
+      <w:lvlJc w:val="left"/>
+      <w:pPr>
+        <w:tabs>
+          <w:tab w:val="num" w:pos="2160"/>
+        </w:tabs>
+        <w:ind w:left="2160" w:hanging="360"/>
+      </w:pPr>
+      <w:rPr>
+        <w:rFonts w:ascii="Symbol" w:hAnsi="Symbol" w:hint="default"/>
+        <w:sz w:val="20"/>
+      </w:rPr>
+    </w:lvl>
+    <w:lvl w:ilvl="3" w:tentative="1">
+      <w:start w:val="1"/>
+      <w:numFmt w:val="bullet"/>
+      <w:lvlText w:val=""/>
+      <w:lvlJc w:val="left"/>
+      <w:pPr>
+        <w:tabs>
+          <w:tab w:val="num" w:pos="2880"/>
+        </w:tabs>
+        <w:ind w:left="2880" w:hanging="360"/>
+      </w:pPr>
+      <w:rPr>
+        <w:rFonts w:ascii="Symbol" w:hAnsi="Symbol" w:hint="default"/>
+        <w:sz w:val="20"/>
+      </w:rPr>
+    </w:lvl>
+    <w:lvl w:ilvl="4" w:tentative="1">
+      <w:start w:val="1"/>
+      <w:numFmt w:val="bullet"/>
+      <w:lvlText w:val=""/>
+      <w:lvlJc w:val="left"/>
+      <w:pPr>
+        <w:tabs>
+          <w:tab w:val="num" w:pos="3600"/>
+        </w:tabs>
+        <w:ind w:left="3600" w:hanging="360"/>
+      </w:pPr>
+      <w:rPr>
+        <w:rFonts w:ascii="Symbol" w:hAnsi="Symbol" w:hint="default"/>
+        <w:sz w:val="20"/>
+      </w:rPr>
+    </w:lvl>
+    <w:lvl w:ilvl="5" w:tentative="1">
+      <w:start w:val="1"/>
+      <w:numFmt w:val="bullet"/>
+      <w:lvlText w:val=""/>
+      <w:lvlJc w:val="left"/>
+      <w:pPr>
+        <w:tabs>
+          <w:tab w:val="num" w:pos="4320"/>
+        </w:tabs>
+        <w:ind w:left="4320" w:hanging="360"/>
+      </w:pPr>
+      <w:rPr>
+        <w:rFonts w:ascii="Symbol" w:hAnsi="Symbol" w:hint="default"/>
+        <w:sz w:val="20"/>
+      </w:rPr>
+    </w:lvl>
+    <w:lvl w:ilvl="6" w:tentative="1">
+      <w:start w:val="1"/>
+      <w:numFmt w:val="bullet"/>
+      <w:lvlText w:val=""/>
+      <w:lvlJc w:val="left"/>
+      <w:pPr>
+        <w:tabs>
+          <w:tab w:val="num" w:pos="5040"/>
+        </w:tabs>
+        <w:ind w:left="5040" w:hanging="360"/>
+      </w:pPr>
+      <w:rPr>
+        <w:rFonts w:ascii="Symbol" w:hAnsi="Symbol" w:hint="default"/>
+        <w:sz w:val="20"/>
+      </w:rPr>
+    </w:lvl>
+    <w:lvl w:ilvl="7" w:tentative="1">
+      <w:start w:val="1"/>
+      <w:numFmt w:val="bullet"/>
+      <w:lvlText w:val=""/>
+      <w:lvlJc w:val="left"/>
+      <w:pPr>
+        <w:tabs>
+          <w:tab w:val="num" w:pos="5760"/>
+        </w:tabs>
+        <w:ind w:left="5760" w:hanging="360"/>
+      </w:pPr>
+      <w:rPr>
+        <w:rFonts w:ascii="Symbol" w:hAnsi="Symbol" w:hint="default"/>
+        <w:sz w:val="20"/>
+      </w:rPr>
+    </w:lvl>
+    <w:lvl w:ilvl="8" w:tentative="1">
+      <w:start w:val="1"/>
+      <w:numFmt w:val="bullet"/>
+      <w:lvlText w:val=""/>
+      <w:lvlJc w:val="left"/>
+      <w:pPr>
+        <w:tabs>
+          <w:tab w:val="num" w:pos="6480"/>
+        </w:tabs>
+        <w:ind w:left="6480" w:hanging="360"/>
+      </w:pPr>
+      <w:rPr>
+        <w:rFonts w:ascii="Symbol" w:hAnsi="Symbol" w:hint="default"/>
+        <w:sz w:val="20"/>
+      </w:rPr>
+    </w:lvl>
+  </w:abstractNum>
+  <w:abstractNum w:abstractNumId="4" w15:restartNumberingAfterBreak="0">
     <w:nsid w:val="0D2F7473"/>
     <w:multiLevelType w:val="multilevel"/>
     <w:tmpl w:val="7B8C1AD6"/>
@@ -2687,7 +3084,156 @@
       </w:rPr>
     </w:lvl>
   </w:abstractNum>
-  <w:abstractNum w:abstractNumId="3" w15:restartNumberingAfterBreak="0">
+  <w:abstractNum w:abstractNumId="5" w15:restartNumberingAfterBreak="0">
+    <w:nsid w:val="24F73F48"/>
+    <w:multiLevelType w:val="multilevel"/>
+    <w:tmpl w:val="C2B8AFF8"/>
+    <w:lvl w:ilvl="0">
+      <w:start w:val="1"/>
+      <w:numFmt w:val="bullet"/>
+      <w:lvlText w:val=""/>
+      <w:lvlJc w:val="left"/>
+      <w:pPr>
+        <w:tabs>
+          <w:tab w:val="num" w:pos="720"/>
+        </w:tabs>
+        <w:ind w:left="720" w:hanging="360"/>
+      </w:pPr>
+      <w:rPr>
+        <w:rFonts w:ascii="Symbol" w:hAnsi="Symbol" w:hint="default"/>
+        <w:sz w:val="20"/>
+      </w:rPr>
+    </w:lvl>
+    <w:lvl w:ilvl="1" w:tentative="1">
+      <w:start w:val="1"/>
+      <w:numFmt w:val="bullet"/>
+      <w:lvlText w:val=""/>
+      <w:lvlJc w:val="left"/>
+      <w:pPr>
+        <w:tabs>
+          <w:tab w:val="num" w:pos="1440"/>
+        </w:tabs>
+        <w:ind w:left="1440" w:hanging="360"/>
+      </w:pPr>
+      <w:rPr>
+        <w:rFonts w:ascii="Symbol" w:hAnsi="Symbol" w:hint="default"/>
+        <w:sz w:val="20"/>
+      </w:rPr>
+    </w:lvl>
+    <w:lvl w:ilvl="2" w:tentative="1">
+      <w:start w:val="1"/>
+      <w:numFmt w:val="bullet"/>
+      <w:lvlText w:val=""/>
+      <w:lvlJc w:val="left"/>
+      <w:pPr>
+        <w:tabs>
+          <w:tab w:val="num" w:pos="2160"/>
+        </w:tabs>
+        <w:ind w:left="2160" w:hanging="360"/>
+      </w:pPr>
+      <w:rPr>
+        <w:rFonts w:ascii="Symbol" w:hAnsi="Symbol" w:hint="default"/>
+        <w:sz w:val="20"/>
+      </w:rPr>
+    </w:lvl>
+    <w:lvl w:ilvl="3" w:tentative="1">
+      <w:start w:val="1"/>
+      <w:numFmt w:val="bullet"/>
+      <w:lvlText w:val=""/>
+      <w:lvlJc w:val="left"/>
+      <w:pPr>
+        <w:tabs>
+          <w:tab w:val="num" w:pos="2880"/>
+        </w:tabs>
+        <w:ind w:left="2880" w:hanging="360"/>
+      </w:pPr>
+      <w:rPr>
+        <w:rFonts w:ascii="Symbol" w:hAnsi="Symbol" w:hint="default"/>
+        <w:sz w:val="20"/>
+      </w:rPr>
+    </w:lvl>
+    <w:lvl w:ilvl="4" w:tentative="1">
+      <w:start w:val="1"/>
+      <w:numFmt w:val="bullet"/>
+      <w:lvlText w:val=""/>
+      <w:lvlJc w:val="left"/>
+      <w:pPr>
+        <w:tabs>
+          <w:tab w:val="num" w:pos="3600"/>
+        </w:tabs>
+        <w:ind w:left="3600" w:hanging="360"/>
+      </w:pPr>
+      <w:rPr>
+        <w:rFonts w:ascii="Symbol" w:hAnsi="Symbol" w:hint="default"/>
+        <w:sz w:val="20"/>
+      </w:rPr>
+    </w:lvl>
+    <w:lvl w:ilvl="5" w:tentative="1">
+      <w:start w:val="1"/>
+      <w:numFmt w:val="bullet"/>
+      <w:lvlText w:val=""/>
+      <w:lvlJc w:val="left"/>
+      <w:pPr>
+        <w:tabs>
+          <w:tab w:val="num" w:pos="4320"/>
+        </w:tabs>
+        <w:ind w:left="4320" w:hanging="360"/>
+      </w:pPr>
+      <w:rPr>
+        <w:rFonts w:ascii="Symbol" w:hAnsi="Symbol" w:hint="default"/>
+        <w:sz w:val="20"/>
+      </w:rPr>
+    </w:lvl>
+    <w:lvl w:ilvl="6" w:tentative="1">
+      <w:start w:val="1"/>
+      <w:numFmt w:val="bullet"/>
+      <w:lvlText w:val=""/>
+      <w:lvlJc w:val="left"/>
+      <w:pPr>
+        <w:tabs>
+          <w:tab w:val="num" w:pos="5040"/>
+        </w:tabs>
+        <w:ind w:left="5040" w:hanging="360"/>
+      </w:pPr>
+      <w:rPr>
+        <w:rFonts w:ascii="Symbol" w:hAnsi="Symbol" w:hint="default"/>
+        <w:sz w:val="20"/>
+      </w:rPr>
+    </w:lvl>
+    <w:lvl w:ilvl="7" w:tentative="1">
+      <w:start w:val="1"/>
+      <w:numFmt w:val="bullet"/>
+      <w:lvlText w:val=""/>
+      <w:lvlJc w:val="left"/>
+      <w:pPr>
+        <w:tabs>
+          <w:tab w:val="num" w:pos="5760"/>
+        </w:tabs>
+        <w:ind w:left="5760" w:hanging="360"/>
+      </w:pPr>
+      <w:rPr>
+        <w:rFonts w:ascii="Symbol" w:hAnsi="Symbol" w:hint="default"/>
+        <w:sz w:val="20"/>
+      </w:rPr>
+    </w:lvl>
+    <w:lvl w:ilvl="8" w:tentative="1">
+      <w:start w:val="1"/>
+      <w:numFmt w:val="bullet"/>
+      <w:lvlText w:val=""/>
+      <w:lvlJc w:val="left"/>
+      <w:pPr>
+        <w:tabs>
+          <w:tab w:val="num" w:pos="6480"/>
+        </w:tabs>
+        <w:ind w:left="6480" w:hanging="360"/>
+      </w:pPr>
+      <w:rPr>
+        <w:rFonts w:ascii="Symbol" w:hAnsi="Symbol" w:hint="default"/>
+        <w:sz w:val="20"/>
+      </w:rPr>
+    </w:lvl>
+  </w:abstractNum>
+  <w:abstractNum w:abstractNumId="6" w15:restartNumberingAfterBreak="0">
     <w:nsid w:val="270E0D32"/>
     <w:multiLevelType w:val="multilevel"/>
     <w:tmpl w:val="CB8A04D6"/>
@@ -2836,7 +3382,156 @@
       </w:rPr>
     </w:lvl>
   </w:abstractNum>
-  <w:abstractNum w:abstractNumId="4" w15:restartNumberingAfterBreak="0">
+  <w:abstractNum w:abstractNumId="7" w15:restartNumberingAfterBreak="0">
+    <w:nsid w:val="325F2D63"/>
+    <w:multiLevelType w:val="multilevel"/>
+    <w:tmpl w:val="D4C6433C"/>
+    <w:lvl w:ilvl="0">
+      <w:start w:val="1"/>
+      <w:numFmt w:val="bullet"/>
+      <w:lvlText w:val=""/>
+      <w:lvlJc w:val="left"/>
+      <w:pPr>
+        <w:tabs>
+          <w:tab w:val="num" w:pos="720"/>
+        </w:tabs>
+        <w:ind w:left="720" w:hanging="360"/>
+      </w:pPr>
+      <w:rPr>
+        <w:rFonts w:ascii="Symbol" w:hAnsi="Symbol" w:hint="default"/>
+        <w:sz w:val="20"/>
+      </w:rPr>
+    </w:lvl>
+    <w:lvl w:ilvl="1" w:tentative="1">
+      <w:start w:val="1"/>
+      <w:numFmt w:val="bullet"/>
+      <w:lvlText w:val=""/>
+      <w:lvlJc w:val="left"/>
+      <w:pPr>
+        <w:tabs>
+          <w:tab w:val="num" w:pos="1440"/>
+        </w:tabs>
+        <w:ind w:left="1440" w:hanging="360"/>
+      </w:pPr>
+      <w:rPr>
+        <w:rFonts w:ascii="Symbol" w:hAnsi="Symbol" w:hint="default"/>
+        <w:sz w:val="20"/>
+      </w:rPr>
+    </w:lvl>
+    <w:lvl w:ilvl="2" w:tentative="1">
+      <w:start w:val="1"/>
+      <w:numFmt w:val="bullet"/>
+      <w:lvlText w:val=""/>
+      <w:lvlJc w:val="left"/>
+      <w:pPr>
+        <w:tabs>
+          <w:tab w:val="num" w:pos="2160"/>
+        </w:tabs>
+        <w:ind w:left="2160" w:hanging="360"/>
+      </w:pPr>
+      <w:rPr>
+        <w:rFonts w:ascii="Symbol" w:hAnsi="Symbol" w:hint="default"/>
+        <w:sz w:val="20"/>
+      </w:rPr>
+    </w:lvl>
+    <w:lvl w:ilvl="3" w:tentative="1">
+      <w:start w:val="1"/>
+      <w:numFmt w:val="bullet"/>
+      <w:lvlText w:val=""/>
+      <w:lvlJc w:val="left"/>
+      <w:pPr>
+        <w:tabs>
+          <w:tab w:val="num" w:pos="2880"/>
+        </w:tabs>
+        <w:ind w:left="2880" w:hanging="360"/>
+      </w:pPr>
+      <w:rPr>
+        <w:rFonts w:ascii="Symbol" w:hAnsi="Symbol" w:hint="default"/>
+        <w:sz w:val="20"/>
+      </w:rPr>
+    </w:lvl>
+    <w:lvl w:ilvl="4" w:tentative="1">
+      <w:start w:val="1"/>
+      <w:numFmt w:val="bullet"/>
+      <w:lvlText w:val=""/>
+      <w:lvlJc w:val="left"/>
+      <w:pPr>
+        <w:tabs>
+          <w:tab w:val="num" w:pos="3600"/>
+        </w:tabs>
+        <w:ind w:left="3600" w:hanging="360"/>
+      </w:pPr>
+      <w:rPr>
+        <w:rFonts w:ascii="Symbol" w:hAnsi="Symbol" w:hint="default"/>
+        <w:sz w:val="20"/>
+      </w:rPr>
+    </w:lvl>
+    <w:lvl w:ilvl="5" w:tentative="1">
+      <w:start w:val="1"/>
+      <w:numFmt w:val="bullet"/>
+      <w:lvlText w:val=""/>
+      <w:lvlJc w:val="left"/>
+      <w:pPr>
+        <w:tabs>
+          <w:tab w:val="num" w:pos="4320"/>
+        </w:tabs>
+        <w:ind w:left="4320" w:hanging="360"/>
+      </w:pPr>
+      <w:rPr>
+        <w:rFonts w:ascii="Symbol" w:hAnsi="Symbol" w:hint="default"/>
+        <w:sz w:val="20"/>
+      </w:rPr>
+    </w:lvl>
+    <w:lvl w:ilvl="6" w:tentative="1">
+      <w:start w:val="1"/>
+      <w:numFmt w:val="bullet"/>
+      <w:lvlText w:val=""/>
+      <w:lvlJc w:val="left"/>
+      <w:pPr>
+        <w:tabs>
+          <w:tab w:val="num" w:pos="5040"/>
+        </w:tabs>
+        <w:ind w:left="5040" w:hanging="360"/>
+      </w:pPr>
+      <w:rPr>
+        <w:rFonts w:ascii="Symbol" w:hAnsi="Symbol" w:hint="default"/>
+        <w:sz w:val="20"/>
+      </w:rPr>
+    </w:lvl>
+    <w:lvl w:ilvl="7" w:tentative="1">
+      <w:start w:val="1"/>
+      <w:numFmt w:val="bullet"/>
+      <w:lvlText w:val=""/>
+      <w:lvlJc w:val="left"/>
+      <w:pPr>
+        <w:tabs>
+          <w:tab w:val="num" w:pos="5760"/>
+        </w:tabs>
+        <w:ind w:left="5760" w:hanging="360"/>
+      </w:pPr>
+      <w:rPr>
+        <w:rFonts w:ascii="Symbol" w:hAnsi="Symbol" w:hint="default"/>
+        <w:sz w:val="20"/>
+      </w:rPr>
+    </w:lvl>
+    <w:lvl w:ilvl="8" w:tentative="1">
+      <w:start w:val="1"/>
+      <w:numFmt w:val="bullet"/>
+      <w:lvlText w:val=""/>
+      <w:lvlJc w:val="left"/>
+      <w:pPr>
+        <w:tabs>
+          <w:tab w:val="num" w:pos="6480"/>
+        </w:tabs>
+        <w:ind w:left="6480" w:hanging="360"/>
+      </w:pPr>
+      <w:rPr>
+        <w:rFonts w:ascii="Symbol" w:hAnsi="Symbol" w:hint="default"/>
+        <w:sz w:val="20"/>
+      </w:rPr>
+    </w:lvl>
+  </w:abstractNum>
+  <w:abstractNum w:abstractNumId="8" w15:restartNumberingAfterBreak="0">
     <w:nsid w:val="35A70325"/>
     <w:multiLevelType w:val="multilevel"/>
     <w:tmpl w:val="7F960ED4"/>
@@ -2985,7 +3680,156 @@
       </w:rPr>
     </w:lvl>
   </w:abstractNum>
-  <w:abstractNum w:abstractNumId="5" w15:restartNumberingAfterBreak="0">
+  <w:abstractNum w:abstractNumId="9" w15:restartNumberingAfterBreak="0">
+    <w:nsid w:val="36AF0A79"/>
+    <w:multiLevelType w:val="multilevel"/>
+    <w:tmpl w:val="F4CA8D20"/>
+    <w:lvl w:ilvl="0">
+      <w:start w:val="1"/>
+      <w:numFmt w:val="bullet"/>
+      <w:lvlText w:val=""/>
+      <w:lvlJc w:val="left"/>
+      <w:pPr>
+        <w:tabs>
+          <w:tab w:val="num" w:pos="720"/>
+        </w:tabs>
+        <w:ind w:left="720" w:hanging="360"/>
+      </w:pPr>
+      <w:rPr>
+        <w:rFonts w:ascii="Symbol" w:hAnsi="Symbol" w:hint="default"/>
+        <w:sz w:val="20"/>
+      </w:rPr>
+    </w:lvl>
+    <w:lvl w:ilvl="1" w:tentative="1">
+      <w:start w:val="1"/>
+      <w:numFmt w:val="bullet"/>
+      <w:lvlText w:val=""/>
+      <w:lvlJc w:val="left"/>
+      <w:pPr>
+        <w:tabs>
+          <w:tab w:val="num" w:pos="1440"/>
+        </w:tabs>
+        <w:ind w:left="1440" w:hanging="360"/>
+      </w:pPr>
+      <w:rPr>
+        <w:rFonts w:ascii="Symbol" w:hAnsi="Symbol" w:hint="default"/>
+        <w:sz w:val="20"/>
+      </w:rPr>
+    </w:lvl>
+    <w:lvl w:ilvl="2" w:tentative="1">
+      <w:start w:val="1"/>
+      <w:numFmt w:val="bullet"/>
+      <w:lvlText w:val=""/>
+      <w:lvlJc w:val="left"/>
+      <w:pPr>
+        <w:tabs>
+          <w:tab w:val="num" w:pos="2160"/>
+        </w:tabs>
+        <w:ind w:left="2160" w:hanging="360"/>
+      </w:pPr>
+      <w:rPr>
+        <w:rFonts w:ascii="Symbol" w:hAnsi="Symbol" w:hint="default"/>
+        <w:sz w:val="20"/>
+      </w:rPr>
+    </w:lvl>
+    <w:lvl w:ilvl="3" w:tentative="1">
+      <w:start w:val="1"/>
+      <w:numFmt w:val="bullet"/>
+      <w:lvlText w:val=""/>
+      <w:lvlJc w:val="left"/>
+      <w:pPr>
+        <w:tabs>
+          <w:tab w:val="num" w:pos="2880"/>
+        </w:tabs>
+        <w:ind w:left="2880" w:hanging="360"/>
+      </w:pPr>
+      <w:rPr>
+        <w:rFonts w:ascii="Symbol" w:hAnsi="Symbol" w:hint="default"/>
+        <w:sz w:val="20"/>
+      </w:rPr>
+    </w:lvl>
+    <w:lvl w:ilvl="4" w:tentative="1">
+      <w:start w:val="1"/>
+      <w:numFmt w:val="bullet"/>
+      <w:lvlText w:val=""/>
+      <w:lvlJc w:val="left"/>
+      <w:pPr>
+        <w:tabs>
+          <w:tab w:val="num" w:pos="3600"/>
+        </w:tabs>
+        <w:ind w:left="3600" w:hanging="360"/>
+      </w:pPr>
+      <w:rPr>
+        <w:rFonts w:ascii="Symbol" w:hAnsi="Symbol" w:hint="default"/>
+        <w:sz w:val="20"/>
+      </w:rPr>
+    </w:lvl>
+    <w:lvl w:ilvl="5" w:tentative="1">
+      <w:start w:val="1"/>
+      <w:numFmt w:val="bullet"/>
+      <w:lvlText w:val=""/>
+      <w:lvlJc w:val="left"/>
+      <w:pPr>
+        <w:tabs>
+          <w:tab w:val="num" w:pos="4320"/>
+        </w:tabs>
+        <w:ind w:left="4320" w:hanging="360"/>
+      </w:pPr>
+      <w:rPr>
+        <w:rFonts w:ascii="Symbol" w:hAnsi="Symbol" w:hint="default"/>
+        <w:sz w:val="20"/>
+      </w:rPr>
+    </w:lvl>
+    <w:lvl w:ilvl="6" w:tentative="1">
+      <w:start w:val="1"/>
+      <w:numFmt w:val="bullet"/>
+      <w:lvlText w:val=""/>
+      <w:lvlJc w:val="left"/>
+      <w:pPr>
+        <w:tabs>
+          <w:tab w:val="num" w:pos="5040"/>
+        </w:tabs>
+        <w:ind w:left="5040" w:hanging="360"/>
+      </w:pPr>
+      <w:rPr>
+        <w:rFonts w:ascii="Symbol" w:hAnsi="Symbol" w:hint="default"/>
+        <w:sz w:val="20"/>
+      </w:rPr>
+    </w:lvl>
+    <w:lvl w:ilvl="7" w:tentative="1">
+      <w:start w:val="1"/>
+      <w:numFmt w:val="bullet"/>
+      <w:lvlText w:val=""/>
+      <w:lvlJc w:val="left"/>
+      <w:pPr>
+        <w:tabs>
+          <w:tab w:val="num" w:pos="5760"/>
+        </w:tabs>
+        <w:ind w:left="5760" w:hanging="360"/>
+      </w:pPr>
+      <w:rPr>
+        <w:rFonts w:ascii="Symbol" w:hAnsi="Symbol" w:hint="default"/>
+        <w:sz w:val="20"/>
+      </w:rPr>
+    </w:lvl>
+    <w:lvl w:ilvl="8" w:tentative="1">
+      <w:start w:val="1"/>
+      <w:numFmt w:val="bullet"/>
+      <w:lvlText w:val=""/>
+      <w:lvlJc w:val="left"/>
+      <w:pPr>
+        <w:tabs>
+          <w:tab w:val="num" w:pos="6480"/>
+        </w:tabs>
+        <w:ind w:left="6480" w:hanging="360"/>
+      </w:pPr>
+      <w:rPr>
+        <w:rFonts w:ascii="Symbol" w:hAnsi="Symbol" w:hint="default"/>
+        <w:sz w:val="20"/>
+      </w:rPr>
+    </w:lvl>
+  </w:abstractNum>
+  <w:abstractNum w:abstractNumId="10" w15:restartNumberingAfterBreak="0">
     <w:nsid w:val="4CCF5C85"/>
     <w:multiLevelType w:val="multilevel"/>
     <w:tmpl w:val="3E909F68"/>
@@ -3134,7 +3978,7 @@
       </w:rPr>
     </w:lvl>
   </w:abstractNum>
-  <w:abstractNum w:abstractNumId="6" w15:restartNumberingAfterBreak="0">
+  <w:abstractNum w:abstractNumId="11" w15:restartNumberingAfterBreak="0">
     <w:nsid w:val="4E4A328E"/>
     <w:multiLevelType w:val="multilevel"/>
     <w:tmpl w:val="4646829E"/>
@@ -3283,7 +4127,7 @@
       </w:rPr>
     </w:lvl>
   </w:abstractNum>
-  <w:abstractNum w:abstractNumId="7" w15:restartNumberingAfterBreak="0">
+  <w:abstractNum w:abstractNumId="12" w15:restartNumberingAfterBreak="0">
     <w:nsid w:val="4EEF71CC"/>
     <w:multiLevelType w:val="multilevel"/>
     <w:tmpl w:val="D654D90E"/>
@@ -3432,7 +4276,7 @@
       </w:rPr>
     </w:lvl>
   </w:abstractNum>
-  <w:abstractNum w:abstractNumId="8" w15:restartNumberingAfterBreak="0">
+  <w:abstractNum w:abstractNumId="13" w15:restartNumberingAfterBreak="0">
     <w:nsid w:val="5581775C"/>
     <w:multiLevelType w:val="multilevel"/>
     <w:tmpl w:val="A1A26EB4"/>
@@ -3581,7 +4425,7 @@
       </w:rPr>
     </w:lvl>
   </w:abstractNum>
-  <w:abstractNum w:abstractNumId="9" w15:restartNumberingAfterBreak="0">
+  <w:abstractNum w:abstractNumId="14" w15:restartNumberingAfterBreak="0">
     <w:nsid w:val="5C26743D"/>
     <w:multiLevelType w:val="multilevel"/>
     <w:tmpl w:val="1146F516"/>
@@ -3730,7 +4574,305 @@
       </w:rPr>
     </w:lvl>
   </w:abstractNum>
-  <w:abstractNum w:abstractNumId="10" w15:restartNumberingAfterBreak="0">
+  <w:abstractNum w:abstractNumId="15" w15:restartNumberingAfterBreak="0">
+    <w:nsid w:val="5CE21D4C"/>
+    <w:multiLevelType w:val="multilevel"/>
+    <w:tmpl w:val="2968EDE4"/>
+    <w:lvl w:ilvl="0">
+      <w:start w:val="1"/>
+      <w:numFmt w:val="bullet"/>
+      <w:lvlText w:val=""/>
+      <w:lvlJc w:val="left"/>
+      <w:pPr>
+        <w:tabs>
+          <w:tab w:val="num" w:pos="720"/>
+        </w:tabs>
+        <w:ind w:left="720" w:hanging="360"/>
+      </w:pPr>
+      <w:rPr>
+        <w:rFonts w:ascii="Symbol" w:hAnsi="Symbol" w:hint="default"/>
+        <w:sz w:val="20"/>
+      </w:rPr>
+    </w:lvl>
+    <w:lvl w:ilvl="1" w:tentative="1">
+      <w:start w:val="1"/>
+      <w:numFmt w:val="bullet"/>
+      <w:lvlText w:val=""/>
+      <w:lvlJc w:val="left"/>
+      <w:pPr>
+        <w:tabs>
+          <w:tab w:val="num" w:pos="1440"/>
+        </w:tabs>
+        <w:ind w:left="1440" w:hanging="360"/>
+      </w:pPr>
+      <w:rPr>
+        <w:rFonts w:ascii="Symbol" w:hAnsi="Symbol" w:hint="default"/>
+        <w:sz w:val="20"/>
+      </w:rPr>
+    </w:lvl>
+    <w:lvl w:ilvl="2" w:tentative="1">
+      <w:start w:val="1"/>
+      <w:numFmt w:val="bullet"/>
+      <w:lvlText w:val=""/>
+      <w:lvlJc w:val="left"/>
+      <w:pPr>
+        <w:tabs>
+          <w:tab w:val="num" w:pos="2160"/>
+        </w:tabs>
+        <w:ind w:left="2160" w:hanging="360"/>
+      </w:pPr>
+      <w:rPr>
+        <w:rFonts w:ascii="Symbol" w:hAnsi="Symbol" w:hint="default"/>
+        <w:sz w:val="20"/>
+      </w:rPr>
+    </w:lvl>
+    <w:lvl w:ilvl="3" w:tentative="1">
+      <w:start w:val="1"/>
+      <w:numFmt w:val="bullet"/>
+      <w:lvlText w:val=""/>
+      <w:lvlJc w:val="left"/>
+      <w:pPr>
+        <w:tabs>
+          <w:tab w:val="num" w:pos="2880"/>
+        </w:tabs>
+        <w:ind w:left="2880" w:hanging="360"/>
+      </w:pPr>
+      <w:rPr>
+        <w:rFonts w:ascii="Symbol" w:hAnsi="Symbol" w:hint="default"/>
+        <w:sz w:val="20"/>
+      </w:rPr>
+    </w:lvl>
+    <w:lvl w:ilvl="4" w:tentative="1">
+      <w:start w:val="1"/>
+      <w:numFmt w:val="bullet"/>
+      <w:lvlText w:val=""/>
+      <w:lvlJc w:val="left"/>
+      <w:pPr>
+        <w:tabs>
+          <w:tab w:val="num" w:pos="3600"/>
+        </w:tabs>
+        <w:ind w:left="3600" w:hanging="360"/>
+      </w:pPr>
+      <w:rPr>
+        <w:rFonts w:ascii="Symbol" w:hAnsi="Symbol" w:hint="default"/>
+        <w:sz w:val="20"/>
+      </w:rPr>
+    </w:lvl>
+    <w:lvl w:ilvl="5" w:tentative="1">
+      <w:start w:val="1"/>
+      <w:numFmt w:val="bullet"/>
+      <w:lvlText w:val=""/>
+      <w:lvlJc w:val="left"/>
+      <w:pPr>
+        <w:tabs>
+          <w:tab w:val="num" w:pos="4320"/>
+        </w:tabs>
+        <w:ind w:left="4320" w:hanging="360"/>
+      </w:pPr>
+      <w:rPr>
+        <w:rFonts w:ascii="Symbol" w:hAnsi="Symbol" w:hint="default"/>
+        <w:sz w:val="20"/>
+      </w:rPr>
+    </w:lvl>
+    <w:lvl w:ilvl="6" w:tentative="1">
+      <w:start w:val="1"/>
+      <w:numFmt w:val="bullet"/>
+      <w:lvlText w:val=""/>
+      <w:lvlJc w:val="left"/>
+      <w:pPr>
+        <w:tabs>
+          <w:tab w:val="num" w:pos="5040"/>
+        </w:tabs>
+        <w:ind w:left="5040" w:hanging="360"/>
+      </w:pPr>
+      <w:rPr>
+        <w:rFonts w:ascii="Symbol" w:hAnsi="Symbol" w:hint="default"/>
+        <w:sz w:val="20"/>
+      </w:rPr>
+    </w:lvl>
+    <w:lvl w:ilvl="7" w:tentative="1">
+      <w:start w:val="1"/>
+      <w:numFmt w:val="bullet"/>
+      <w:lvlText w:val=""/>
+      <w:lvlJc w:val="left"/>
+      <w:pPr>
+        <w:tabs>
+          <w:tab w:val="num" w:pos="5760"/>
+        </w:tabs>
+        <w:ind w:left="5760" w:hanging="360"/>
+      </w:pPr>
+      <w:rPr>
+        <w:rFonts w:ascii="Symbol" w:hAnsi="Symbol" w:hint="default"/>
+        <w:sz w:val="20"/>
+      </w:rPr>
+    </w:lvl>
+    <w:lvl w:ilvl="8" w:tentative="1">
+      <w:start w:val="1"/>
+      <w:numFmt w:val="bullet"/>
+      <w:lvlText w:val=""/>
+      <w:lvlJc w:val="left"/>
+      <w:pPr>
+        <w:tabs>
+          <w:tab w:val="num" w:pos="6480"/>
+        </w:tabs>
+        <w:ind w:left="6480" w:hanging="360"/>
+      </w:pPr>
+      <w:rPr>
+        <w:rFonts w:ascii="Symbol" w:hAnsi="Symbol" w:hint="default"/>
+        <w:sz w:val="20"/>
+      </w:rPr>
+    </w:lvl>
+  </w:abstractNum>
+  <w:abstractNum w:abstractNumId="16" w15:restartNumberingAfterBreak="0">
+    <w:nsid w:val="680A0597"/>
+    <w:multiLevelType w:val="multilevel"/>
+    <w:tmpl w:val="35CAE204"/>
+    <w:lvl w:ilvl="0">
+      <w:start w:val="1"/>
+      <w:numFmt w:val="bullet"/>
+      <w:lvlText w:val=""/>
+      <w:lvlJc w:val="left"/>
+      <w:pPr>
+        <w:tabs>
+          <w:tab w:val="num" w:pos="720"/>
+        </w:tabs>
+        <w:ind w:left="720" w:hanging="360"/>
+      </w:pPr>
+      <w:rPr>
+        <w:rFonts w:ascii="Symbol" w:hAnsi="Symbol" w:hint="default"/>
+        <w:sz w:val="20"/>
+      </w:rPr>
+    </w:lvl>
+    <w:lvl w:ilvl="1" w:tentative="1">
+      <w:start w:val="1"/>
+      <w:numFmt w:val="bullet"/>
+      <w:lvlText w:val=""/>
+      <w:lvlJc w:val="left"/>
+      <w:pPr>
+        <w:tabs>
+          <w:tab w:val="num" w:pos="1440"/>
+        </w:tabs>
+        <w:ind w:left="1440" w:hanging="360"/>
+      </w:pPr>
+      <w:rPr>
+        <w:rFonts w:ascii="Symbol" w:hAnsi="Symbol" w:hint="default"/>
+        <w:sz w:val="20"/>
+      </w:rPr>
+    </w:lvl>
+    <w:lvl w:ilvl="2" w:tentative="1">
+      <w:start w:val="1"/>
+      <w:numFmt w:val="bullet"/>
+      <w:lvlText w:val=""/>
+      <w:lvlJc w:val="left"/>
+      <w:pPr>
+        <w:tabs>
+          <w:tab w:val="num" w:pos="2160"/>
+        </w:tabs>
+        <w:ind w:left="2160" w:hanging="360"/>
+      </w:pPr>
+      <w:rPr>
+        <w:rFonts w:ascii="Symbol" w:hAnsi="Symbol" w:hint="default"/>
+        <w:sz w:val="20"/>
+      </w:rPr>
+    </w:lvl>
+    <w:lvl w:ilvl="3" w:tentative="1">
+      <w:start w:val="1"/>
+      <w:numFmt w:val="bullet"/>
+      <w:lvlText w:val=""/>
+      <w:lvlJc w:val="left"/>
+      <w:pPr>
+        <w:tabs>
+          <w:tab w:val="num" w:pos="2880"/>
+        </w:tabs>
+        <w:ind w:left="2880" w:hanging="360"/>
+      </w:pPr>
+      <w:rPr>
+        <w:rFonts w:ascii="Symbol" w:hAnsi="Symbol" w:hint="default"/>
+        <w:sz w:val="20"/>
+      </w:rPr>
+    </w:lvl>
+    <w:lvl w:ilvl="4" w:tentative="1">
+      <w:start w:val="1"/>
+      <w:numFmt w:val="bullet"/>
+      <w:lvlText w:val=""/>
+      <w:lvlJc w:val="left"/>
+      <w:pPr>
+        <w:tabs>
+          <w:tab w:val="num" w:pos="3600"/>
+        </w:tabs>
+        <w:ind w:left="3600" w:hanging="360"/>
+      </w:pPr>
+      <w:rPr>
+        <w:rFonts w:ascii="Symbol" w:hAnsi="Symbol" w:hint="default"/>
+        <w:sz w:val="20"/>
+      </w:rPr>
+    </w:lvl>
+    <w:lvl w:ilvl="5" w:tentative="1">
+      <w:start w:val="1"/>
+      <w:numFmt w:val="bullet"/>
+      <w:lvlText w:val=""/>
+      <w:lvlJc w:val="left"/>
+      <w:pPr>
+        <w:tabs>
+          <w:tab w:val="num" w:pos="4320"/>
+        </w:tabs>
+        <w:ind w:left="4320" w:hanging="360"/>
+      </w:pPr>
+      <w:rPr>
+        <w:rFonts w:ascii="Symbol" w:hAnsi="Symbol" w:hint="default"/>
+        <w:sz w:val="20"/>
+      </w:rPr>
+    </w:lvl>
+    <w:lvl w:ilvl="6" w:tentative="1">
+      <w:start w:val="1"/>
+      <w:numFmt w:val="bullet"/>
+      <w:lvlText w:val=""/>
+      <w:lvlJc w:val="left"/>
+      <w:pPr>
+        <w:tabs>
+          <w:tab w:val="num" w:pos="5040"/>
+        </w:tabs>
+        <w:ind w:left="5040" w:hanging="360"/>
+      </w:pPr>
+      <w:rPr>
+        <w:rFonts w:ascii="Symbol" w:hAnsi="Symbol" w:hint="default"/>
+        <w:sz w:val="20"/>
+      </w:rPr>
+    </w:lvl>
+    <w:lvl w:ilvl="7" w:tentative="1">
+      <w:start w:val="1"/>
+      <w:numFmt w:val="bullet"/>
+      <w:lvlText w:val=""/>
+      <w:lvlJc w:val="left"/>
+      <w:pPr>
+        <w:tabs>
+          <w:tab w:val="num" w:pos="5760"/>
+        </w:tabs>
+        <w:ind w:left="5760" w:hanging="360"/>
+      </w:pPr>
+      <w:rPr>
+        <w:rFonts w:ascii="Symbol" w:hAnsi="Symbol" w:hint="default"/>
+        <w:sz w:val="20"/>
+      </w:rPr>
+    </w:lvl>
+    <w:lvl w:ilvl="8" w:tentative="1">
+      <w:start w:val="1"/>
+      <w:numFmt w:val="bullet"/>
+      <w:lvlText w:val=""/>
+      <w:lvlJc w:val="left"/>
+      <w:pPr>
+        <w:tabs>
+          <w:tab w:val="num" w:pos="6480"/>
+        </w:tabs>
+        <w:ind w:left="6480" w:hanging="360"/>
+      </w:pPr>
+      <w:rPr>
+        <w:rFonts w:ascii="Symbol" w:hAnsi="Symbol" w:hint="default"/>
+        <w:sz w:val="20"/>
+      </w:rPr>
+    </w:lvl>
+  </w:abstractNum>
+  <w:abstractNum w:abstractNumId="17" w15:restartNumberingAfterBreak="0">
     <w:nsid w:val="720E4435"/>
     <w:multiLevelType w:val="multilevel"/>
     <w:tmpl w:val="EBD295A8"/>
@@ -3879,7 +5021,7 @@
       </w:rPr>
     </w:lvl>
   </w:abstractNum>
-  <w:abstractNum w:abstractNumId="11" w15:restartNumberingAfterBreak="0">
+  <w:abstractNum w:abstractNumId="18" w15:restartNumberingAfterBreak="0">
     <w:nsid w:val="783738E8"/>
     <w:multiLevelType w:val="multilevel"/>
     <w:tmpl w:val="AA60ADEE"/>
@@ -4028,7 +5170,156 @@
       </w:rPr>
     </w:lvl>
   </w:abstractNum>
-  <w:abstractNum w:abstractNumId="12" w15:restartNumberingAfterBreak="0">
+  <w:abstractNum w:abstractNumId="19" w15:restartNumberingAfterBreak="0">
+    <w:nsid w:val="7E0C781A"/>
+    <w:multiLevelType w:val="multilevel"/>
+    <w:tmpl w:val="C0EC967E"/>
+    <w:lvl w:ilvl="0">
+      <w:start w:val="1"/>
+      <w:numFmt w:val="bullet"/>
+      <w:lvlText w:val=""/>
+      <w:lvlJc w:val="left"/>
+      <w:pPr>
+        <w:tabs>
+          <w:tab w:val="num" w:pos="720"/>
+        </w:tabs>
+        <w:ind w:left="720" w:hanging="360"/>
+      </w:pPr>
+      <w:rPr>
+        <w:rFonts w:ascii="Symbol" w:hAnsi="Symbol" w:hint="default"/>
+        <w:sz w:val="20"/>
+      </w:rPr>
+    </w:lvl>
+    <w:lvl w:ilvl="1" w:tentative="1">
+      <w:start w:val="1"/>
+      <w:numFmt w:val="bullet"/>
+      <w:lvlText w:val=""/>
+      <w:lvlJc w:val="left"/>
+      <w:pPr>
+        <w:tabs>
+          <w:tab w:val="num" w:pos="1440"/>
+        </w:tabs>
+        <w:ind w:left="1440" w:hanging="360"/>
+      </w:pPr>
+      <w:rPr>
+        <w:rFonts w:ascii="Symbol" w:hAnsi="Symbol" w:hint="default"/>
+        <w:sz w:val="20"/>
+      </w:rPr>
+    </w:lvl>
+    <w:lvl w:ilvl="2" w:tentative="1">
+      <w:start w:val="1"/>
+      <w:numFmt w:val="bullet"/>
+      <w:lvlText w:val=""/>
+      <w:lvlJc w:val="left"/>
+      <w:pPr>
+        <w:tabs>
+          <w:tab w:val="num" w:pos="2160"/>
+        </w:tabs>
+        <w:ind w:left="2160" w:hanging="360"/>
+      </w:pPr>
+      <w:rPr>
+        <w:rFonts w:ascii="Symbol" w:hAnsi="Symbol" w:hint="default"/>
+        <w:sz w:val="20"/>
+      </w:rPr>
+    </w:lvl>
+    <w:lvl w:ilvl="3" w:tentative="1">
+      <w:start w:val="1"/>
+      <w:numFmt w:val="bullet"/>
+      <w:lvlText w:val=""/>
+      <w:lvlJc w:val="left"/>
+      <w:pPr>
+        <w:tabs>
+          <w:tab w:val="num" w:pos="2880"/>
+        </w:tabs>
+        <w:ind w:left="2880" w:hanging="360"/>
+      </w:pPr>
+      <w:rPr>
+        <w:rFonts w:ascii="Symbol" w:hAnsi="Symbol" w:hint="default"/>
+        <w:sz w:val="20"/>
+      </w:rPr>
+    </w:lvl>
+    <w:lvl w:ilvl="4" w:tentative="1">
+      <w:start w:val="1"/>
+      <w:numFmt w:val="bullet"/>
+      <w:lvlText w:val=""/>
+      <w:lvlJc w:val="left"/>
+      <w:pPr>
+        <w:tabs>
+          <w:tab w:val="num" w:pos="3600"/>
+        </w:tabs>
+        <w:ind w:left="3600" w:hanging="360"/>
+      </w:pPr>
+      <w:rPr>
+        <w:rFonts w:ascii="Symbol" w:hAnsi="Symbol" w:hint="default"/>
+        <w:sz w:val="20"/>
+      </w:rPr>
+    </w:lvl>
+    <w:lvl w:ilvl="5" w:tentative="1">
+      <w:start w:val="1"/>
+      <w:numFmt w:val="bullet"/>
+      <w:lvlText w:val=""/>
+      <w:lvlJc w:val="left"/>
+      <w:pPr>
+        <w:tabs>
+          <w:tab w:val="num" w:pos="4320"/>
+        </w:tabs>
+        <w:ind w:left="4320" w:hanging="360"/>
+      </w:pPr>
+      <w:rPr>
+        <w:rFonts w:ascii="Symbol" w:hAnsi="Symbol" w:hint="default"/>
+        <w:sz w:val="20"/>
+      </w:rPr>
+    </w:lvl>
+    <w:lvl w:ilvl="6" w:tentative="1">
+      <w:start w:val="1"/>
+      <w:numFmt w:val="bullet"/>
+      <w:lvlText w:val=""/>
+      <w:lvlJc w:val="left"/>
+      <w:pPr>
+        <w:tabs>
+          <w:tab w:val="num" w:pos="5040"/>
+        </w:tabs>
+        <w:ind w:left="5040" w:hanging="360"/>
+      </w:pPr>
+      <w:rPr>
+        <w:rFonts w:ascii="Symbol" w:hAnsi="Symbol" w:hint="default"/>
+        <w:sz w:val="20"/>
+      </w:rPr>
+    </w:lvl>
+    <w:lvl w:ilvl="7" w:tentative="1">
+      <w:start w:val="1"/>
+      <w:numFmt w:val="bullet"/>
+      <w:lvlText w:val=""/>
+      <w:lvlJc w:val="left"/>
+      <w:pPr>
+        <w:tabs>
+          <w:tab w:val="num" w:pos="5760"/>
+        </w:tabs>
+        <w:ind w:left="5760" w:hanging="360"/>
+      </w:pPr>
+      <w:rPr>
+        <w:rFonts w:ascii="Symbol" w:hAnsi="Symbol" w:hint="default"/>
+        <w:sz w:val="20"/>
+      </w:rPr>
+    </w:lvl>
+    <w:lvl w:ilvl="8" w:tentative="1">
+      <w:start w:val="1"/>
+      <w:numFmt w:val="bullet"/>
+      <w:lvlText w:val=""/>
+      <w:lvlJc w:val="left"/>
+      <w:pPr>
+        <w:tabs>
+          <w:tab w:val="num" w:pos="6480"/>
+        </w:tabs>
+        <w:ind w:left="6480" w:hanging="360"/>
+      </w:pPr>
+      <w:rPr>
+        <w:rFonts w:ascii="Symbol" w:hAnsi="Symbol" w:hint="default"/>
+        <w:sz w:val="20"/>
+      </w:rPr>
+    </w:lvl>
+  </w:abstractNum>
+  <w:abstractNum w:abstractNumId="20" w15:restartNumberingAfterBreak="0">
     <w:nsid w:val="7F577521"/>
     <w:multiLevelType w:val="hybridMultilevel"/>
     <w:tmpl w:val="653C3D94"/>
@@ -4115,7 +5406,7 @@
     </w:lvl>
   </w:abstractNum>
   <w:num w:numId="1" w16cid:durableId="1097408490">
-    <w:abstractNumId w:val="6"/>
+    <w:abstractNumId w:val="11"/>
   </w:num>
   <w:num w:numId="2" w16cid:durableId="652026261">
     <w:abstractNumId w:val="1"/>
@@ -4124,34 +5415,58 @@
     <w:abstractNumId w:val="0"/>
   </w:num>
   <w:num w:numId="4" w16cid:durableId="815491085">
+    <w:abstractNumId w:val="8"/>
+  </w:num>
+  <w:num w:numId="5" w16cid:durableId="29847289">
+    <w:abstractNumId w:val="18"/>
+  </w:num>
+  <w:num w:numId="6" w16cid:durableId="1871529800">
+    <w:abstractNumId w:val="6"/>
+  </w:num>
+  <w:num w:numId="7" w16cid:durableId="1260717135">
+    <w:abstractNumId w:val="12"/>
+  </w:num>
+  <w:num w:numId="8" w16cid:durableId="1165779183">
+    <w:abstractNumId w:val="20"/>
+  </w:num>
+  <w:num w:numId="9" w16cid:durableId="1997146360">
     <w:abstractNumId w:val="4"/>
   </w:num>
-  <w:num w:numId="5" w16cid:durableId="29847289">
-    <w:abstractNumId w:val="11"/>
+  <w:num w:numId="10" w16cid:durableId="2022970653">
+    <w:abstractNumId w:val="10"/>
   </w:num>
-  <w:num w:numId="6" w16cid:durableId="1871529800">
+  <w:num w:numId="11" w16cid:durableId="1567686911">
+    <w:abstractNumId w:val="17"/>
+  </w:num>
+  <w:num w:numId="12" w16cid:durableId="1913272315">
+    <w:abstractNumId w:val="14"/>
+  </w:num>
+  <w:num w:numId="13" w16cid:durableId="773942654">
+    <w:abstractNumId w:val="13"/>
+  </w:num>
+  <w:num w:numId="14" w16cid:durableId="1838185793">
+    <w:abstractNumId w:val="15"/>
+  </w:num>
+  <w:num w:numId="15" w16cid:durableId="844129568">
+    <w:abstractNumId w:val="16"/>
+  </w:num>
+  <w:num w:numId="16" w16cid:durableId="1180047477">
+    <w:abstractNumId w:val="9"/>
+  </w:num>
+  <w:num w:numId="17" w16cid:durableId="442963685">
+    <w:abstractNumId w:val="2"/>
+  </w:num>
+  <w:num w:numId="18" w16cid:durableId="215317586">
     <w:abstractNumId w:val="3"/>
   </w:num>
-  <w:num w:numId="7" w16cid:durableId="1260717135">
+  <w:num w:numId="19" w16cid:durableId="1691561326">
     <w:abstractNumId w:val="7"/>
   </w:num>
-  <w:num w:numId="8" w16cid:durableId="1165779183">
-    <w:abstractNumId w:val="12"/>
+  <w:num w:numId="20" w16cid:durableId="1805463332">
+    <w:abstractNumId w:val="19"/>
   </w:num>
-  <w:num w:numId="9" w16cid:durableId="1997146360">
-    <w:abstractNumId w:val="2"/>
-  </w:num>
-  <w:num w:numId="10" w16cid:durableId="2022970653">
+  <w:num w:numId="21" w16cid:durableId="360058908">
     <w:abstractNumId w:val="5"/>
-  </w:num>
-  <w:num w:numId="11" w16cid:durableId="1567686911">
-    <w:abstractNumId w:val="10"/>
-  </w:num>
-  <w:num w:numId="12" w16cid:durableId="1913272315">
-    <w:abstractNumId w:val="9"/>
-  </w:num>
-  <w:num w:numId="13" w16cid:durableId="773942654">
-    <w:abstractNumId w:val="8"/>
   </w:num>
 </w:numbering>
 </file>

</xml_diff>

<commit_message>
Adicionado a tabela de datas
</commit_message>
<xml_diff>
--- a/OUTBETH.docx
+++ b/OUTBETH.docx
@@ -2301,6 +2301,385 @@
         </w:rPr>
         <w:t xml:space="preserve"> Categoria da reclamação, como 'Qualidade do Produto', 'Atraso na Entrega', etc.</w:t>
       </w:r>
+    </w:p>
+    <w:p>
+      <w:pPr>
+        <w:rPr>
+          <w:sz w:val="24"/>
+          <w:szCs w:val="24"/>
+        </w:rPr>
+      </w:pPr>
+    </w:p>
+    <w:p>
+      <w:pPr>
+        <w:rPr>
+          <w:b/>
+          <w:bCs/>
+          <w:sz w:val="24"/>
+          <w:szCs w:val="24"/>
+        </w:rPr>
+      </w:pPr>
+      <w:r>
+        <w:rPr>
+          <w:b/>
+          <w:bCs/>
+          <w:sz w:val="24"/>
+          <w:szCs w:val="24"/>
+        </w:rPr>
+        <w:t xml:space="preserve">09. </w:t>
+      </w:r>
+      <w:r>
+        <w:rPr>
+          <w:b/>
+          <w:bCs/>
+          <w:sz w:val="24"/>
+          <w:szCs w:val="24"/>
+        </w:rPr>
+        <w:t>Tabela Dimensão de Data</w:t>
+      </w:r>
+    </w:p>
+    <w:p>
+      <w:pPr>
+        <w:numPr>
+          <w:ilvl w:val="0"/>
+          <w:numId w:val="22"/>
+        </w:numPr>
+        <w:rPr>
+          <w:sz w:val="24"/>
+          <w:szCs w:val="24"/>
+        </w:rPr>
+      </w:pPr>
+      <w:proofErr w:type="spellStart"/>
+      <w:r>
+        <w:rPr>
+          <w:b/>
+          <w:bCs/>
+          <w:sz w:val="24"/>
+          <w:szCs w:val="24"/>
+        </w:rPr>
+        <w:t>DataCompleta</w:t>
+      </w:r>
+      <w:proofErr w:type="spellEnd"/>
+      <w:r>
+        <w:rPr>
+          <w:b/>
+          <w:bCs/>
+          <w:sz w:val="24"/>
+          <w:szCs w:val="24"/>
+        </w:rPr>
+        <w:t xml:space="preserve"> (DATE) [PK]</w:t>
+      </w:r>
+      <w:r>
+        <w:rPr>
+          <w:sz w:val="24"/>
+          <w:szCs w:val="24"/>
+        </w:rPr>
+        <w:t>: A data específica no formato dia/mês/ano.</w:t>
+      </w:r>
+    </w:p>
+    <w:p>
+      <w:pPr>
+        <w:numPr>
+          <w:ilvl w:val="0"/>
+          <w:numId w:val="22"/>
+        </w:numPr>
+        <w:rPr>
+          <w:sz w:val="24"/>
+          <w:szCs w:val="24"/>
+        </w:rPr>
+      </w:pPr>
+      <w:r>
+        <w:rPr>
+          <w:b/>
+          <w:bCs/>
+          <w:sz w:val="24"/>
+          <w:szCs w:val="24"/>
+        </w:rPr>
+        <w:t>Ano (INT)</w:t>
+      </w:r>
+      <w:r>
+        <w:rPr>
+          <w:sz w:val="24"/>
+          <w:szCs w:val="24"/>
+        </w:rPr>
+        <w:t>: O ano extraído da data completa.</w:t>
+      </w:r>
+    </w:p>
+    <w:p>
+      <w:pPr>
+        <w:numPr>
+          <w:ilvl w:val="0"/>
+          <w:numId w:val="22"/>
+        </w:numPr>
+        <w:rPr>
+          <w:sz w:val="24"/>
+          <w:szCs w:val="24"/>
+        </w:rPr>
+      </w:pPr>
+      <w:r>
+        <w:rPr>
+          <w:b/>
+          <w:bCs/>
+          <w:sz w:val="24"/>
+          <w:szCs w:val="24"/>
+        </w:rPr>
+        <w:t>Mes (INT)</w:t>
+      </w:r>
+      <w:r>
+        <w:rPr>
+          <w:sz w:val="24"/>
+          <w:szCs w:val="24"/>
+        </w:rPr>
+        <w:t>: O número do mês extraído da data completa.</w:t>
+      </w:r>
+    </w:p>
+    <w:p>
+      <w:pPr>
+        <w:numPr>
+          <w:ilvl w:val="0"/>
+          <w:numId w:val="22"/>
+        </w:numPr>
+        <w:rPr>
+          <w:sz w:val="24"/>
+          <w:szCs w:val="24"/>
+        </w:rPr>
+      </w:pPr>
+      <w:r>
+        <w:rPr>
+          <w:b/>
+          <w:bCs/>
+          <w:sz w:val="24"/>
+          <w:szCs w:val="24"/>
+        </w:rPr>
+        <w:t>Dia (INT)</w:t>
+      </w:r>
+      <w:r>
+        <w:rPr>
+          <w:sz w:val="24"/>
+          <w:szCs w:val="24"/>
+        </w:rPr>
+        <w:t>: O número do dia extraído da data completa.</w:t>
+      </w:r>
+    </w:p>
+    <w:p>
+      <w:pPr>
+        <w:numPr>
+          <w:ilvl w:val="0"/>
+          <w:numId w:val="22"/>
+        </w:numPr>
+        <w:rPr>
+          <w:sz w:val="24"/>
+          <w:szCs w:val="24"/>
+        </w:rPr>
+      </w:pPr>
+      <w:proofErr w:type="spellStart"/>
+      <w:r>
+        <w:rPr>
+          <w:b/>
+          <w:bCs/>
+          <w:sz w:val="24"/>
+          <w:szCs w:val="24"/>
+        </w:rPr>
+        <w:t>NomeMes</w:t>
+      </w:r>
+      <w:proofErr w:type="spellEnd"/>
+      <w:r>
+        <w:rPr>
+          <w:b/>
+          <w:bCs/>
+          <w:sz w:val="24"/>
+          <w:szCs w:val="24"/>
+        </w:rPr>
+        <w:t xml:space="preserve"> (VARCHAR)</w:t>
+      </w:r>
+      <w:r>
+        <w:rPr>
+          <w:sz w:val="24"/>
+          <w:szCs w:val="24"/>
+        </w:rPr>
+        <w:t>: O nome do mês, traduzido para português.</w:t>
+      </w:r>
+    </w:p>
+    <w:p>
+      <w:pPr>
+        <w:numPr>
+          <w:ilvl w:val="0"/>
+          <w:numId w:val="22"/>
+        </w:numPr>
+        <w:rPr>
+          <w:sz w:val="24"/>
+          <w:szCs w:val="24"/>
+        </w:rPr>
+      </w:pPr>
+      <w:proofErr w:type="spellStart"/>
+      <w:r>
+        <w:rPr>
+          <w:b/>
+          <w:bCs/>
+          <w:sz w:val="24"/>
+          <w:szCs w:val="24"/>
+        </w:rPr>
+        <w:t>DiaSemana</w:t>
+      </w:r>
+      <w:proofErr w:type="spellEnd"/>
+      <w:r>
+        <w:rPr>
+          <w:b/>
+          <w:bCs/>
+          <w:sz w:val="24"/>
+          <w:szCs w:val="24"/>
+        </w:rPr>
+        <w:t xml:space="preserve"> (VARCHAR)</w:t>
+      </w:r>
+      <w:r>
+        <w:rPr>
+          <w:sz w:val="24"/>
+          <w:szCs w:val="24"/>
+        </w:rPr>
+        <w:t>: O nome do dia da semana, traduzido para português.</w:t>
+      </w:r>
+    </w:p>
+    <w:p>
+      <w:pPr>
+        <w:numPr>
+          <w:ilvl w:val="0"/>
+          <w:numId w:val="22"/>
+        </w:numPr>
+        <w:rPr>
+          <w:sz w:val="24"/>
+          <w:szCs w:val="24"/>
+        </w:rPr>
+      </w:pPr>
+      <w:proofErr w:type="spellStart"/>
+      <w:r>
+        <w:rPr>
+          <w:b/>
+          <w:bCs/>
+          <w:sz w:val="24"/>
+          <w:szCs w:val="24"/>
+        </w:rPr>
+        <w:t>SemanaAno</w:t>
+      </w:r>
+      <w:proofErr w:type="spellEnd"/>
+      <w:r>
+        <w:rPr>
+          <w:b/>
+          <w:bCs/>
+          <w:sz w:val="24"/>
+          <w:szCs w:val="24"/>
+        </w:rPr>
+        <w:t xml:space="preserve"> (INT)</w:t>
+      </w:r>
+      <w:r>
+        <w:rPr>
+          <w:sz w:val="24"/>
+          <w:szCs w:val="24"/>
+        </w:rPr>
+        <w:t>: O número da semana no ano, calculado a partir da data.</w:t>
+      </w:r>
+    </w:p>
+    <w:p>
+      <w:pPr>
+        <w:numPr>
+          <w:ilvl w:val="0"/>
+          <w:numId w:val="22"/>
+        </w:numPr>
+        <w:rPr>
+          <w:sz w:val="24"/>
+          <w:szCs w:val="24"/>
+        </w:rPr>
+      </w:pPr>
+      <w:r>
+        <w:rPr>
+          <w:b/>
+          <w:bCs/>
+          <w:sz w:val="24"/>
+          <w:szCs w:val="24"/>
+        </w:rPr>
+        <w:t>Trimestre (VARCHAR)</w:t>
+      </w:r>
+      <w:r>
+        <w:rPr>
+          <w:sz w:val="24"/>
+          <w:szCs w:val="24"/>
+        </w:rPr>
+        <w:t>: O trimestre do ano (Q1, Q2, Q3, Q4).</w:t>
+      </w:r>
+    </w:p>
+    <w:p>
+      <w:pPr>
+        <w:numPr>
+          <w:ilvl w:val="0"/>
+          <w:numId w:val="22"/>
+        </w:numPr>
+        <w:rPr>
+          <w:sz w:val="24"/>
+          <w:szCs w:val="24"/>
+        </w:rPr>
+      </w:pPr>
+      <w:r>
+        <w:rPr>
+          <w:b/>
+          <w:bCs/>
+          <w:sz w:val="24"/>
+          <w:szCs w:val="24"/>
+        </w:rPr>
+        <w:t>Semestre (VARCHAR)</w:t>
+      </w:r>
+      <w:r>
+        <w:rPr>
+          <w:sz w:val="24"/>
+          <w:szCs w:val="24"/>
+        </w:rPr>
+        <w:t>: O semestre do ano (S1, S2).</w:t>
+      </w:r>
+    </w:p>
+    <w:p>
+      <w:pPr>
+        <w:numPr>
+          <w:ilvl w:val="0"/>
+          <w:numId w:val="22"/>
+        </w:numPr>
+        <w:rPr>
+          <w:sz w:val="24"/>
+          <w:szCs w:val="24"/>
+        </w:rPr>
+      </w:pPr>
+      <w:proofErr w:type="spellStart"/>
+      <w:r>
+        <w:rPr>
+          <w:b/>
+          <w:bCs/>
+          <w:sz w:val="24"/>
+          <w:szCs w:val="24"/>
+        </w:rPr>
+        <w:t>DiaAno</w:t>
+      </w:r>
+      <w:proofErr w:type="spellEnd"/>
+      <w:r>
+        <w:rPr>
+          <w:b/>
+          <w:bCs/>
+          <w:sz w:val="24"/>
+          <w:szCs w:val="24"/>
+        </w:rPr>
+        <w:t xml:space="preserve"> (INT)</w:t>
+      </w:r>
+      <w:r>
+        <w:rPr>
+          <w:sz w:val="24"/>
+          <w:szCs w:val="24"/>
+        </w:rPr>
+        <w:t>: O número do dia dentro do ano, indo de 1 a 365 (ou 366 em anos bissextos).</w:t>
+      </w:r>
+    </w:p>
+    <w:p>
+      <w:pPr>
+        <w:rPr>
+          <w:sz w:val="24"/>
+          <w:szCs w:val="24"/>
+        </w:rPr>
+      </w:pPr>
     </w:p>
     <w:p>
       <w:pPr>
@@ -3830,6 +4209,155 @@
     </w:lvl>
   </w:abstractNum>
   <w:abstractNum w:abstractNumId="10" w15:restartNumberingAfterBreak="0">
+    <w:nsid w:val="36C900A5"/>
+    <w:multiLevelType w:val="multilevel"/>
+    <w:tmpl w:val="C4348086"/>
+    <w:lvl w:ilvl="0">
+      <w:start w:val="1"/>
+      <w:numFmt w:val="bullet"/>
+      <w:lvlText w:val=""/>
+      <w:lvlJc w:val="left"/>
+      <w:pPr>
+        <w:tabs>
+          <w:tab w:val="num" w:pos="720"/>
+        </w:tabs>
+        <w:ind w:left="720" w:hanging="360"/>
+      </w:pPr>
+      <w:rPr>
+        <w:rFonts w:ascii="Symbol" w:hAnsi="Symbol" w:hint="default"/>
+        <w:sz w:val="20"/>
+      </w:rPr>
+    </w:lvl>
+    <w:lvl w:ilvl="1" w:tentative="1">
+      <w:start w:val="1"/>
+      <w:numFmt w:val="bullet"/>
+      <w:lvlText w:val=""/>
+      <w:lvlJc w:val="left"/>
+      <w:pPr>
+        <w:tabs>
+          <w:tab w:val="num" w:pos="1440"/>
+        </w:tabs>
+        <w:ind w:left="1440" w:hanging="360"/>
+      </w:pPr>
+      <w:rPr>
+        <w:rFonts w:ascii="Symbol" w:hAnsi="Symbol" w:hint="default"/>
+        <w:sz w:val="20"/>
+      </w:rPr>
+    </w:lvl>
+    <w:lvl w:ilvl="2" w:tentative="1">
+      <w:start w:val="1"/>
+      <w:numFmt w:val="bullet"/>
+      <w:lvlText w:val=""/>
+      <w:lvlJc w:val="left"/>
+      <w:pPr>
+        <w:tabs>
+          <w:tab w:val="num" w:pos="2160"/>
+        </w:tabs>
+        <w:ind w:left="2160" w:hanging="360"/>
+      </w:pPr>
+      <w:rPr>
+        <w:rFonts w:ascii="Symbol" w:hAnsi="Symbol" w:hint="default"/>
+        <w:sz w:val="20"/>
+      </w:rPr>
+    </w:lvl>
+    <w:lvl w:ilvl="3" w:tentative="1">
+      <w:start w:val="1"/>
+      <w:numFmt w:val="bullet"/>
+      <w:lvlText w:val=""/>
+      <w:lvlJc w:val="left"/>
+      <w:pPr>
+        <w:tabs>
+          <w:tab w:val="num" w:pos="2880"/>
+        </w:tabs>
+        <w:ind w:left="2880" w:hanging="360"/>
+      </w:pPr>
+      <w:rPr>
+        <w:rFonts w:ascii="Symbol" w:hAnsi="Symbol" w:hint="default"/>
+        <w:sz w:val="20"/>
+      </w:rPr>
+    </w:lvl>
+    <w:lvl w:ilvl="4" w:tentative="1">
+      <w:start w:val="1"/>
+      <w:numFmt w:val="bullet"/>
+      <w:lvlText w:val=""/>
+      <w:lvlJc w:val="left"/>
+      <w:pPr>
+        <w:tabs>
+          <w:tab w:val="num" w:pos="3600"/>
+        </w:tabs>
+        <w:ind w:left="3600" w:hanging="360"/>
+      </w:pPr>
+      <w:rPr>
+        <w:rFonts w:ascii="Symbol" w:hAnsi="Symbol" w:hint="default"/>
+        <w:sz w:val="20"/>
+      </w:rPr>
+    </w:lvl>
+    <w:lvl w:ilvl="5" w:tentative="1">
+      <w:start w:val="1"/>
+      <w:numFmt w:val="bullet"/>
+      <w:lvlText w:val=""/>
+      <w:lvlJc w:val="left"/>
+      <w:pPr>
+        <w:tabs>
+          <w:tab w:val="num" w:pos="4320"/>
+        </w:tabs>
+        <w:ind w:left="4320" w:hanging="360"/>
+      </w:pPr>
+      <w:rPr>
+        <w:rFonts w:ascii="Symbol" w:hAnsi="Symbol" w:hint="default"/>
+        <w:sz w:val="20"/>
+      </w:rPr>
+    </w:lvl>
+    <w:lvl w:ilvl="6" w:tentative="1">
+      <w:start w:val="1"/>
+      <w:numFmt w:val="bullet"/>
+      <w:lvlText w:val=""/>
+      <w:lvlJc w:val="left"/>
+      <w:pPr>
+        <w:tabs>
+          <w:tab w:val="num" w:pos="5040"/>
+        </w:tabs>
+        <w:ind w:left="5040" w:hanging="360"/>
+      </w:pPr>
+      <w:rPr>
+        <w:rFonts w:ascii="Symbol" w:hAnsi="Symbol" w:hint="default"/>
+        <w:sz w:val="20"/>
+      </w:rPr>
+    </w:lvl>
+    <w:lvl w:ilvl="7" w:tentative="1">
+      <w:start w:val="1"/>
+      <w:numFmt w:val="bullet"/>
+      <w:lvlText w:val=""/>
+      <w:lvlJc w:val="left"/>
+      <w:pPr>
+        <w:tabs>
+          <w:tab w:val="num" w:pos="5760"/>
+        </w:tabs>
+        <w:ind w:left="5760" w:hanging="360"/>
+      </w:pPr>
+      <w:rPr>
+        <w:rFonts w:ascii="Symbol" w:hAnsi="Symbol" w:hint="default"/>
+        <w:sz w:val="20"/>
+      </w:rPr>
+    </w:lvl>
+    <w:lvl w:ilvl="8" w:tentative="1">
+      <w:start w:val="1"/>
+      <w:numFmt w:val="bullet"/>
+      <w:lvlText w:val=""/>
+      <w:lvlJc w:val="left"/>
+      <w:pPr>
+        <w:tabs>
+          <w:tab w:val="num" w:pos="6480"/>
+        </w:tabs>
+        <w:ind w:left="6480" w:hanging="360"/>
+      </w:pPr>
+      <w:rPr>
+        <w:rFonts w:ascii="Symbol" w:hAnsi="Symbol" w:hint="default"/>
+        <w:sz w:val="20"/>
+      </w:rPr>
+    </w:lvl>
+  </w:abstractNum>
+  <w:abstractNum w:abstractNumId="11" w15:restartNumberingAfterBreak="0">
     <w:nsid w:val="4CCF5C85"/>
     <w:multiLevelType w:val="multilevel"/>
     <w:tmpl w:val="3E909F68"/>
@@ -3978,7 +4506,7 @@
       </w:rPr>
     </w:lvl>
   </w:abstractNum>
-  <w:abstractNum w:abstractNumId="11" w15:restartNumberingAfterBreak="0">
+  <w:abstractNum w:abstractNumId="12" w15:restartNumberingAfterBreak="0">
     <w:nsid w:val="4E4A328E"/>
     <w:multiLevelType w:val="multilevel"/>
     <w:tmpl w:val="4646829E"/>
@@ -4127,7 +4655,7 @@
       </w:rPr>
     </w:lvl>
   </w:abstractNum>
-  <w:abstractNum w:abstractNumId="12" w15:restartNumberingAfterBreak="0">
+  <w:abstractNum w:abstractNumId="13" w15:restartNumberingAfterBreak="0">
     <w:nsid w:val="4EEF71CC"/>
     <w:multiLevelType w:val="multilevel"/>
     <w:tmpl w:val="D654D90E"/>
@@ -4276,7 +4804,7 @@
       </w:rPr>
     </w:lvl>
   </w:abstractNum>
-  <w:abstractNum w:abstractNumId="13" w15:restartNumberingAfterBreak="0">
+  <w:abstractNum w:abstractNumId="14" w15:restartNumberingAfterBreak="0">
     <w:nsid w:val="5581775C"/>
     <w:multiLevelType w:val="multilevel"/>
     <w:tmpl w:val="A1A26EB4"/>
@@ -4425,7 +4953,7 @@
       </w:rPr>
     </w:lvl>
   </w:abstractNum>
-  <w:abstractNum w:abstractNumId="14" w15:restartNumberingAfterBreak="0">
+  <w:abstractNum w:abstractNumId="15" w15:restartNumberingAfterBreak="0">
     <w:nsid w:val="5C26743D"/>
     <w:multiLevelType w:val="multilevel"/>
     <w:tmpl w:val="1146F516"/>
@@ -4574,7 +5102,7 @@
       </w:rPr>
     </w:lvl>
   </w:abstractNum>
-  <w:abstractNum w:abstractNumId="15" w15:restartNumberingAfterBreak="0">
+  <w:abstractNum w:abstractNumId="16" w15:restartNumberingAfterBreak="0">
     <w:nsid w:val="5CE21D4C"/>
     <w:multiLevelType w:val="multilevel"/>
     <w:tmpl w:val="2968EDE4"/>
@@ -4723,7 +5251,7 @@
       </w:rPr>
     </w:lvl>
   </w:abstractNum>
-  <w:abstractNum w:abstractNumId="16" w15:restartNumberingAfterBreak="0">
+  <w:abstractNum w:abstractNumId="17" w15:restartNumberingAfterBreak="0">
     <w:nsid w:val="680A0597"/>
     <w:multiLevelType w:val="multilevel"/>
     <w:tmpl w:val="35CAE204"/>
@@ -4872,7 +5400,7 @@
       </w:rPr>
     </w:lvl>
   </w:abstractNum>
-  <w:abstractNum w:abstractNumId="17" w15:restartNumberingAfterBreak="0">
+  <w:abstractNum w:abstractNumId="18" w15:restartNumberingAfterBreak="0">
     <w:nsid w:val="720E4435"/>
     <w:multiLevelType w:val="multilevel"/>
     <w:tmpl w:val="EBD295A8"/>
@@ -5021,7 +5549,7 @@
       </w:rPr>
     </w:lvl>
   </w:abstractNum>
-  <w:abstractNum w:abstractNumId="18" w15:restartNumberingAfterBreak="0">
+  <w:abstractNum w:abstractNumId="19" w15:restartNumberingAfterBreak="0">
     <w:nsid w:val="783738E8"/>
     <w:multiLevelType w:val="multilevel"/>
     <w:tmpl w:val="AA60ADEE"/>
@@ -5170,7 +5698,7 @@
       </w:rPr>
     </w:lvl>
   </w:abstractNum>
-  <w:abstractNum w:abstractNumId="19" w15:restartNumberingAfterBreak="0">
+  <w:abstractNum w:abstractNumId="20" w15:restartNumberingAfterBreak="0">
     <w:nsid w:val="7E0C781A"/>
     <w:multiLevelType w:val="multilevel"/>
     <w:tmpl w:val="C0EC967E"/>
@@ -5319,7 +5847,7 @@
       </w:rPr>
     </w:lvl>
   </w:abstractNum>
-  <w:abstractNum w:abstractNumId="20" w15:restartNumberingAfterBreak="0">
+  <w:abstractNum w:abstractNumId="21" w15:restartNumberingAfterBreak="0">
     <w:nsid w:val="7F577521"/>
     <w:multiLevelType w:val="hybridMultilevel"/>
     <w:tmpl w:val="653C3D94"/>
@@ -5406,7 +5934,7 @@
     </w:lvl>
   </w:abstractNum>
   <w:num w:numId="1" w16cid:durableId="1097408490">
-    <w:abstractNumId w:val="11"/>
+    <w:abstractNumId w:val="12"/>
   </w:num>
   <w:num w:numId="2" w16cid:durableId="652026261">
     <w:abstractNumId w:val="1"/>
@@ -5418,37 +5946,37 @@
     <w:abstractNumId w:val="8"/>
   </w:num>
   <w:num w:numId="5" w16cid:durableId="29847289">
-    <w:abstractNumId w:val="18"/>
+    <w:abstractNumId w:val="19"/>
   </w:num>
   <w:num w:numId="6" w16cid:durableId="1871529800">
     <w:abstractNumId w:val="6"/>
   </w:num>
   <w:num w:numId="7" w16cid:durableId="1260717135">
-    <w:abstractNumId w:val="12"/>
+    <w:abstractNumId w:val="13"/>
   </w:num>
   <w:num w:numId="8" w16cid:durableId="1165779183">
-    <w:abstractNumId w:val="20"/>
+    <w:abstractNumId w:val="21"/>
   </w:num>
   <w:num w:numId="9" w16cid:durableId="1997146360">
     <w:abstractNumId w:val="4"/>
   </w:num>
   <w:num w:numId="10" w16cid:durableId="2022970653">
-    <w:abstractNumId w:val="10"/>
+    <w:abstractNumId w:val="11"/>
   </w:num>
   <w:num w:numId="11" w16cid:durableId="1567686911">
-    <w:abstractNumId w:val="17"/>
+    <w:abstractNumId w:val="18"/>
   </w:num>
   <w:num w:numId="12" w16cid:durableId="1913272315">
+    <w:abstractNumId w:val="15"/>
+  </w:num>
+  <w:num w:numId="13" w16cid:durableId="773942654">
     <w:abstractNumId w:val="14"/>
   </w:num>
-  <w:num w:numId="13" w16cid:durableId="773942654">
-    <w:abstractNumId w:val="13"/>
-  </w:num>
   <w:num w:numId="14" w16cid:durableId="1838185793">
-    <w:abstractNumId w:val="15"/>
+    <w:abstractNumId w:val="16"/>
   </w:num>
   <w:num w:numId="15" w16cid:durableId="844129568">
-    <w:abstractNumId w:val="16"/>
+    <w:abstractNumId w:val="17"/>
   </w:num>
   <w:num w:numId="16" w16cid:durableId="1180047477">
     <w:abstractNumId w:val="9"/>
@@ -5463,10 +5991,13 @@
     <w:abstractNumId w:val="7"/>
   </w:num>
   <w:num w:numId="20" w16cid:durableId="1805463332">
-    <w:abstractNumId w:val="19"/>
+    <w:abstractNumId w:val="20"/>
   </w:num>
   <w:num w:numId="21" w16cid:durableId="360058908">
     <w:abstractNumId w:val="5"/>
+  </w:num>
+  <w:num w:numId="22" w16cid:durableId="501745582">
+    <w:abstractNumId w:val="10"/>
   </w:num>
 </w:numbering>
 </file>

</xml_diff>